<commit_message>
Updated CV and bio description
</commit_message>
<xml_diff>
--- a/docs/Resume.docx
+++ b/docs/Resume.docx
@@ -257,7 +257,7 @@
           <w:szCs w:val="22"/>
           <w:shd w:val="clear" w:color="auto" w:fill="FFFFFF"/>
         </w:rPr>
-        <w:t>M.S. Human-Computer Interaction</w:t>
+        <w:t>Ph.D. Computational Media</w:t>
       </w:r>
       <w:r>
         <w:rPr>
@@ -274,145 +274,6 @@
       <w:r>
         <w:rPr>
           <w:rFonts w:ascii="Helvetica" w:eastAsia="Times New Roman" w:hAnsi="Helvetica" w:cs="Arial"/>
-          <w:color w:val="000000" w:themeColor="text1"/>
-          <w:sz w:val="22"/>
-          <w:szCs w:val="22"/>
-          <w:shd w:val="clear" w:color="auto" w:fill="FFFFFF"/>
-        </w:rPr>
-        <w:tab/>
-      </w:r>
-      <w:r>
-        <w:rPr>
-          <w:rFonts w:ascii="Helvetica" w:eastAsia="Times New Roman" w:hAnsi="Helvetica" w:cs="Arial"/>
-          <w:color w:val="000000" w:themeColor="text1"/>
-          <w:sz w:val="22"/>
-          <w:szCs w:val="22"/>
-          <w:shd w:val="clear" w:color="auto" w:fill="FFFFFF"/>
-        </w:rPr>
-        <w:tab/>
-      </w:r>
-      <w:r>
-        <w:rPr>
-          <w:rFonts w:ascii="Helvetica" w:eastAsia="Times New Roman" w:hAnsi="Helvetica" w:cs="Arial"/>
-          <w:color w:val="000000" w:themeColor="text1"/>
-          <w:sz w:val="22"/>
-          <w:szCs w:val="22"/>
-          <w:shd w:val="clear" w:color="auto" w:fill="FFFFFF"/>
-        </w:rPr>
-        <w:tab/>
-      </w:r>
-      <w:r>
-        <w:rPr>
-          <w:rFonts w:ascii="Helvetica" w:eastAsia="Times New Roman" w:hAnsi="Helvetica" w:cs="Arial"/>
-          <w:color w:val="000000" w:themeColor="text1"/>
-          <w:sz w:val="22"/>
-          <w:szCs w:val="22"/>
-          <w:shd w:val="clear" w:color="auto" w:fill="FFFFFF"/>
-        </w:rPr>
-        <w:tab/>
-      </w:r>
-      <w:r>
-        <w:rPr>
-          <w:rFonts w:ascii="Helvetica" w:eastAsia="Times New Roman" w:hAnsi="Helvetica" w:cs="Arial"/>
-          <w:color w:val="000000" w:themeColor="text1"/>
-          <w:sz w:val="22"/>
-          <w:szCs w:val="22"/>
-          <w:shd w:val="clear" w:color="auto" w:fill="FFFFFF"/>
-        </w:rPr>
-        <w:tab/>
-        <w:t xml:space="preserve"> </w:t>
-      </w:r>
-      <w:r>
-        <w:rPr>
-          <w:rFonts w:ascii="Helvetica" w:eastAsia="Times New Roman" w:hAnsi="Helvetica" w:cs="Arial"/>
-          <w:color w:val="000000" w:themeColor="text1"/>
-          <w:sz w:val="22"/>
-          <w:szCs w:val="22"/>
-          <w:shd w:val="clear" w:color="auto" w:fill="FFFFFF"/>
-        </w:rPr>
-        <w:t>August</w:t>
-      </w:r>
-      <w:r>
-        <w:rPr>
-          <w:rFonts w:ascii="Helvetica" w:eastAsia="Times New Roman" w:hAnsi="Helvetica" w:cs="Arial"/>
-          <w:color w:val="000000" w:themeColor="text1"/>
-          <w:sz w:val="22"/>
-          <w:szCs w:val="22"/>
-          <w:shd w:val="clear" w:color="auto" w:fill="FFFFFF"/>
-        </w:rPr>
-        <w:t xml:space="preserve"> 2020</w:t>
-      </w:r>
-    </w:p>
-    <w:p>
-      <w:pPr>
-        <w:ind w:left="360"/>
-        <w:rPr>
-          <w:rFonts w:ascii="Helvetica" w:eastAsia="Times New Roman" w:hAnsi="Helvetica" w:cs="Arial"/>
-          <w:color w:val="000000" w:themeColor="text1"/>
-          <w:sz w:val="22"/>
-          <w:szCs w:val="22"/>
-          <w:shd w:val="clear" w:color="auto" w:fill="FFFFFF"/>
-        </w:rPr>
-      </w:pPr>
-      <w:r>
-        <w:rPr>
-          <w:rFonts w:ascii="Helvetica" w:eastAsia="Times New Roman" w:hAnsi="Helvetica" w:cs="Arial"/>
-          <w:color w:val="000000" w:themeColor="text1"/>
-          <w:sz w:val="22"/>
-          <w:szCs w:val="22"/>
-          <w:shd w:val="clear" w:color="auto" w:fill="FFFFFF"/>
-        </w:rPr>
-        <w:t>DePaul University College of Computing and Digital Media</w:t>
-      </w:r>
-      <w:r>
-        <w:rPr>
-          <w:rFonts w:ascii="Helvetica" w:eastAsia="Times New Roman" w:hAnsi="Helvetica" w:cs="Arial"/>
-          <w:b/>
-          <w:bCs/>
-          <w:color w:val="000000" w:themeColor="text1"/>
-          <w:sz w:val="22"/>
-          <w:szCs w:val="22"/>
-          <w:shd w:val="clear" w:color="auto" w:fill="FFFFFF"/>
-        </w:rPr>
-        <w:t xml:space="preserve">, </w:t>
-      </w:r>
-      <w:r>
-        <w:rPr>
-          <w:rFonts w:ascii="Helvetica" w:eastAsia="Times New Roman" w:hAnsi="Helvetica" w:cs="Arial"/>
-          <w:color w:val="000000" w:themeColor="text1"/>
-          <w:sz w:val="22"/>
-          <w:szCs w:val="22"/>
-          <w:shd w:val="clear" w:color="auto" w:fill="FFFFFF"/>
-        </w:rPr>
-        <w:t>Chicago, IL, USA</w:t>
-      </w:r>
-    </w:p>
-    <w:p>
-      <w:pPr>
-        <w:ind w:left="360"/>
-        <w:rPr>
-          <w:rFonts w:ascii="Helvetica" w:eastAsia="Times New Roman" w:hAnsi="Helvetica" w:cs="Arial"/>
-          <w:color w:val="000000" w:themeColor="text1"/>
-          <w:sz w:val="22"/>
-          <w:szCs w:val="22"/>
-          <w:shd w:val="clear" w:color="auto" w:fill="FFFFFF"/>
-        </w:rPr>
-      </w:pPr>
-    </w:p>
-    <w:p>
-      <w:pPr>
-        <w:ind w:left="360"/>
-        <w:rPr>
-          <w:rFonts w:ascii="Helvetica" w:eastAsia="Times New Roman" w:hAnsi="Helvetica" w:cs="Arial"/>
-          <w:color w:val="000000" w:themeColor="text1"/>
-          <w:sz w:val="22"/>
-          <w:szCs w:val="22"/>
-          <w:shd w:val="clear" w:color="auto" w:fill="FFFFFF"/>
-        </w:rPr>
-      </w:pPr>
-      <w:r>
-        <w:rPr>
-          <w:rFonts w:ascii="Helvetica" w:eastAsia="Times New Roman" w:hAnsi="Helvetica" w:cs="Arial"/>
           <w:i/>
           <w:iCs/>
           <w:color w:val="000000" w:themeColor="text1"/>
@@ -420,7 +281,7 @@
           <w:szCs w:val="22"/>
           <w:shd w:val="clear" w:color="auto" w:fill="FFFFFF"/>
         </w:rPr>
-        <w:t>B.A. with Distinction in Digital Media Studies</w:t>
+        <w:tab/>
       </w:r>
       <w:r>
         <w:rPr>
@@ -437,172 +298,6 @@
       <w:r>
         <w:rPr>
           <w:rFonts w:ascii="Helvetica" w:eastAsia="Times New Roman" w:hAnsi="Helvetica" w:cs="Arial"/>
-          <w:b/>
-          <w:bCs/>
-          <w:color w:val="000000" w:themeColor="text1"/>
-          <w:sz w:val="22"/>
-          <w:szCs w:val="22"/>
-          <w:shd w:val="clear" w:color="auto" w:fill="FFFFFF"/>
-        </w:rPr>
-        <w:tab/>
-      </w:r>
-      <w:r>
-        <w:rPr>
-          <w:rFonts w:ascii="Helvetica" w:eastAsia="Times New Roman" w:hAnsi="Helvetica" w:cs="Arial"/>
-          <w:b/>
-          <w:bCs/>
-          <w:color w:val="000000" w:themeColor="text1"/>
-          <w:sz w:val="22"/>
-          <w:szCs w:val="22"/>
-          <w:shd w:val="clear" w:color="auto" w:fill="FFFFFF"/>
-        </w:rPr>
-        <w:tab/>
-      </w:r>
-      <w:r>
-        <w:rPr>
-          <w:rFonts w:ascii="Helvetica" w:eastAsia="Times New Roman" w:hAnsi="Helvetica" w:cs="Arial"/>
-          <w:b/>
-          <w:bCs/>
-          <w:color w:val="000000" w:themeColor="text1"/>
-          <w:sz w:val="22"/>
-          <w:szCs w:val="22"/>
-          <w:shd w:val="clear" w:color="auto" w:fill="FFFFFF"/>
-        </w:rPr>
-        <w:tab/>
-      </w:r>
-      <w:r>
-        <w:rPr>
-          <w:rFonts w:ascii="Helvetica" w:eastAsia="Times New Roman" w:hAnsi="Helvetica" w:cs="Arial"/>
-          <w:b/>
-          <w:bCs/>
-          <w:color w:val="000000" w:themeColor="text1"/>
-          <w:sz w:val="22"/>
-          <w:szCs w:val="22"/>
-          <w:shd w:val="clear" w:color="auto" w:fill="FFFFFF"/>
-        </w:rPr>
-        <w:tab/>
-        <w:t xml:space="preserve">    </w:t>
-      </w:r>
-      <w:r>
-        <w:rPr>
-          <w:rFonts w:ascii="Helvetica" w:eastAsia="Times New Roman" w:hAnsi="Helvetica" w:cs="Arial"/>
-          <w:b/>
-          <w:bCs/>
-          <w:color w:val="000000" w:themeColor="text1"/>
-          <w:sz w:val="22"/>
-          <w:szCs w:val="22"/>
-          <w:shd w:val="clear" w:color="auto" w:fill="FFFFFF"/>
-        </w:rPr>
-        <w:t xml:space="preserve"> </w:t>
-      </w:r>
-      <w:r>
-        <w:rPr>
-          <w:rFonts w:ascii="Helvetica" w:eastAsia="Times New Roman" w:hAnsi="Helvetica" w:cs="Arial"/>
-          <w:color w:val="000000" w:themeColor="text1"/>
-          <w:sz w:val="22"/>
-          <w:szCs w:val="22"/>
-          <w:shd w:val="clear" w:color="auto" w:fill="FFFFFF"/>
-        </w:rPr>
-        <w:t>May 2017</w:t>
-      </w:r>
-    </w:p>
-    <w:p>
-      <w:pPr>
-        <w:ind w:left="360"/>
-        <w:rPr>
-          <w:rFonts w:ascii="Helvetica" w:eastAsia="Times New Roman" w:hAnsi="Helvetica" w:cs="Arial"/>
-          <w:color w:val="000000" w:themeColor="text1"/>
-          <w:sz w:val="22"/>
-          <w:szCs w:val="22"/>
-          <w:shd w:val="clear" w:color="auto" w:fill="FFFFFF"/>
-        </w:rPr>
-      </w:pPr>
-      <w:r>
-        <w:rPr>
-          <w:rFonts w:ascii="Helvetica" w:eastAsia="Times New Roman" w:hAnsi="Helvetica" w:cs="Arial"/>
-          <w:color w:val="000000" w:themeColor="text1"/>
-          <w:sz w:val="22"/>
-          <w:szCs w:val="22"/>
-          <w:shd w:val="clear" w:color="auto" w:fill="FFFFFF"/>
-        </w:rPr>
-        <w:t>University of Rochester, Rochester, NY, USA</w:t>
-      </w:r>
-    </w:p>
-    <w:p>
-      <w:pPr>
-        <w:ind w:left="360"/>
-        <w:rPr>
-          <w:rFonts w:ascii="Helvetica" w:eastAsia="Times New Roman" w:hAnsi="Helvetica" w:cs="Arial"/>
-          <w:color w:val="000000" w:themeColor="text1"/>
-          <w:sz w:val="22"/>
-          <w:szCs w:val="22"/>
-          <w:shd w:val="clear" w:color="auto" w:fill="FFFFFF"/>
-        </w:rPr>
-      </w:pPr>
-      <w:r>
-        <w:rPr>
-          <w:rFonts w:ascii="Helvetica" w:eastAsia="Times New Roman" w:hAnsi="Helvetica" w:cs="Arial"/>
-          <w:color w:val="000000" w:themeColor="text1"/>
-          <w:sz w:val="22"/>
-          <w:szCs w:val="22"/>
-          <w:shd w:val="clear" w:color="auto" w:fill="FFFFFF"/>
-        </w:rPr>
-        <w:t>Minors in Computer Science, Audio &amp; Music Engineering</w:t>
-      </w:r>
-    </w:p>
-    <w:p>
-      <w:pPr>
-        <w:ind w:firstLine="360"/>
-        <w:rPr>
-          <w:rFonts w:ascii="Helvetica" w:eastAsia="Times New Roman" w:hAnsi="Helvetica" w:cs="Arial"/>
-          <w:b/>
-          <w:bCs/>
-          <w:color w:val="000000" w:themeColor="text1"/>
-          <w:sz w:val="22"/>
-          <w:szCs w:val="22"/>
-          <w:shd w:val="clear" w:color="auto" w:fill="FFFFFF"/>
-        </w:rPr>
-      </w:pPr>
-    </w:p>
-    <w:p>
-      <w:pPr>
-        <w:rPr>
-          <w:rFonts w:ascii="Helvetica" w:eastAsia="Times New Roman" w:hAnsi="Helvetica" w:cs="Arial"/>
-          <w:b/>
-          <w:bCs/>
-          <w:color w:val="000000" w:themeColor="text1"/>
-          <w:sz w:val="22"/>
-          <w:szCs w:val="22"/>
-          <w:shd w:val="clear" w:color="auto" w:fill="FFFFFF"/>
-        </w:rPr>
-      </w:pPr>
-      <w:r>
-        <w:rPr>
-          <w:rFonts w:ascii="Helvetica" w:eastAsia="Times New Roman" w:hAnsi="Helvetica" w:cs="Arial"/>
-          <w:b/>
-          <w:bCs/>
-          <w:color w:val="000000" w:themeColor="text1"/>
-          <w:sz w:val="22"/>
-          <w:szCs w:val="22"/>
-          <w:shd w:val="clear" w:color="auto" w:fill="FFFFFF"/>
-        </w:rPr>
-        <w:t>RESEARCH POSITIONS</w:t>
-      </w:r>
-    </w:p>
-    <w:p>
-      <w:pPr>
-        <w:ind w:firstLine="360"/>
-        <w:rPr>
-          <w:rFonts w:ascii="Helvetica" w:eastAsia="Times New Roman" w:hAnsi="Helvetica" w:cs="Arial"/>
-          <w:color w:val="000000" w:themeColor="text1"/>
-          <w:sz w:val="22"/>
-          <w:szCs w:val="22"/>
-          <w:shd w:val="clear" w:color="auto" w:fill="FFFFFF"/>
-        </w:rPr>
-      </w:pPr>
-      <w:r>
-        <w:rPr>
-          <w:rFonts w:ascii="Helvetica" w:eastAsia="Times New Roman" w:hAnsi="Helvetica" w:cs="Arial"/>
           <w:i/>
           <w:iCs/>
           <w:color w:val="000000" w:themeColor="text1"/>
@@ -610,9 +305,139 @@
           <w:szCs w:val="22"/>
           <w:shd w:val="clear" w:color="auto" w:fill="FFFFFF"/>
         </w:rPr>
-        <w:t>Graduate Research Assistant</w:t>
-      </w:r>
-      <w:r>
+        <w:tab/>
+        <w:t xml:space="preserve">     </w:t>
+      </w:r>
+      <w:r>
+        <w:rPr>
+          <w:rFonts w:ascii="Helvetica" w:eastAsia="Times New Roman" w:hAnsi="Helvetica" w:cs="Arial"/>
+          <w:color w:val="000000" w:themeColor="text1"/>
+          <w:sz w:val="22"/>
+          <w:szCs w:val="22"/>
+          <w:shd w:val="clear" w:color="auto" w:fill="FFFFFF"/>
+        </w:rPr>
+        <w:t xml:space="preserve">(projected) January 2021 – </w:t>
+      </w:r>
+      <w:proofErr w:type="spellStart"/>
+      <w:r>
+        <w:rPr>
+          <w:rFonts w:ascii="Helvetica" w:eastAsia="Times New Roman" w:hAnsi="Helvetica" w:cs="Arial"/>
+          <w:color w:val="000000" w:themeColor="text1"/>
+          <w:sz w:val="22"/>
+          <w:szCs w:val="22"/>
+          <w:shd w:val="clear" w:color="auto" w:fill="FFFFFF"/>
+        </w:rPr>
+        <w:t>t</w:t>
+      </w:r>
+      <w:r>
+        <w:rPr>
+          <w:rFonts w:ascii="Helvetica" w:eastAsia="Times New Roman" w:hAnsi="Helvetica" w:cs="Arial"/>
+          <w:color w:val="000000" w:themeColor="text1"/>
+          <w:sz w:val="22"/>
+          <w:szCs w:val="22"/>
+          <w:shd w:val="clear" w:color="auto" w:fill="FFFFFF"/>
+        </w:rPr>
+        <w:t>.</w:t>
+      </w:r>
+      <w:r>
+        <w:rPr>
+          <w:rFonts w:ascii="Helvetica" w:eastAsia="Times New Roman" w:hAnsi="Helvetica" w:cs="Arial"/>
+          <w:color w:val="000000" w:themeColor="text1"/>
+          <w:sz w:val="22"/>
+          <w:szCs w:val="22"/>
+          <w:shd w:val="clear" w:color="auto" w:fill="FFFFFF"/>
+        </w:rPr>
+        <w:t>b</w:t>
+      </w:r>
+      <w:r>
+        <w:rPr>
+          <w:rFonts w:ascii="Helvetica" w:eastAsia="Times New Roman" w:hAnsi="Helvetica" w:cs="Arial"/>
+          <w:color w:val="000000" w:themeColor="text1"/>
+          <w:sz w:val="22"/>
+          <w:szCs w:val="22"/>
+          <w:shd w:val="clear" w:color="auto" w:fill="FFFFFF"/>
+        </w:rPr>
+        <w:t>.</w:t>
+      </w:r>
+      <w:r>
+        <w:rPr>
+          <w:rFonts w:ascii="Helvetica" w:eastAsia="Times New Roman" w:hAnsi="Helvetica" w:cs="Arial"/>
+          <w:color w:val="000000" w:themeColor="text1"/>
+          <w:sz w:val="22"/>
+          <w:szCs w:val="22"/>
+          <w:shd w:val="clear" w:color="auto" w:fill="FFFFFF"/>
+        </w:rPr>
+        <w:t>d</w:t>
+      </w:r>
+      <w:r>
+        <w:rPr>
+          <w:rFonts w:ascii="Helvetica" w:eastAsia="Times New Roman" w:hAnsi="Helvetica" w:cs="Arial"/>
+          <w:color w:val="000000" w:themeColor="text1"/>
+          <w:sz w:val="22"/>
+          <w:szCs w:val="22"/>
+          <w:shd w:val="clear" w:color="auto" w:fill="FFFFFF"/>
+        </w:rPr>
+        <w:t>.</w:t>
+      </w:r>
+      <w:proofErr w:type="spellEnd"/>
+    </w:p>
+    <w:p>
+      <w:pPr>
+        <w:ind w:left="360"/>
+        <w:rPr>
+          <w:rFonts w:ascii="Helvetica" w:eastAsia="Times New Roman" w:hAnsi="Helvetica" w:cs="Arial"/>
+          <w:color w:val="000000" w:themeColor="text1"/>
+          <w:sz w:val="22"/>
+          <w:szCs w:val="22"/>
+          <w:shd w:val="clear" w:color="auto" w:fill="FFFFFF"/>
+        </w:rPr>
+      </w:pPr>
+      <w:r>
+        <w:rPr>
+          <w:rFonts w:ascii="Helvetica" w:eastAsia="Times New Roman" w:hAnsi="Helvetica" w:cs="Arial"/>
+          <w:color w:val="000000" w:themeColor="text1"/>
+          <w:sz w:val="22"/>
+          <w:szCs w:val="22"/>
+          <w:shd w:val="clear" w:color="auto" w:fill="FFFFFF"/>
+        </w:rPr>
+        <w:t>University of California, Santa Cruz</w:t>
+      </w:r>
+    </w:p>
+    <w:p>
+      <w:pPr>
+        <w:ind w:left="360"/>
+        <w:rPr>
+          <w:rFonts w:ascii="Helvetica" w:eastAsia="Times New Roman" w:hAnsi="Helvetica" w:cs="Arial"/>
+          <w:color w:val="000000" w:themeColor="text1"/>
+          <w:sz w:val="22"/>
+          <w:szCs w:val="22"/>
+          <w:shd w:val="clear" w:color="auto" w:fill="FFFFFF"/>
+        </w:rPr>
+      </w:pPr>
+      <w:r>
+        <w:rPr>
+          <w:rFonts w:ascii="Helvetica" w:eastAsia="Times New Roman" w:hAnsi="Helvetica" w:cs="Arial"/>
+          <w:color w:val="000000" w:themeColor="text1"/>
+          <w:sz w:val="22"/>
+          <w:szCs w:val="22"/>
+          <w:shd w:val="clear" w:color="auto" w:fill="FFFFFF"/>
+        </w:rPr>
+        <w:t>Jack Baskin School of Engineering</w:t>
+      </w:r>
+      <w:r>
+        <w:rPr>
+          <w:rFonts w:ascii="Helvetica" w:eastAsia="Times New Roman" w:hAnsi="Helvetica" w:cs="Arial"/>
+          <w:color w:val="000000" w:themeColor="text1"/>
+          <w:sz w:val="22"/>
+          <w:szCs w:val="22"/>
+          <w:shd w:val="clear" w:color="auto" w:fill="FFFFFF"/>
+        </w:rPr>
+        <w:t>, Santa Cruz, CA</w:t>
+      </w:r>
+    </w:p>
+    <w:p>
+      <w:pPr>
+        <w:ind w:left="360"/>
         <w:rPr>
           <w:rFonts w:ascii="Helvetica" w:eastAsia="Times New Roman" w:hAnsi="Helvetica" w:cs="Arial"/>
           <w:i/>
@@ -622,78 +447,407 @@
           <w:szCs w:val="22"/>
           <w:shd w:val="clear" w:color="auto" w:fill="FFFFFF"/>
         </w:rPr>
-        <w:tab/>
-      </w:r>
-      <w:r>
-        <w:rPr>
-          <w:rFonts w:ascii="Helvetica" w:eastAsia="Times New Roman" w:hAnsi="Helvetica" w:cs="Arial"/>
-          <w:b/>
-          <w:bCs/>
-          <w:color w:val="000000" w:themeColor="text1"/>
-          <w:sz w:val="22"/>
-          <w:szCs w:val="22"/>
-          <w:shd w:val="clear" w:color="auto" w:fill="FFFFFF"/>
-        </w:rPr>
-        <w:tab/>
-      </w:r>
-      <w:r>
-        <w:rPr>
-          <w:rFonts w:ascii="Helvetica" w:eastAsia="Times New Roman" w:hAnsi="Helvetica" w:cs="Arial"/>
-          <w:b/>
-          <w:bCs/>
-          <w:color w:val="000000" w:themeColor="text1"/>
-          <w:sz w:val="22"/>
-          <w:szCs w:val="22"/>
-          <w:shd w:val="clear" w:color="auto" w:fill="FFFFFF"/>
-        </w:rPr>
-        <w:tab/>
-      </w:r>
-      <w:r>
-        <w:rPr>
-          <w:rFonts w:ascii="Helvetica" w:eastAsia="Times New Roman" w:hAnsi="Helvetica" w:cs="Arial"/>
-          <w:b/>
-          <w:bCs/>
-          <w:color w:val="000000" w:themeColor="text1"/>
-          <w:sz w:val="22"/>
-          <w:szCs w:val="22"/>
-          <w:shd w:val="clear" w:color="auto" w:fill="FFFFFF"/>
-        </w:rPr>
-        <w:tab/>
-      </w:r>
-      <w:r>
-        <w:rPr>
-          <w:rFonts w:ascii="Helvetica" w:eastAsia="Times New Roman" w:hAnsi="Helvetica" w:cs="Arial"/>
-          <w:b/>
-          <w:bCs/>
-          <w:color w:val="000000" w:themeColor="text1"/>
-          <w:sz w:val="22"/>
-          <w:szCs w:val="22"/>
-          <w:shd w:val="clear" w:color="auto" w:fill="FFFFFF"/>
-        </w:rPr>
-        <w:tab/>
-      </w:r>
-      <w:r>
-        <w:rPr>
-          <w:rFonts w:ascii="Helvetica" w:eastAsia="Times New Roman" w:hAnsi="Helvetica" w:cs="Arial"/>
-          <w:b/>
-          <w:bCs/>
-          <w:color w:val="000000" w:themeColor="text1"/>
-          <w:sz w:val="22"/>
-          <w:szCs w:val="22"/>
-          <w:shd w:val="clear" w:color="auto" w:fill="FFFFFF"/>
-        </w:rPr>
-        <w:tab/>
-        <w:t xml:space="preserve">   </w:t>
-      </w:r>
-      <w:r>
-        <w:rPr>
-          <w:rFonts w:ascii="Helvetica" w:eastAsia="Times New Roman" w:hAnsi="Helvetica" w:cs="Arial"/>
-          <w:color w:val="000000" w:themeColor="text1"/>
-          <w:sz w:val="22"/>
-          <w:szCs w:val="22"/>
-          <w:shd w:val="clear" w:color="auto" w:fill="FFFFFF"/>
-        </w:rPr>
-        <w:t>Mar 2019 – Present</w:t>
+      </w:pPr>
+    </w:p>
+    <w:p>
+      <w:pPr>
+        <w:ind w:left="360"/>
+        <w:rPr>
+          <w:rFonts w:ascii="Helvetica" w:eastAsia="Times New Roman" w:hAnsi="Helvetica" w:cs="Arial"/>
+          <w:color w:val="000000" w:themeColor="text1"/>
+          <w:sz w:val="22"/>
+          <w:szCs w:val="22"/>
+          <w:shd w:val="clear" w:color="auto" w:fill="FFFFFF"/>
+        </w:rPr>
+      </w:pPr>
+      <w:r>
+        <w:rPr>
+          <w:rFonts w:ascii="Helvetica" w:eastAsia="Times New Roman" w:hAnsi="Helvetica" w:cs="Arial"/>
+          <w:i/>
+          <w:iCs/>
+          <w:color w:val="000000" w:themeColor="text1"/>
+          <w:sz w:val="22"/>
+          <w:szCs w:val="22"/>
+          <w:shd w:val="clear" w:color="auto" w:fill="FFFFFF"/>
+        </w:rPr>
+        <w:t>M.S. Human-Computer Interaction</w:t>
+      </w:r>
+      <w:r>
+        <w:rPr>
+          <w:rFonts w:ascii="Helvetica" w:eastAsia="Times New Roman" w:hAnsi="Helvetica" w:cs="Arial"/>
+          <w:i/>
+          <w:iCs/>
+          <w:color w:val="000000" w:themeColor="text1"/>
+          <w:sz w:val="22"/>
+          <w:szCs w:val="22"/>
+          <w:shd w:val="clear" w:color="auto" w:fill="FFFFFF"/>
+        </w:rPr>
+        <w:tab/>
+      </w:r>
+      <w:r>
+        <w:rPr>
+          <w:rFonts w:ascii="Helvetica" w:eastAsia="Times New Roman" w:hAnsi="Helvetica" w:cs="Arial"/>
+          <w:color w:val="000000" w:themeColor="text1"/>
+          <w:sz w:val="22"/>
+          <w:szCs w:val="22"/>
+          <w:shd w:val="clear" w:color="auto" w:fill="FFFFFF"/>
+        </w:rPr>
+        <w:tab/>
+      </w:r>
+      <w:r>
+        <w:rPr>
+          <w:rFonts w:ascii="Helvetica" w:eastAsia="Times New Roman" w:hAnsi="Helvetica" w:cs="Arial"/>
+          <w:color w:val="000000" w:themeColor="text1"/>
+          <w:sz w:val="22"/>
+          <w:szCs w:val="22"/>
+          <w:shd w:val="clear" w:color="auto" w:fill="FFFFFF"/>
+        </w:rPr>
+        <w:tab/>
+      </w:r>
+      <w:r>
+        <w:rPr>
+          <w:rFonts w:ascii="Helvetica" w:eastAsia="Times New Roman" w:hAnsi="Helvetica" w:cs="Arial"/>
+          <w:color w:val="000000" w:themeColor="text1"/>
+          <w:sz w:val="22"/>
+          <w:szCs w:val="22"/>
+          <w:shd w:val="clear" w:color="auto" w:fill="FFFFFF"/>
+        </w:rPr>
+        <w:tab/>
+      </w:r>
+      <w:r>
+        <w:rPr>
+          <w:rFonts w:ascii="Helvetica" w:eastAsia="Times New Roman" w:hAnsi="Helvetica" w:cs="Arial"/>
+          <w:color w:val="000000" w:themeColor="text1"/>
+          <w:sz w:val="22"/>
+          <w:szCs w:val="22"/>
+          <w:shd w:val="clear" w:color="auto" w:fill="FFFFFF"/>
+        </w:rPr>
+        <w:tab/>
+      </w:r>
+      <w:r>
+        <w:rPr>
+          <w:rFonts w:ascii="Helvetica" w:eastAsia="Times New Roman" w:hAnsi="Helvetica" w:cs="Arial"/>
+          <w:color w:val="000000" w:themeColor="text1"/>
+          <w:sz w:val="22"/>
+          <w:szCs w:val="22"/>
+          <w:shd w:val="clear" w:color="auto" w:fill="FFFFFF"/>
+        </w:rPr>
+        <w:tab/>
+        <w:t xml:space="preserve"> </w:t>
+      </w:r>
+      <w:r>
+        <w:rPr>
+          <w:rFonts w:ascii="Helvetica" w:eastAsia="Times New Roman" w:hAnsi="Helvetica" w:cs="Arial"/>
+          <w:color w:val="000000" w:themeColor="text1"/>
+          <w:sz w:val="22"/>
+          <w:szCs w:val="22"/>
+          <w:shd w:val="clear" w:color="auto" w:fill="FFFFFF"/>
+        </w:rPr>
+        <w:t>August</w:t>
+      </w:r>
+      <w:r>
+        <w:rPr>
+          <w:rFonts w:ascii="Helvetica" w:eastAsia="Times New Roman" w:hAnsi="Helvetica" w:cs="Arial"/>
+          <w:color w:val="000000" w:themeColor="text1"/>
+          <w:sz w:val="22"/>
+          <w:szCs w:val="22"/>
+          <w:shd w:val="clear" w:color="auto" w:fill="FFFFFF"/>
+        </w:rPr>
+        <w:t xml:space="preserve"> 2020</w:t>
+      </w:r>
+    </w:p>
+    <w:p>
+      <w:pPr>
+        <w:ind w:left="360"/>
+        <w:rPr>
+          <w:rFonts w:ascii="Helvetica" w:eastAsia="Times New Roman" w:hAnsi="Helvetica" w:cs="Arial"/>
+          <w:color w:val="000000" w:themeColor="text1"/>
+          <w:sz w:val="22"/>
+          <w:szCs w:val="22"/>
+          <w:shd w:val="clear" w:color="auto" w:fill="FFFFFF"/>
+        </w:rPr>
+      </w:pPr>
+      <w:r>
+        <w:rPr>
+          <w:rFonts w:ascii="Helvetica" w:eastAsia="Times New Roman" w:hAnsi="Helvetica" w:cs="Arial"/>
+          <w:color w:val="000000" w:themeColor="text1"/>
+          <w:sz w:val="22"/>
+          <w:szCs w:val="22"/>
+          <w:shd w:val="clear" w:color="auto" w:fill="FFFFFF"/>
+        </w:rPr>
+        <w:t xml:space="preserve">DePaul University </w:t>
+      </w:r>
+    </w:p>
+    <w:p>
+      <w:pPr>
+        <w:ind w:left="360"/>
+        <w:rPr>
+          <w:rFonts w:ascii="Helvetica" w:eastAsia="Times New Roman" w:hAnsi="Helvetica" w:cs="Arial"/>
+          <w:color w:val="000000" w:themeColor="text1"/>
+          <w:sz w:val="22"/>
+          <w:szCs w:val="22"/>
+          <w:shd w:val="clear" w:color="auto" w:fill="FFFFFF"/>
+        </w:rPr>
+      </w:pPr>
+      <w:r>
+        <w:rPr>
+          <w:rFonts w:ascii="Helvetica" w:eastAsia="Times New Roman" w:hAnsi="Helvetica" w:cs="Arial"/>
+          <w:color w:val="000000" w:themeColor="text1"/>
+          <w:sz w:val="22"/>
+          <w:szCs w:val="22"/>
+          <w:shd w:val="clear" w:color="auto" w:fill="FFFFFF"/>
+        </w:rPr>
+        <w:t>College of Computing and Digital Media</w:t>
+      </w:r>
+      <w:r>
+        <w:rPr>
+          <w:rFonts w:ascii="Helvetica" w:eastAsia="Times New Roman" w:hAnsi="Helvetica" w:cs="Arial"/>
+          <w:b/>
+          <w:bCs/>
+          <w:color w:val="000000" w:themeColor="text1"/>
+          <w:sz w:val="22"/>
+          <w:szCs w:val="22"/>
+          <w:shd w:val="clear" w:color="auto" w:fill="FFFFFF"/>
+        </w:rPr>
+        <w:t xml:space="preserve">, </w:t>
+      </w:r>
+      <w:r>
+        <w:rPr>
+          <w:rFonts w:ascii="Helvetica" w:eastAsia="Times New Roman" w:hAnsi="Helvetica" w:cs="Arial"/>
+          <w:color w:val="000000" w:themeColor="text1"/>
+          <w:sz w:val="22"/>
+          <w:szCs w:val="22"/>
+          <w:shd w:val="clear" w:color="auto" w:fill="FFFFFF"/>
+        </w:rPr>
+        <w:t>Chicago, IL,</w:t>
+      </w:r>
+    </w:p>
+    <w:p>
+      <w:pPr>
+        <w:ind w:left="360"/>
+        <w:rPr>
+          <w:rFonts w:ascii="Helvetica" w:eastAsia="Times New Roman" w:hAnsi="Helvetica" w:cs="Arial"/>
+          <w:color w:val="000000" w:themeColor="text1"/>
+          <w:sz w:val="22"/>
+          <w:szCs w:val="22"/>
+          <w:shd w:val="clear" w:color="auto" w:fill="FFFFFF"/>
+        </w:rPr>
+      </w:pPr>
+    </w:p>
+    <w:p>
+      <w:pPr>
+        <w:ind w:left="360"/>
+        <w:rPr>
+          <w:rFonts w:ascii="Helvetica" w:eastAsia="Times New Roman" w:hAnsi="Helvetica" w:cs="Arial"/>
+          <w:color w:val="000000" w:themeColor="text1"/>
+          <w:sz w:val="22"/>
+          <w:szCs w:val="22"/>
+          <w:shd w:val="clear" w:color="auto" w:fill="FFFFFF"/>
+        </w:rPr>
+      </w:pPr>
+      <w:r>
+        <w:rPr>
+          <w:rFonts w:ascii="Helvetica" w:eastAsia="Times New Roman" w:hAnsi="Helvetica" w:cs="Arial"/>
+          <w:i/>
+          <w:iCs/>
+          <w:color w:val="000000" w:themeColor="text1"/>
+          <w:sz w:val="22"/>
+          <w:szCs w:val="22"/>
+          <w:shd w:val="clear" w:color="auto" w:fill="FFFFFF"/>
+        </w:rPr>
+        <w:t>B.A. Digital Media Studies</w:t>
+      </w:r>
+      <w:r>
+        <w:rPr>
+          <w:rFonts w:ascii="Helvetica" w:eastAsia="Times New Roman" w:hAnsi="Helvetica" w:cs="Arial"/>
+          <w:i/>
+          <w:iCs/>
+          <w:color w:val="000000" w:themeColor="text1"/>
+          <w:sz w:val="22"/>
+          <w:szCs w:val="22"/>
+          <w:shd w:val="clear" w:color="auto" w:fill="FFFFFF"/>
+        </w:rPr>
+        <w:tab/>
+      </w:r>
+      <w:r>
+        <w:rPr>
+          <w:rFonts w:ascii="Helvetica" w:eastAsia="Times New Roman" w:hAnsi="Helvetica" w:cs="Arial"/>
+          <w:b/>
+          <w:bCs/>
+          <w:color w:val="000000" w:themeColor="text1"/>
+          <w:sz w:val="22"/>
+          <w:szCs w:val="22"/>
+          <w:shd w:val="clear" w:color="auto" w:fill="FFFFFF"/>
+        </w:rPr>
+        <w:tab/>
+      </w:r>
+      <w:r>
+        <w:rPr>
+          <w:rFonts w:ascii="Helvetica" w:eastAsia="Times New Roman" w:hAnsi="Helvetica" w:cs="Arial"/>
+          <w:b/>
+          <w:bCs/>
+          <w:color w:val="000000" w:themeColor="text1"/>
+          <w:sz w:val="22"/>
+          <w:szCs w:val="22"/>
+          <w:shd w:val="clear" w:color="auto" w:fill="FFFFFF"/>
+        </w:rPr>
+        <w:tab/>
+      </w:r>
+      <w:r>
+        <w:rPr>
+          <w:rFonts w:ascii="Helvetica" w:eastAsia="Times New Roman" w:hAnsi="Helvetica" w:cs="Arial"/>
+          <w:b/>
+          <w:bCs/>
+          <w:color w:val="000000" w:themeColor="text1"/>
+          <w:sz w:val="22"/>
+          <w:szCs w:val="22"/>
+          <w:shd w:val="clear" w:color="auto" w:fill="FFFFFF"/>
+        </w:rPr>
+        <w:tab/>
+      </w:r>
+      <w:r>
+        <w:rPr>
+          <w:rFonts w:ascii="Helvetica" w:eastAsia="Times New Roman" w:hAnsi="Helvetica" w:cs="Arial"/>
+          <w:b/>
+          <w:bCs/>
+          <w:color w:val="000000" w:themeColor="text1"/>
+          <w:sz w:val="22"/>
+          <w:szCs w:val="22"/>
+          <w:shd w:val="clear" w:color="auto" w:fill="FFFFFF"/>
+        </w:rPr>
+        <w:tab/>
+        <w:t xml:space="preserve">    </w:t>
+      </w:r>
+      <w:r>
+        <w:rPr>
+          <w:rFonts w:ascii="Helvetica" w:eastAsia="Times New Roman" w:hAnsi="Helvetica" w:cs="Arial"/>
+          <w:b/>
+          <w:bCs/>
+          <w:color w:val="000000" w:themeColor="text1"/>
+          <w:sz w:val="22"/>
+          <w:szCs w:val="22"/>
+          <w:shd w:val="clear" w:color="auto" w:fill="FFFFFF"/>
+        </w:rPr>
+        <w:t xml:space="preserve"> </w:t>
+      </w:r>
+      <w:r>
+        <w:rPr>
+          <w:rFonts w:ascii="Helvetica" w:eastAsia="Times New Roman" w:hAnsi="Helvetica" w:cs="Arial"/>
+          <w:b/>
+          <w:bCs/>
+          <w:color w:val="000000" w:themeColor="text1"/>
+          <w:sz w:val="22"/>
+          <w:szCs w:val="22"/>
+          <w:shd w:val="clear" w:color="auto" w:fill="FFFFFF"/>
+        </w:rPr>
+        <w:tab/>
+      </w:r>
+      <w:r>
+        <w:rPr>
+          <w:rFonts w:ascii="Helvetica" w:eastAsia="Times New Roman" w:hAnsi="Helvetica" w:cs="Arial"/>
+          <w:b/>
+          <w:bCs/>
+          <w:color w:val="000000" w:themeColor="text1"/>
+          <w:sz w:val="22"/>
+          <w:szCs w:val="22"/>
+          <w:shd w:val="clear" w:color="auto" w:fill="FFFFFF"/>
+        </w:rPr>
+        <w:tab/>
+        <w:t xml:space="preserve">     </w:t>
+      </w:r>
+      <w:r>
+        <w:rPr>
+          <w:rFonts w:ascii="Helvetica" w:eastAsia="Times New Roman" w:hAnsi="Helvetica" w:cs="Arial"/>
+          <w:color w:val="000000" w:themeColor="text1"/>
+          <w:sz w:val="22"/>
+          <w:szCs w:val="22"/>
+          <w:shd w:val="clear" w:color="auto" w:fill="FFFFFF"/>
+        </w:rPr>
+        <w:t>May 2017</w:t>
+      </w:r>
+    </w:p>
+    <w:p>
+      <w:pPr>
+        <w:ind w:left="360"/>
+        <w:rPr>
+          <w:rFonts w:ascii="Helvetica" w:eastAsia="Times New Roman" w:hAnsi="Helvetica" w:cs="Arial"/>
+          <w:color w:val="000000" w:themeColor="text1"/>
+          <w:sz w:val="22"/>
+          <w:szCs w:val="22"/>
+          <w:shd w:val="clear" w:color="auto" w:fill="FFFFFF"/>
+        </w:rPr>
+      </w:pPr>
+      <w:r>
+        <w:rPr>
+          <w:rFonts w:ascii="Helvetica" w:eastAsia="Times New Roman" w:hAnsi="Helvetica" w:cs="Arial"/>
+          <w:color w:val="000000" w:themeColor="text1"/>
+          <w:sz w:val="22"/>
+          <w:szCs w:val="22"/>
+          <w:shd w:val="clear" w:color="auto" w:fill="FFFFFF"/>
+        </w:rPr>
+        <w:t>University of Rochester</w:t>
+      </w:r>
+    </w:p>
+    <w:p>
+      <w:pPr>
+        <w:ind w:left="360"/>
+        <w:rPr>
+          <w:rFonts w:ascii="Helvetica" w:eastAsia="Times New Roman" w:hAnsi="Helvetica" w:cs="Arial"/>
+          <w:color w:val="000000" w:themeColor="text1"/>
+          <w:sz w:val="22"/>
+          <w:szCs w:val="22"/>
+          <w:shd w:val="clear" w:color="auto" w:fill="FFFFFF"/>
+        </w:rPr>
+      </w:pPr>
+      <w:r>
+        <w:rPr>
+          <w:rFonts w:ascii="Helvetica" w:eastAsia="Times New Roman" w:hAnsi="Helvetica" w:cs="Arial"/>
+          <w:color w:val="000000" w:themeColor="text1"/>
+          <w:sz w:val="22"/>
+          <w:szCs w:val="22"/>
+          <w:shd w:val="clear" w:color="auto" w:fill="FFFFFF"/>
+        </w:rPr>
+        <w:t>College of Arts</w:t>
+      </w:r>
+      <w:r>
+        <w:rPr>
+          <w:rFonts w:ascii="Helvetica" w:eastAsia="Times New Roman" w:hAnsi="Helvetica" w:cs="Arial"/>
+          <w:color w:val="000000" w:themeColor="text1"/>
+          <w:sz w:val="22"/>
+          <w:szCs w:val="22"/>
+          <w:shd w:val="clear" w:color="auto" w:fill="FFFFFF"/>
+        </w:rPr>
+        <w:t xml:space="preserve">, </w:t>
+      </w:r>
+      <w:r>
+        <w:rPr>
+          <w:rFonts w:ascii="Helvetica" w:eastAsia="Times New Roman" w:hAnsi="Helvetica" w:cs="Arial"/>
+          <w:color w:val="000000" w:themeColor="text1"/>
+          <w:sz w:val="22"/>
+          <w:szCs w:val="22"/>
+          <w:shd w:val="clear" w:color="auto" w:fill="FFFFFF"/>
+        </w:rPr>
+        <w:t xml:space="preserve">Science, and </w:t>
+      </w:r>
+      <w:r>
+        <w:rPr>
+          <w:rFonts w:ascii="Helvetica" w:eastAsia="Times New Roman" w:hAnsi="Helvetica" w:cs="Arial"/>
+          <w:color w:val="000000" w:themeColor="text1"/>
+          <w:sz w:val="22"/>
+          <w:szCs w:val="22"/>
+          <w:shd w:val="clear" w:color="auto" w:fill="FFFFFF"/>
+        </w:rPr>
+        <w:t xml:space="preserve">Engineering, </w:t>
+      </w:r>
+      <w:r>
+        <w:rPr>
+          <w:rFonts w:ascii="Helvetica" w:eastAsia="Times New Roman" w:hAnsi="Helvetica" w:cs="Arial"/>
+          <w:color w:val="000000" w:themeColor="text1"/>
+          <w:sz w:val="22"/>
+          <w:szCs w:val="22"/>
+          <w:shd w:val="clear" w:color="auto" w:fill="FFFFFF"/>
+        </w:rPr>
+        <w:t>Rochester, NY, USA</w:t>
       </w:r>
     </w:p>
     <w:p>
@@ -701,51 +855,135 @@
         <w:ind w:firstLine="360"/>
         <w:rPr>
           <w:rFonts w:ascii="Helvetica" w:eastAsia="Times New Roman" w:hAnsi="Helvetica" w:cs="Arial"/>
-          <w:color w:val="000000" w:themeColor="text1"/>
-          <w:sz w:val="22"/>
-          <w:szCs w:val="22"/>
-          <w:shd w:val="clear" w:color="auto" w:fill="FFFFFF"/>
-        </w:rPr>
-      </w:pPr>
-      <w:r>
-        <w:rPr>
-          <w:rFonts w:ascii="Helvetica" w:eastAsia="Times New Roman" w:hAnsi="Helvetica" w:cs="Arial"/>
-          <w:color w:val="000000" w:themeColor="text1"/>
-          <w:sz w:val="22"/>
-          <w:szCs w:val="22"/>
-          <w:shd w:val="clear" w:color="auto" w:fill="FFFFFF"/>
-        </w:rPr>
-        <w:t xml:space="preserve">Alternative Learning Technologies </w:t>
-      </w:r>
-      <w:r>
-        <w:rPr>
-          <w:rFonts w:ascii="Helvetica" w:eastAsia="Times New Roman" w:hAnsi="Helvetica" w:cs="Arial"/>
-          <w:color w:val="000000" w:themeColor="text1"/>
-          <w:sz w:val="22"/>
-          <w:szCs w:val="22"/>
-          <w:shd w:val="clear" w:color="auto" w:fill="FFFFFF"/>
-        </w:rPr>
-        <w:t xml:space="preserve">(ALT) </w:t>
-      </w:r>
-      <w:r>
-        <w:rPr>
-          <w:rFonts w:ascii="Helvetica" w:eastAsia="Times New Roman" w:hAnsi="Helvetica" w:cs="Arial"/>
-          <w:color w:val="000000" w:themeColor="text1"/>
-          <w:sz w:val="22"/>
-          <w:szCs w:val="22"/>
-          <w:shd w:val="clear" w:color="auto" w:fill="FFFFFF"/>
-        </w:rPr>
-        <w:t>&amp;</w:t>
-      </w:r>
-      <w:r>
-        <w:rPr>
-          <w:rFonts w:ascii="Helvetica" w:eastAsia="Times New Roman" w:hAnsi="Helvetica" w:cs="Arial"/>
-          <w:color w:val="000000" w:themeColor="text1"/>
-          <w:sz w:val="22"/>
-          <w:szCs w:val="22"/>
-          <w:shd w:val="clear" w:color="auto" w:fill="FFFFFF"/>
-        </w:rPr>
-        <w:t xml:space="preserve"> Games Lab, UC Santa Cruz, CA</w:t>
+          <w:b/>
+          <w:bCs/>
+          <w:color w:val="000000" w:themeColor="text1"/>
+          <w:sz w:val="22"/>
+          <w:szCs w:val="22"/>
+          <w:shd w:val="clear" w:color="auto" w:fill="FFFFFF"/>
+        </w:rPr>
+      </w:pPr>
+    </w:p>
+    <w:p>
+      <w:pPr>
+        <w:rPr>
+          <w:rFonts w:ascii="Helvetica" w:eastAsia="Times New Roman" w:hAnsi="Helvetica" w:cs="Arial"/>
+          <w:b/>
+          <w:bCs/>
+          <w:color w:val="000000" w:themeColor="text1"/>
+          <w:sz w:val="22"/>
+          <w:szCs w:val="22"/>
+          <w:shd w:val="clear" w:color="auto" w:fill="FFFFFF"/>
+        </w:rPr>
+      </w:pPr>
+      <w:r>
+        <w:rPr>
+          <w:rFonts w:ascii="Helvetica" w:eastAsia="Times New Roman" w:hAnsi="Helvetica" w:cs="Arial"/>
+          <w:b/>
+          <w:bCs/>
+          <w:color w:val="000000" w:themeColor="text1"/>
+          <w:sz w:val="22"/>
+          <w:szCs w:val="22"/>
+          <w:shd w:val="clear" w:color="auto" w:fill="FFFFFF"/>
+        </w:rPr>
+        <w:t>RESEARCH POSITIONS</w:t>
+      </w:r>
+    </w:p>
+    <w:p>
+      <w:pPr>
+        <w:ind w:firstLine="360"/>
+        <w:rPr>
+          <w:rFonts w:ascii="Helvetica" w:eastAsia="Times New Roman" w:hAnsi="Helvetica" w:cs="Arial"/>
+          <w:color w:val="000000" w:themeColor="text1"/>
+          <w:sz w:val="22"/>
+          <w:szCs w:val="22"/>
+          <w:shd w:val="clear" w:color="auto" w:fill="FFFFFF"/>
+        </w:rPr>
+      </w:pPr>
+      <w:r>
+        <w:rPr>
+          <w:rFonts w:ascii="Helvetica" w:eastAsia="Times New Roman" w:hAnsi="Helvetica" w:cs="Arial"/>
+          <w:i/>
+          <w:iCs/>
+          <w:color w:val="000000" w:themeColor="text1"/>
+          <w:sz w:val="22"/>
+          <w:szCs w:val="22"/>
+          <w:shd w:val="clear" w:color="auto" w:fill="FFFFFF"/>
+        </w:rPr>
+        <w:t>Game User Experience / Junior Specialist</w:t>
+      </w:r>
+      <w:r>
+        <w:rPr>
+          <w:rFonts w:ascii="Helvetica" w:eastAsia="Times New Roman" w:hAnsi="Helvetica" w:cs="Arial"/>
+          <w:color w:val="000000" w:themeColor="text1"/>
+          <w:sz w:val="22"/>
+          <w:szCs w:val="22"/>
+          <w:shd w:val="clear" w:color="auto" w:fill="FFFFFF"/>
+        </w:rPr>
+        <w:tab/>
+      </w:r>
+      <w:r>
+        <w:rPr>
+          <w:rFonts w:ascii="Helvetica" w:eastAsia="Times New Roman" w:hAnsi="Helvetica" w:cs="Arial"/>
+          <w:color w:val="000000" w:themeColor="text1"/>
+          <w:sz w:val="22"/>
+          <w:szCs w:val="22"/>
+          <w:shd w:val="clear" w:color="auto" w:fill="FFFFFF"/>
+        </w:rPr>
+        <w:tab/>
+      </w:r>
+      <w:r>
+        <w:rPr>
+          <w:rFonts w:ascii="Helvetica" w:eastAsia="Times New Roman" w:hAnsi="Helvetica" w:cs="Arial"/>
+          <w:color w:val="000000" w:themeColor="text1"/>
+          <w:sz w:val="22"/>
+          <w:szCs w:val="22"/>
+          <w:shd w:val="clear" w:color="auto" w:fill="FFFFFF"/>
+        </w:rPr>
+        <w:tab/>
+        <w:t xml:space="preserve">             Oct 2020 – Present</w:t>
+      </w:r>
+    </w:p>
+    <w:p>
+      <w:pPr>
+        <w:ind w:firstLine="360"/>
+        <w:rPr>
+          <w:rFonts w:ascii="Helvetica" w:eastAsia="Times New Roman" w:hAnsi="Helvetica" w:cs="Arial"/>
+          <w:color w:val="000000" w:themeColor="text1"/>
+          <w:sz w:val="22"/>
+          <w:szCs w:val="22"/>
+          <w:shd w:val="clear" w:color="auto" w:fill="FFFFFF"/>
+        </w:rPr>
+      </w:pPr>
+      <w:r>
+        <w:rPr>
+          <w:rFonts w:ascii="Helvetica" w:eastAsia="Times New Roman" w:hAnsi="Helvetica" w:cs="Arial"/>
+          <w:color w:val="000000" w:themeColor="text1"/>
+          <w:sz w:val="22"/>
+          <w:szCs w:val="22"/>
+          <w:shd w:val="clear" w:color="auto" w:fill="FFFFFF"/>
+        </w:rPr>
+        <w:t xml:space="preserve">Alternative Learning Technologies (ALT) &amp; Games Lab, </w:t>
+      </w:r>
+      <w:r>
+        <w:rPr>
+          <w:rFonts w:ascii="Helvetica" w:eastAsia="Times New Roman" w:hAnsi="Helvetica" w:cs="Arial"/>
+          <w:color w:val="000000" w:themeColor="text1"/>
+          <w:sz w:val="22"/>
+          <w:szCs w:val="22"/>
+          <w:shd w:val="clear" w:color="auto" w:fill="FFFFFF"/>
+        </w:rPr>
+        <w:t xml:space="preserve">(Remote) </w:t>
+      </w:r>
+      <w:r>
+        <w:rPr>
+          <w:rFonts w:ascii="Helvetica" w:eastAsia="Times New Roman" w:hAnsi="Helvetica" w:cs="Arial"/>
+          <w:color w:val="000000" w:themeColor="text1"/>
+          <w:sz w:val="22"/>
+          <w:szCs w:val="22"/>
+          <w:shd w:val="clear" w:color="auto" w:fill="FFFFFF"/>
+        </w:rPr>
+        <w:t>UC Santa Cruz, CA</w:t>
       </w:r>
     </w:p>
     <w:p>
@@ -753,7 +991,7 @@
         <w:pStyle w:val="ListParagraph"/>
         <w:numPr>
           <w:ilvl w:val="0"/>
-          <w:numId w:val="1"/>
+          <w:numId w:val="3"/>
         </w:numPr>
         <w:rPr>
           <w:rFonts w:ascii="Helvetica" w:eastAsia="Times New Roman" w:hAnsi="Helvetica" w:cs="Arial"/>
@@ -771,208 +1009,7 @@
           <w:szCs w:val="22"/>
           <w:shd w:val="clear" w:color="auto" w:fill="FFFFFF"/>
         </w:rPr>
-        <w:t>Works with Professor Edward Melcer on a project titled “Death and Rebirth: A Taxonomy for Platformer Games”.</w:t>
-      </w:r>
-    </w:p>
-    <w:p>
-      <w:pPr>
-        <w:pStyle w:val="ListParagraph"/>
-        <w:numPr>
-          <w:ilvl w:val="1"/>
-          <w:numId w:val="1"/>
-        </w:numPr>
-        <w:ind w:left="1080"/>
-        <w:rPr>
-          <w:rFonts w:ascii="Helvetica" w:eastAsia="Times New Roman" w:hAnsi="Helvetica" w:cs="Arial"/>
-          <w:color w:val="000000" w:themeColor="text1"/>
-          <w:sz w:val="22"/>
-          <w:szCs w:val="22"/>
-          <w:shd w:val="clear" w:color="auto" w:fill="FFFFFF"/>
-        </w:rPr>
-      </w:pPr>
-      <w:r>
-        <w:rPr>
-          <w:rFonts w:ascii="Helvetica" w:eastAsia="Times New Roman" w:hAnsi="Helvetica" w:cs="Arial"/>
-          <w:color w:val="000000" w:themeColor="text1"/>
-          <w:sz w:val="22"/>
-          <w:szCs w:val="22"/>
-          <w:shd w:val="clear" w:color="auto" w:fill="FFFFFF"/>
-        </w:rPr>
-        <w:t>Conduct</w:t>
-      </w:r>
-      <w:r>
-        <w:rPr>
-          <w:rFonts w:ascii="Helvetica" w:eastAsia="Times New Roman" w:hAnsi="Helvetica" w:cs="Arial"/>
-          <w:color w:val="000000" w:themeColor="text1"/>
-          <w:sz w:val="22"/>
-          <w:szCs w:val="22"/>
-          <w:shd w:val="clear" w:color="auto" w:fill="FFFFFF"/>
-        </w:rPr>
-        <w:t>s</w:t>
-      </w:r>
-      <w:r>
-        <w:rPr>
-          <w:rFonts w:ascii="Helvetica" w:eastAsia="Times New Roman" w:hAnsi="Helvetica" w:cs="Arial"/>
-          <w:color w:val="000000" w:themeColor="text1"/>
-          <w:sz w:val="22"/>
-          <w:szCs w:val="22"/>
-          <w:shd w:val="clear" w:color="auto" w:fill="FFFFFF"/>
-        </w:rPr>
-        <w:t xml:space="preserve"> </w:t>
-      </w:r>
-      <w:r>
-        <w:rPr>
-          <w:rFonts w:ascii="Helvetica" w:eastAsia="Times New Roman" w:hAnsi="Helvetica" w:cs="Arial"/>
-          <w:color w:val="000000" w:themeColor="text1"/>
-          <w:sz w:val="22"/>
-          <w:szCs w:val="22"/>
-          <w:shd w:val="clear" w:color="auto" w:fill="FFFFFF"/>
-        </w:rPr>
-        <w:t xml:space="preserve">research on player experience </w:t>
-      </w:r>
-      <w:r>
-        <w:rPr>
-          <w:rFonts w:ascii="Helvetica" w:eastAsia="Times New Roman" w:hAnsi="Helvetica" w:cs="Arial"/>
-          <w:color w:val="000000" w:themeColor="text1"/>
-          <w:sz w:val="22"/>
-          <w:szCs w:val="22"/>
-          <w:shd w:val="clear" w:color="auto" w:fill="FFFFFF"/>
-        </w:rPr>
-        <w:t xml:space="preserve">of in-game death </w:t>
-      </w:r>
-      <w:r>
-        <w:rPr>
-          <w:rFonts w:ascii="Helvetica" w:eastAsia="Times New Roman" w:hAnsi="Helvetica" w:cs="Arial"/>
-          <w:color w:val="000000" w:themeColor="text1"/>
-          <w:sz w:val="22"/>
-          <w:szCs w:val="22"/>
-          <w:shd w:val="clear" w:color="auto" w:fill="FFFFFF"/>
-        </w:rPr>
-        <w:t xml:space="preserve">in </w:t>
-      </w:r>
-      <w:r>
-        <w:rPr>
-          <w:rFonts w:ascii="Helvetica" w:eastAsia="Times New Roman" w:hAnsi="Helvetica" w:cs="Arial"/>
-          <w:color w:val="000000" w:themeColor="text1"/>
-          <w:sz w:val="22"/>
-          <w:szCs w:val="22"/>
-          <w:shd w:val="clear" w:color="auto" w:fill="FFFFFF"/>
-        </w:rPr>
-        <w:t>platformers.</w:t>
-      </w:r>
-      <w:r>
-        <w:rPr>
-          <w:rFonts w:ascii="Helvetica" w:eastAsia="Times New Roman" w:hAnsi="Helvetica" w:cs="Arial"/>
-          <w:color w:val="000000" w:themeColor="text1"/>
-          <w:sz w:val="22"/>
-          <w:szCs w:val="22"/>
-          <w:shd w:val="clear" w:color="auto" w:fill="FFFFFF"/>
-        </w:rPr>
-        <w:t xml:space="preserve"> </w:t>
-      </w:r>
-    </w:p>
-    <w:p>
-      <w:pPr>
-        <w:pStyle w:val="ListParagraph"/>
-        <w:numPr>
-          <w:ilvl w:val="1"/>
-          <w:numId w:val="1"/>
-        </w:numPr>
-        <w:ind w:left="1080"/>
-        <w:rPr>
-          <w:rFonts w:ascii="Helvetica" w:eastAsia="Times New Roman" w:hAnsi="Helvetica" w:cs="Arial"/>
-          <w:color w:val="000000" w:themeColor="text1"/>
-          <w:sz w:val="22"/>
-          <w:szCs w:val="22"/>
-          <w:shd w:val="clear" w:color="auto" w:fill="FFFFFF"/>
-        </w:rPr>
-      </w:pPr>
-      <w:r>
-        <w:rPr>
-          <w:rFonts w:ascii="Helvetica" w:eastAsia="Times New Roman" w:hAnsi="Helvetica" w:cs="Arial"/>
-          <w:color w:val="000000" w:themeColor="text1"/>
-          <w:sz w:val="22"/>
-          <w:szCs w:val="22"/>
-          <w:shd w:val="clear" w:color="auto" w:fill="FFFFFF"/>
-        </w:rPr>
-        <w:t xml:space="preserve">Performed </w:t>
-      </w:r>
-      <w:r>
-        <w:rPr>
-          <w:rFonts w:ascii="Helvetica" w:eastAsia="Times New Roman" w:hAnsi="Helvetica" w:cs="Arial"/>
-          <w:color w:val="000000" w:themeColor="text1"/>
-          <w:sz w:val="22"/>
-          <w:szCs w:val="22"/>
-          <w:shd w:val="clear" w:color="auto" w:fill="FFFFFF"/>
-        </w:rPr>
-        <w:t>observations and qualitative and quantitative analysis</w:t>
-      </w:r>
-      <w:r>
-        <w:rPr>
-          <w:rFonts w:ascii="Helvetica" w:eastAsia="Times New Roman" w:hAnsi="Helvetica" w:cs="Arial"/>
-          <w:color w:val="000000" w:themeColor="text1"/>
-          <w:sz w:val="22"/>
-          <w:szCs w:val="22"/>
-          <w:shd w:val="clear" w:color="auto" w:fill="FFFFFF"/>
-        </w:rPr>
-        <w:t xml:space="preserve"> </w:t>
-      </w:r>
-      <w:r>
-        <w:rPr>
-          <w:rFonts w:ascii="Helvetica" w:eastAsia="Times New Roman" w:hAnsi="Helvetica" w:cs="Arial"/>
-          <w:color w:val="000000" w:themeColor="text1"/>
-          <w:sz w:val="22"/>
-          <w:szCs w:val="22"/>
-          <w:shd w:val="clear" w:color="auto" w:fill="FFFFFF"/>
-        </w:rPr>
-        <w:t>of existing commercial platformer games</w:t>
-      </w:r>
-      <w:r>
-        <w:rPr>
-          <w:rFonts w:ascii="Helvetica" w:eastAsia="Times New Roman" w:hAnsi="Helvetica" w:cs="Arial"/>
-          <w:color w:val="000000" w:themeColor="text1"/>
-          <w:sz w:val="22"/>
-          <w:szCs w:val="22"/>
-          <w:shd w:val="clear" w:color="auto" w:fill="FFFFFF"/>
-        </w:rPr>
-        <w:t>.</w:t>
-      </w:r>
-      <w:r>
-        <w:rPr>
-          <w:rFonts w:ascii="Helvetica" w:eastAsia="Times New Roman" w:hAnsi="Helvetica" w:cs="Arial"/>
-          <w:color w:val="000000" w:themeColor="text1"/>
-          <w:sz w:val="22"/>
-          <w:szCs w:val="22"/>
-          <w:shd w:val="clear" w:color="auto" w:fill="FFFFFF"/>
-        </w:rPr>
-        <w:t xml:space="preserve"> </w:t>
-      </w:r>
-    </w:p>
-    <w:p>
-      <w:pPr>
-        <w:pStyle w:val="ListParagraph"/>
-        <w:numPr>
-          <w:ilvl w:val="1"/>
-          <w:numId w:val="1"/>
-        </w:numPr>
-        <w:ind w:left="1080"/>
-        <w:rPr>
-          <w:rFonts w:ascii="Helvetica" w:eastAsia="Times New Roman" w:hAnsi="Helvetica" w:cs="Arial"/>
-          <w:color w:val="000000" w:themeColor="text1"/>
-          <w:sz w:val="22"/>
-          <w:szCs w:val="22"/>
-          <w:shd w:val="clear" w:color="auto" w:fill="FFFFFF"/>
-        </w:rPr>
-      </w:pPr>
-      <w:r>
-        <w:rPr>
-          <w:rFonts w:ascii="Helvetica" w:eastAsia="Times New Roman" w:hAnsi="Helvetica" w:cs="Arial"/>
-          <w:color w:val="000000" w:themeColor="text1"/>
-          <w:sz w:val="22"/>
-          <w:szCs w:val="22"/>
-          <w:shd w:val="clear" w:color="auto" w:fill="FFFFFF"/>
-        </w:rPr>
-        <w:t>Co-authored papers and a book chapter.</w:t>
+        <w:t>Working on two projects: death in games and tangible space collaboration.</w:t>
       </w:r>
     </w:p>
     <w:p>
@@ -980,7 +1017,7 @@
         <w:pStyle w:val="ListParagraph"/>
         <w:numPr>
           <w:ilvl w:val="0"/>
-          <w:numId w:val="1"/>
+          <w:numId w:val="3"/>
         </w:numPr>
         <w:rPr>
           <w:rFonts w:ascii="Helvetica" w:eastAsia="Times New Roman" w:hAnsi="Helvetica" w:cs="Arial"/>
@@ -998,22 +1035,371 @@
           <w:szCs w:val="22"/>
           <w:shd w:val="clear" w:color="auto" w:fill="FFFFFF"/>
         </w:rPr>
-        <w:t>Participates in lab meetings</w:t>
-      </w:r>
-      <w:r>
-        <w:rPr>
-          <w:rFonts w:ascii="Helvetica" w:eastAsia="Times New Roman" w:hAnsi="Helvetica" w:cs="Arial"/>
-          <w:color w:val="000000" w:themeColor="text1"/>
-          <w:sz w:val="22"/>
-          <w:szCs w:val="22"/>
-          <w:shd w:val="clear" w:color="auto" w:fill="FFFFFF"/>
-        </w:rPr>
-        <w:t>.</w:t>
+        <w:t>Developed a platformer game in Unity to use for research study.</w:t>
+      </w:r>
+    </w:p>
+    <w:p>
+      <w:pPr>
+        <w:pStyle w:val="ListParagraph"/>
+        <w:numPr>
+          <w:ilvl w:val="0"/>
+          <w:numId w:val="3"/>
+        </w:numPr>
+        <w:rPr>
+          <w:rFonts w:ascii="Helvetica" w:eastAsia="Times New Roman" w:hAnsi="Helvetica" w:cs="Arial"/>
+          <w:color w:val="000000" w:themeColor="text1"/>
+          <w:sz w:val="22"/>
+          <w:szCs w:val="22"/>
+          <w:shd w:val="clear" w:color="auto" w:fill="FFFFFF"/>
+        </w:rPr>
+      </w:pPr>
+      <w:r>
+        <w:rPr>
+          <w:rFonts w:ascii="Helvetica" w:eastAsia="Times New Roman" w:hAnsi="Helvetica" w:cs="Arial"/>
+          <w:color w:val="000000" w:themeColor="text1"/>
+          <w:sz w:val="22"/>
+          <w:szCs w:val="22"/>
+          <w:shd w:val="clear" w:color="auto" w:fill="FFFFFF"/>
+        </w:rPr>
+        <w:t>Adapted</w:t>
+      </w:r>
+      <w:r>
+        <w:rPr>
+          <w:rFonts w:ascii="Helvetica" w:eastAsia="Times New Roman" w:hAnsi="Helvetica" w:cs="Arial"/>
+          <w:color w:val="000000" w:themeColor="text1"/>
+          <w:sz w:val="22"/>
+          <w:szCs w:val="22"/>
+          <w:shd w:val="clear" w:color="auto" w:fill="FFFFFF"/>
+        </w:rPr>
+        <w:t xml:space="preserve"> and conducted surveys to evaluate player traits and experience of enjoyment and flow.</w:t>
+      </w:r>
+    </w:p>
+    <w:p>
+      <w:pPr>
+        <w:pStyle w:val="ListParagraph"/>
+        <w:numPr>
+          <w:ilvl w:val="0"/>
+          <w:numId w:val="3"/>
+        </w:numPr>
+        <w:rPr>
+          <w:rFonts w:ascii="Helvetica" w:eastAsia="Times New Roman" w:hAnsi="Helvetica" w:cs="Arial"/>
+          <w:color w:val="000000" w:themeColor="text1"/>
+          <w:sz w:val="22"/>
+          <w:szCs w:val="22"/>
+          <w:shd w:val="clear" w:color="auto" w:fill="FFFFFF"/>
+        </w:rPr>
+      </w:pPr>
+      <w:r>
+        <w:rPr>
+          <w:rFonts w:ascii="Helvetica" w:eastAsia="Times New Roman" w:hAnsi="Helvetica" w:cs="Arial"/>
+          <w:color w:val="000000" w:themeColor="text1"/>
+          <w:sz w:val="22"/>
+          <w:szCs w:val="22"/>
+          <w:shd w:val="clear" w:color="auto" w:fill="FFFFFF"/>
+        </w:rPr>
+        <w:t xml:space="preserve">Preparing study </w:t>
+      </w:r>
+      <w:r>
+        <w:rPr>
+          <w:rFonts w:ascii="Helvetica" w:eastAsia="Times New Roman" w:hAnsi="Helvetica" w:cs="Arial"/>
+          <w:color w:val="000000" w:themeColor="text1"/>
+          <w:sz w:val="22"/>
+          <w:szCs w:val="22"/>
+          <w:shd w:val="clear" w:color="auto" w:fill="FFFFFF"/>
+        </w:rPr>
+        <w:t>data</w:t>
+      </w:r>
+      <w:r>
+        <w:rPr>
+          <w:rFonts w:ascii="Helvetica" w:eastAsia="Times New Roman" w:hAnsi="Helvetica" w:cs="Arial"/>
+          <w:color w:val="000000" w:themeColor="text1"/>
+          <w:sz w:val="22"/>
+          <w:szCs w:val="22"/>
+          <w:shd w:val="clear" w:color="auto" w:fill="FFFFFF"/>
+        </w:rPr>
+        <w:t xml:space="preserve"> for analysis and publication.</w:t>
       </w:r>
     </w:p>
     <w:p>
       <w:pPr>
         <w:ind w:firstLine="360"/>
+        <w:rPr>
+          <w:rFonts w:ascii="Helvetica" w:eastAsia="Times New Roman" w:hAnsi="Helvetica" w:cs="Arial"/>
+          <w:i/>
+          <w:iCs/>
+          <w:color w:val="000000" w:themeColor="text1"/>
+          <w:sz w:val="22"/>
+          <w:szCs w:val="22"/>
+          <w:shd w:val="clear" w:color="auto" w:fill="FFFFFF"/>
+        </w:rPr>
+      </w:pPr>
+    </w:p>
+    <w:p>
+      <w:pPr>
+        <w:ind w:firstLine="360"/>
+        <w:rPr>
+          <w:rFonts w:ascii="Helvetica" w:eastAsia="Times New Roman" w:hAnsi="Helvetica" w:cs="Arial"/>
+          <w:color w:val="000000" w:themeColor="text1"/>
+          <w:sz w:val="22"/>
+          <w:szCs w:val="22"/>
+          <w:shd w:val="clear" w:color="auto" w:fill="FFFFFF"/>
+        </w:rPr>
+      </w:pPr>
+      <w:r>
+        <w:rPr>
+          <w:rFonts w:ascii="Helvetica" w:eastAsia="Times New Roman" w:hAnsi="Helvetica" w:cs="Arial"/>
+          <w:i/>
+          <w:iCs/>
+          <w:color w:val="000000" w:themeColor="text1"/>
+          <w:sz w:val="22"/>
+          <w:szCs w:val="22"/>
+          <w:shd w:val="clear" w:color="auto" w:fill="FFFFFF"/>
+        </w:rPr>
+        <w:t>Research Intern</w:t>
+      </w:r>
+      <w:r>
+        <w:rPr>
+          <w:rFonts w:ascii="Helvetica" w:eastAsia="Times New Roman" w:hAnsi="Helvetica" w:cs="Arial"/>
+          <w:i/>
+          <w:iCs/>
+          <w:color w:val="000000" w:themeColor="text1"/>
+          <w:sz w:val="22"/>
+          <w:szCs w:val="22"/>
+          <w:shd w:val="clear" w:color="auto" w:fill="FFFFFF"/>
+        </w:rPr>
+        <w:tab/>
+      </w:r>
+      <w:r>
+        <w:rPr>
+          <w:rFonts w:ascii="Helvetica" w:eastAsia="Times New Roman" w:hAnsi="Helvetica" w:cs="Arial"/>
+          <w:i/>
+          <w:iCs/>
+          <w:color w:val="000000" w:themeColor="text1"/>
+          <w:sz w:val="22"/>
+          <w:szCs w:val="22"/>
+          <w:shd w:val="clear" w:color="auto" w:fill="FFFFFF"/>
+        </w:rPr>
+        <w:tab/>
+      </w:r>
+      <w:r>
+        <w:rPr>
+          <w:rFonts w:ascii="Helvetica" w:eastAsia="Times New Roman" w:hAnsi="Helvetica" w:cs="Arial"/>
+          <w:i/>
+          <w:iCs/>
+          <w:color w:val="000000" w:themeColor="text1"/>
+          <w:sz w:val="22"/>
+          <w:szCs w:val="22"/>
+          <w:shd w:val="clear" w:color="auto" w:fill="FFFFFF"/>
+        </w:rPr>
+        <w:tab/>
+      </w:r>
+      <w:r>
+        <w:rPr>
+          <w:rFonts w:ascii="Helvetica" w:eastAsia="Times New Roman" w:hAnsi="Helvetica" w:cs="Arial"/>
+          <w:b/>
+          <w:bCs/>
+          <w:color w:val="000000" w:themeColor="text1"/>
+          <w:sz w:val="22"/>
+          <w:szCs w:val="22"/>
+          <w:shd w:val="clear" w:color="auto" w:fill="FFFFFF"/>
+        </w:rPr>
+        <w:tab/>
+      </w:r>
+      <w:r>
+        <w:rPr>
+          <w:rFonts w:ascii="Helvetica" w:eastAsia="Times New Roman" w:hAnsi="Helvetica" w:cs="Arial"/>
+          <w:b/>
+          <w:bCs/>
+          <w:color w:val="000000" w:themeColor="text1"/>
+          <w:sz w:val="22"/>
+          <w:szCs w:val="22"/>
+          <w:shd w:val="clear" w:color="auto" w:fill="FFFFFF"/>
+        </w:rPr>
+        <w:tab/>
+      </w:r>
+      <w:r>
+        <w:rPr>
+          <w:rFonts w:ascii="Helvetica" w:eastAsia="Times New Roman" w:hAnsi="Helvetica" w:cs="Arial"/>
+          <w:b/>
+          <w:bCs/>
+          <w:color w:val="000000" w:themeColor="text1"/>
+          <w:sz w:val="22"/>
+          <w:szCs w:val="22"/>
+          <w:shd w:val="clear" w:color="auto" w:fill="FFFFFF"/>
+        </w:rPr>
+        <w:tab/>
+      </w:r>
+      <w:r>
+        <w:rPr>
+          <w:rFonts w:ascii="Helvetica" w:eastAsia="Times New Roman" w:hAnsi="Helvetica" w:cs="Arial"/>
+          <w:b/>
+          <w:bCs/>
+          <w:color w:val="000000" w:themeColor="text1"/>
+          <w:sz w:val="22"/>
+          <w:szCs w:val="22"/>
+          <w:shd w:val="clear" w:color="auto" w:fill="FFFFFF"/>
+        </w:rPr>
+        <w:tab/>
+      </w:r>
+      <w:r>
+        <w:rPr>
+          <w:rFonts w:ascii="Helvetica" w:eastAsia="Times New Roman" w:hAnsi="Helvetica" w:cs="Arial"/>
+          <w:b/>
+          <w:bCs/>
+          <w:color w:val="000000" w:themeColor="text1"/>
+          <w:sz w:val="22"/>
+          <w:szCs w:val="22"/>
+          <w:shd w:val="clear" w:color="auto" w:fill="FFFFFF"/>
+        </w:rPr>
+        <w:t xml:space="preserve">          </w:t>
+      </w:r>
+      <w:r>
+        <w:rPr>
+          <w:rFonts w:ascii="Helvetica" w:eastAsia="Times New Roman" w:hAnsi="Helvetica" w:cs="Arial"/>
+          <w:color w:val="000000" w:themeColor="text1"/>
+          <w:sz w:val="22"/>
+          <w:szCs w:val="22"/>
+          <w:shd w:val="clear" w:color="auto" w:fill="FFFFFF"/>
+        </w:rPr>
+        <w:t xml:space="preserve">Mar 2019 – </w:t>
+      </w:r>
+      <w:r>
+        <w:rPr>
+          <w:rFonts w:ascii="Helvetica" w:eastAsia="Times New Roman" w:hAnsi="Helvetica" w:cs="Arial"/>
+          <w:color w:val="000000" w:themeColor="text1"/>
+          <w:sz w:val="22"/>
+          <w:szCs w:val="22"/>
+          <w:shd w:val="clear" w:color="auto" w:fill="FFFFFF"/>
+        </w:rPr>
+        <w:t>Sep 2020</w:t>
+      </w:r>
+    </w:p>
+    <w:p>
+      <w:pPr>
+        <w:ind w:firstLine="360"/>
+        <w:rPr>
+          <w:rFonts w:ascii="Helvetica" w:eastAsia="Times New Roman" w:hAnsi="Helvetica" w:cs="Arial"/>
+          <w:color w:val="000000" w:themeColor="text1"/>
+          <w:sz w:val="22"/>
+          <w:szCs w:val="22"/>
+          <w:shd w:val="clear" w:color="auto" w:fill="FFFFFF"/>
+        </w:rPr>
+      </w:pPr>
+      <w:r>
+        <w:rPr>
+          <w:rFonts w:ascii="Helvetica" w:eastAsia="Times New Roman" w:hAnsi="Helvetica" w:cs="Arial"/>
+          <w:color w:val="000000" w:themeColor="text1"/>
+          <w:sz w:val="22"/>
+          <w:szCs w:val="22"/>
+          <w:shd w:val="clear" w:color="auto" w:fill="FFFFFF"/>
+        </w:rPr>
+        <w:t xml:space="preserve">Alternative Learning Technologies </w:t>
+      </w:r>
+      <w:r>
+        <w:rPr>
+          <w:rFonts w:ascii="Helvetica" w:eastAsia="Times New Roman" w:hAnsi="Helvetica" w:cs="Arial"/>
+          <w:color w:val="000000" w:themeColor="text1"/>
+          <w:sz w:val="22"/>
+          <w:szCs w:val="22"/>
+          <w:shd w:val="clear" w:color="auto" w:fill="FFFFFF"/>
+        </w:rPr>
+        <w:t xml:space="preserve">(ALT) </w:t>
+      </w:r>
+      <w:r>
+        <w:rPr>
+          <w:rFonts w:ascii="Helvetica" w:eastAsia="Times New Roman" w:hAnsi="Helvetica" w:cs="Arial"/>
+          <w:color w:val="000000" w:themeColor="text1"/>
+          <w:sz w:val="22"/>
+          <w:szCs w:val="22"/>
+          <w:shd w:val="clear" w:color="auto" w:fill="FFFFFF"/>
+        </w:rPr>
+        <w:t>&amp;</w:t>
+      </w:r>
+      <w:r>
+        <w:rPr>
+          <w:rFonts w:ascii="Helvetica" w:eastAsia="Times New Roman" w:hAnsi="Helvetica" w:cs="Arial"/>
+          <w:color w:val="000000" w:themeColor="text1"/>
+          <w:sz w:val="22"/>
+          <w:szCs w:val="22"/>
+          <w:shd w:val="clear" w:color="auto" w:fill="FFFFFF"/>
+        </w:rPr>
+        <w:t xml:space="preserve"> Games Lab, </w:t>
+      </w:r>
+      <w:r>
+        <w:rPr>
+          <w:rFonts w:ascii="Helvetica" w:eastAsia="Times New Roman" w:hAnsi="Helvetica" w:cs="Arial"/>
+          <w:color w:val="000000" w:themeColor="text1"/>
+          <w:sz w:val="22"/>
+          <w:szCs w:val="22"/>
+          <w:shd w:val="clear" w:color="auto" w:fill="FFFFFF"/>
+        </w:rPr>
+        <w:t xml:space="preserve">(Remote) </w:t>
+      </w:r>
+      <w:r>
+        <w:rPr>
+          <w:rFonts w:ascii="Helvetica" w:eastAsia="Times New Roman" w:hAnsi="Helvetica" w:cs="Arial"/>
+          <w:color w:val="000000" w:themeColor="text1"/>
+          <w:sz w:val="22"/>
+          <w:szCs w:val="22"/>
+          <w:shd w:val="clear" w:color="auto" w:fill="FFFFFF"/>
+        </w:rPr>
+        <w:t>UC Santa Cruz, CA</w:t>
+      </w:r>
+    </w:p>
+    <w:p>
+      <w:pPr>
+        <w:pStyle w:val="ListParagraph"/>
+        <w:numPr>
+          <w:ilvl w:val="0"/>
+          <w:numId w:val="2"/>
+        </w:numPr>
+        <w:rPr>
+          <w:rFonts w:ascii="Helvetica" w:eastAsia="Times New Roman" w:hAnsi="Helvetica" w:cs="Arial"/>
+          <w:color w:val="000000" w:themeColor="text1"/>
+          <w:sz w:val="22"/>
+          <w:szCs w:val="22"/>
+          <w:shd w:val="clear" w:color="auto" w:fill="FFFFFF"/>
+        </w:rPr>
+      </w:pPr>
+      <w:r>
+        <w:rPr>
+          <w:rFonts w:ascii="Helvetica" w:eastAsia="Times New Roman" w:hAnsi="Helvetica" w:cs="Arial"/>
+          <w:color w:val="000000" w:themeColor="text1"/>
+          <w:sz w:val="22"/>
+          <w:szCs w:val="22"/>
+          <w:shd w:val="clear" w:color="auto" w:fill="FFFFFF"/>
+        </w:rPr>
+        <w:t>Performed qualitative methods and analysis to create a taxonomy for death and rebirth/respawning in platformer games.</w:t>
+      </w:r>
+    </w:p>
+    <w:p>
+      <w:pPr>
+        <w:pStyle w:val="ListParagraph"/>
+        <w:numPr>
+          <w:ilvl w:val="0"/>
+          <w:numId w:val="2"/>
+        </w:numPr>
+        <w:rPr>
+          <w:rFonts w:ascii="Helvetica" w:eastAsia="Times New Roman" w:hAnsi="Helvetica" w:cs="Arial"/>
+          <w:color w:val="000000" w:themeColor="text1"/>
+          <w:sz w:val="22"/>
+          <w:szCs w:val="22"/>
+          <w:shd w:val="clear" w:color="auto" w:fill="FFFFFF"/>
+        </w:rPr>
+      </w:pPr>
+      <w:r>
+        <w:rPr>
+          <w:rFonts w:ascii="Helvetica" w:eastAsia="Times New Roman" w:hAnsi="Helvetica" w:cs="Arial"/>
+          <w:color w:val="000000" w:themeColor="text1"/>
+          <w:sz w:val="22"/>
+          <w:szCs w:val="22"/>
+          <w:shd w:val="clear" w:color="auto" w:fill="FFFFFF"/>
+        </w:rPr>
+        <w:t>Co-authored a short paper and a book chapter.</w:t>
+      </w:r>
+    </w:p>
+    <w:p>
+      <w:pPr>
         <w:rPr>
           <w:rFonts w:ascii="Helvetica" w:eastAsia="Times New Roman" w:hAnsi="Helvetica" w:cs="Arial"/>
           <w:color w:val="000000" w:themeColor="text1"/>
@@ -1238,47 +1624,7 @@
           <w:szCs w:val="22"/>
           <w:shd w:val="clear" w:color="auto" w:fill="FFFFFF"/>
         </w:rPr>
-        <w:t>Led</w:t>
-      </w:r>
-      <w:r>
-        <w:rPr>
-          <w:rFonts w:ascii="Helvetica" w:eastAsia="Times New Roman" w:hAnsi="Helvetica" w:cs="Arial"/>
-          <w:color w:val="000000" w:themeColor="text1"/>
-          <w:sz w:val="22"/>
-          <w:szCs w:val="22"/>
-          <w:shd w:val="clear" w:color="auto" w:fill="FFFFFF"/>
-        </w:rPr>
-        <w:t xml:space="preserve"> a literature review on computer-supported collaborative learning</w:t>
-      </w:r>
-      <w:r>
-        <w:rPr>
-          <w:rFonts w:ascii="Helvetica" w:eastAsia="Times New Roman" w:hAnsi="Helvetica" w:cs="Arial"/>
-          <w:color w:val="000000" w:themeColor="text1"/>
-          <w:sz w:val="22"/>
-          <w:szCs w:val="22"/>
-          <w:shd w:val="clear" w:color="auto" w:fill="FFFFFF"/>
-        </w:rPr>
-        <w:t xml:space="preserve"> for LHCC</w:t>
-      </w:r>
-      <w:r>
-        <w:rPr>
-          <w:rFonts w:ascii="Helvetica" w:eastAsia="Times New Roman" w:hAnsi="Helvetica" w:cs="Arial"/>
-          <w:color w:val="000000" w:themeColor="text1"/>
-          <w:sz w:val="22"/>
-          <w:szCs w:val="22"/>
-          <w:shd w:val="clear" w:color="auto" w:fill="FFFFFF"/>
-        </w:rPr>
-        <w:t>, advised by Professor Craig Miller</w:t>
-      </w:r>
-      <w:r>
-        <w:rPr>
-          <w:rFonts w:ascii="Helvetica" w:eastAsia="Times New Roman" w:hAnsi="Helvetica" w:cs="Arial"/>
-          <w:color w:val="000000" w:themeColor="text1"/>
-          <w:sz w:val="22"/>
-          <w:szCs w:val="22"/>
-          <w:shd w:val="clear" w:color="auto" w:fill="FFFFFF"/>
-        </w:rPr>
-        <w:t>.</w:t>
+        <w:t>Worked on two projects: collaborative learning and child-computer interaction.</w:t>
       </w:r>
     </w:p>
     <w:p>
@@ -1305,74 +1651,7 @@
           <w:szCs w:val="22"/>
           <w:shd w:val="clear" w:color="auto" w:fill="FFFFFF"/>
         </w:rPr>
-        <w:t xml:space="preserve">Was a Research </w:t>
-      </w:r>
-      <w:r>
-        <w:rPr>
-          <w:rFonts w:ascii="Helvetica" w:eastAsia="Times New Roman" w:hAnsi="Helvetica" w:cs="Arial"/>
-          <w:color w:val="000000" w:themeColor="text1"/>
-          <w:sz w:val="22"/>
-          <w:szCs w:val="22"/>
-          <w:shd w:val="clear" w:color="auto" w:fill="FFFFFF"/>
-        </w:rPr>
-        <w:t>Assistant to Professor Cynthia Putnam</w:t>
-      </w:r>
-      <w:r>
-        <w:rPr>
-          <w:rFonts w:ascii="Helvetica" w:eastAsia="Times New Roman" w:hAnsi="Helvetica" w:cs="Arial"/>
-          <w:color w:val="000000" w:themeColor="text1"/>
-          <w:sz w:val="22"/>
-          <w:szCs w:val="22"/>
-          <w:shd w:val="clear" w:color="auto" w:fill="FFFFFF"/>
-        </w:rPr>
-        <w:t xml:space="preserve"> on a project titled “Mobile-based Interaction Design and User Testing”.</w:t>
-      </w:r>
-    </w:p>
-    <w:p>
-      <w:pPr>
-        <w:pStyle w:val="ListParagraph"/>
-        <w:numPr>
-          <w:ilvl w:val="1"/>
-          <w:numId w:val="1"/>
-        </w:numPr>
-        <w:ind w:left="1080"/>
-        <w:rPr>
-          <w:rFonts w:ascii="Helvetica" w:eastAsia="Times New Roman" w:hAnsi="Helvetica" w:cs="Arial"/>
-          <w:color w:val="000000" w:themeColor="text1"/>
-          <w:sz w:val="22"/>
-          <w:szCs w:val="22"/>
-          <w:shd w:val="clear" w:color="auto" w:fill="FFFFFF"/>
-        </w:rPr>
-      </w:pPr>
-      <w:r>
-        <w:rPr>
-          <w:rFonts w:ascii="Helvetica" w:eastAsia="Times New Roman" w:hAnsi="Helvetica" w:cs="Arial"/>
-          <w:color w:val="000000" w:themeColor="text1"/>
-          <w:sz w:val="22"/>
-          <w:szCs w:val="22"/>
-          <w:shd w:val="clear" w:color="auto" w:fill="FFFFFF"/>
-        </w:rPr>
-        <w:t xml:space="preserve">Moderated studies </w:t>
-      </w:r>
-      <w:r>
-        <w:rPr>
-          <w:rFonts w:ascii="Helvetica" w:eastAsia="Times New Roman" w:hAnsi="Helvetica" w:cs="Arial"/>
-          <w:color w:val="000000" w:themeColor="text1"/>
-          <w:sz w:val="22"/>
-          <w:szCs w:val="22"/>
-          <w:shd w:val="clear" w:color="auto" w:fill="FFFFFF"/>
-        </w:rPr>
-        <w:t xml:space="preserve">on a modified System Usability Scale </w:t>
-      </w:r>
-      <w:r>
-        <w:rPr>
-          <w:rFonts w:ascii="Helvetica" w:eastAsia="Times New Roman" w:hAnsi="Helvetica" w:cs="Arial"/>
-          <w:color w:val="000000" w:themeColor="text1"/>
-          <w:sz w:val="22"/>
-          <w:szCs w:val="22"/>
-          <w:shd w:val="clear" w:color="auto" w:fill="FFFFFF"/>
-        </w:rPr>
-        <w:t>with children aged 7-11 in a lab and conducted qualitative analysis on data.</w:t>
+        <w:t>Compiled literature</w:t>
       </w:r>
       <w:r>
         <w:rPr>
@@ -1384,217 +1663,35 @@
         </w:rPr>
         <w:t xml:space="preserve"> </w:t>
       </w:r>
-    </w:p>
-    <w:p>
-      <w:pPr>
-        <w:pStyle w:val="ListParagraph"/>
-        <w:numPr>
-          <w:ilvl w:val="1"/>
-          <w:numId w:val="1"/>
-        </w:numPr>
-        <w:ind w:left="1080"/>
-        <w:rPr>
-          <w:rFonts w:ascii="Helvetica" w:eastAsia="Times New Roman" w:hAnsi="Helvetica" w:cs="Arial"/>
-          <w:color w:val="000000" w:themeColor="text1"/>
-          <w:sz w:val="22"/>
-          <w:szCs w:val="22"/>
-          <w:shd w:val="clear" w:color="auto" w:fill="FFFFFF"/>
-        </w:rPr>
-      </w:pPr>
-      <w:r>
-        <w:rPr>
-          <w:rFonts w:ascii="Helvetica" w:eastAsia="Times New Roman" w:hAnsi="Helvetica" w:cs="Arial"/>
-          <w:color w:val="000000" w:themeColor="text1"/>
-          <w:sz w:val="22"/>
-          <w:szCs w:val="22"/>
-          <w:shd w:val="clear" w:color="auto" w:fill="FFFFFF"/>
-        </w:rPr>
-        <w:t xml:space="preserve">Co-authored papers. </w:t>
-      </w:r>
-      <w:r>
-        <w:rPr>
-          <w:rFonts w:ascii="Helvetica" w:eastAsia="Times New Roman" w:hAnsi="Helvetica" w:cs="Arial"/>
-          <w:color w:val="000000" w:themeColor="text1"/>
-          <w:sz w:val="22"/>
-          <w:szCs w:val="22"/>
-          <w:shd w:val="clear" w:color="auto" w:fill="FFFFFF"/>
-        </w:rPr>
-        <w:tab/>
-      </w:r>
-      <w:r>
-        <w:rPr>
-          <w:rFonts w:ascii="Helvetica" w:eastAsia="Times New Roman" w:hAnsi="Helvetica" w:cs="Arial"/>
-          <w:color w:val="000000" w:themeColor="text1"/>
-          <w:sz w:val="22"/>
-          <w:szCs w:val="22"/>
-          <w:shd w:val="clear" w:color="auto" w:fill="FFFFFF"/>
-        </w:rPr>
-        <w:tab/>
-      </w:r>
-    </w:p>
-    <w:p>
-      <w:pPr>
-        <w:ind w:firstLine="360"/>
-        <w:rPr>
-          <w:rFonts w:ascii="Helvetica" w:eastAsia="Times New Roman" w:hAnsi="Helvetica" w:cs="Arial"/>
-          <w:color w:val="000000" w:themeColor="text1"/>
-          <w:sz w:val="22"/>
-          <w:szCs w:val="22"/>
-          <w:shd w:val="clear" w:color="auto" w:fill="FFFFFF"/>
-        </w:rPr>
-      </w:pPr>
-    </w:p>
-    <w:p>
-      <w:pPr>
-        <w:ind w:left="360"/>
-        <w:rPr>
-          <w:rFonts w:ascii="Helvetica" w:eastAsia="Times New Roman" w:hAnsi="Helvetica" w:cs="Arial"/>
-          <w:color w:val="000000" w:themeColor="text1"/>
-          <w:sz w:val="22"/>
-          <w:szCs w:val="22"/>
-          <w:shd w:val="clear" w:color="auto" w:fill="FFFFFF"/>
-        </w:rPr>
-      </w:pPr>
-      <w:r>
-        <w:rPr>
-          <w:rFonts w:ascii="Helvetica" w:eastAsia="Times New Roman" w:hAnsi="Helvetica" w:cs="Arial"/>
-          <w:i/>
-          <w:iCs/>
-          <w:color w:val="000000" w:themeColor="text1"/>
-          <w:sz w:val="22"/>
-          <w:szCs w:val="22"/>
-          <w:shd w:val="clear" w:color="auto" w:fill="FFFFFF"/>
-        </w:rPr>
-        <w:t>Research Intern</w:t>
-      </w:r>
-      <w:r>
-        <w:rPr>
-          <w:rFonts w:ascii="Helvetica" w:eastAsia="Times New Roman" w:hAnsi="Helvetica" w:cs="Arial"/>
-          <w:i/>
-          <w:iCs/>
-          <w:color w:val="000000" w:themeColor="text1"/>
-          <w:sz w:val="22"/>
-          <w:szCs w:val="22"/>
-          <w:shd w:val="clear" w:color="auto" w:fill="FFFFFF"/>
-        </w:rPr>
-        <w:tab/>
-      </w:r>
-      <w:r>
-        <w:rPr>
-          <w:rFonts w:ascii="Helvetica" w:eastAsia="Times New Roman" w:hAnsi="Helvetica" w:cs="Arial"/>
-          <w:b/>
-          <w:bCs/>
-          <w:color w:val="000000" w:themeColor="text1"/>
-          <w:sz w:val="22"/>
-          <w:szCs w:val="22"/>
-          <w:shd w:val="clear" w:color="auto" w:fill="FFFFFF"/>
-        </w:rPr>
-        <w:tab/>
-      </w:r>
-      <w:r>
-        <w:rPr>
-          <w:rFonts w:ascii="Helvetica" w:eastAsia="Times New Roman" w:hAnsi="Helvetica" w:cs="Arial"/>
-          <w:b/>
-          <w:bCs/>
-          <w:color w:val="000000" w:themeColor="text1"/>
-          <w:sz w:val="22"/>
-          <w:szCs w:val="22"/>
-          <w:shd w:val="clear" w:color="auto" w:fill="FFFFFF"/>
-        </w:rPr>
-        <w:tab/>
-      </w:r>
-      <w:r>
-        <w:rPr>
-          <w:rFonts w:ascii="Helvetica" w:eastAsia="Times New Roman" w:hAnsi="Helvetica" w:cs="Arial"/>
-          <w:b/>
-          <w:bCs/>
-          <w:color w:val="000000" w:themeColor="text1"/>
-          <w:sz w:val="22"/>
-          <w:szCs w:val="22"/>
-          <w:shd w:val="clear" w:color="auto" w:fill="FFFFFF"/>
-        </w:rPr>
-        <w:tab/>
-      </w:r>
-      <w:r>
-        <w:rPr>
-          <w:rFonts w:ascii="Helvetica" w:eastAsia="Times New Roman" w:hAnsi="Helvetica" w:cs="Arial"/>
-          <w:b/>
-          <w:bCs/>
-          <w:color w:val="000000" w:themeColor="text1"/>
-          <w:sz w:val="22"/>
-          <w:szCs w:val="22"/>
-          <w:shd w:val="clear" w:color="auto" w:fill="FFFFFF"/>
-        </w:rPr>
-        <w:tab/>
-      </w:r>
-      <w:r>
-        <w:rPr>
-          <w:rFonts w:ascii="Helvetica" w:eastAsia="Times New Roman" w:hAnsi="Helvetica" w:cs="Arial"/>
-          <w:b/>
-          <w:bCs/>
-          <w:color w:val="000000" w:themeColor="text1"/>
-          <w:sz w:val="22"/>
-          <w:szCs w:val="22"/>
-          <w:shd w:val="clear" w:color="auto" w:fill="FFFFFF"/>
-        </w:rPr>
-        <w:tab/>
-        <w:t xml:space="preserve">        </w:t>
-      </w:r>
-      <w:r>
-        <w:rPr>
-          <w:rFonts w:ascii="Helvetica" w:eastAsia="Times New Roman" w:hAnsi="Helvetica" w:cs="Arial"/>
-          <w:b/>
-          <w:bCs/>
-          <w:color w:val="000000" w:themeColor="text1"/>
-          <w:sz w:val="22"/>
-          <w:szCs w:val="22"/>
-          <w:shd w:val="clear" w:color="auto" w:fill="FFFFFF"/>
-        </w:rPr>
-        <w:tab/>
-      </w:r>
-      <w:r>
-        <w:rPr>
-          <w:rFonts w:ascii="Helvetica" w:eastAsia="Times New Roman" w:hAnsi="Helvetica" w:cs="Arial"/>
-          <w:b/>
-          <w:bCs/>
-          <w:color w:val="000000" w:themeColor="text1"/>
-          <w:sz w:val="22"/>
-          <w:szCs w:val="22"/>
-          <w:shd w:val="clear" w:color="auto" w:fill="FFFFFF"/>
-        </w:rPr>
-        <w:tab/>
-      </w:r>
-      <w:r>
-        <w:rPr>
-          <w:rFonts w:ascii="Helvetica" w:eastAsia="Times New Roman" w:hAnsi="Helvetica" w:cs="Arial"/>
-          <w:color w:val="000000" w:themeColor="text1"/>
-          <w:sz w:val="22"/>
-          <w:szCs w:val="22"/>
-          <w:shd w:val="clear" w:color="auto" w:fill="FFFFFF"/>
-        </w:rPr>
-        <w:t>Jan 2016 – May 2016</w:t>
-      </w:r>
-    </w:p>
-    <w:p>
-      <w:pPr>
-        <w:ind w:left="360"/>
-        <w:rPr>
-          <w:rFonts w:ascii="Helvetica" w:eastAsia="Times New Roman" w:hAnsi="Helvetica" w:cs="Arial"/>
-          <w:color w:val="000000" w:themeColor="text1"/>
-          <w:sz w:val="22"/>
-          <w:szCs w:val="22"/>
-          <w:shd w:val="clear" w:color="auto" w:fill="FFFFFF"/>
-        </w:rPr>
-      </w:pPr>
-      <w:r>
-        <w:rPr>
-          <w:rFonts w:ascii="Helvetica" w:eastAsia="Times New Roman" w:hAnsi="Helvetica" w:cs="Arial"/>
-          <w:color w:val="000000" w:themeColor="text1"/>
-          <w:sz w:val="22"/>
-          <w:szCs w:val="22"/>
-          <w:shd w:val="clear" w:color="auto" w:fill="FFFFFF"/>
-        </w:rPr>
-        <w:t>Aalborg University, CREATE Department, Copenhagen, DK</w:t>
+      <w:r>
+        <w:rPr>
+          <w:rFonts w:ascii="Helvetica" w:eastAsia="Times New Roman" w:hAnsi="Helvetica" w:cs="Arial"/>
+          <w:color w:val="000000" w:themeColor="text1"/>
+          <w:sz w:val="22"/>
+          <w:szCs w:val="22"/>
+          <w:shd w:val="clear" w:color="auto" w:fill="FFFFFF"/>
+        </w:rPr>
+        <w:t xml:space="preserve">and led discussions </w:t>
+      </w:r>
+      <w:r>
+        <w:rPr>
+          <w:rFonts w:ascii="Helvetica" w:eastAsia="Times New Roman" w:hAnsi="Helvetica" w:cs="Arial"/>
+          <w:color w:val="000000" w:themeColor="text1"/>
+          <w:sz w:val="22"/>
+          <w:szCs w:val="22"/>
+          <w:shd w:val="clear" w:color="auto" w:fill="FFFFFF"/>
+        </w:rPr>
+        <w:t>on computer-supported collaborative learning</w:t>
+      </w:r>
+      <w:r>
+        <w:rPr>
+          <w:rFonts w:ascii="Helvetica" w:eastAsia="Times New Roman" w:hAnsi="Helvetica" w:cs="Arial"/>
+          <w:color w:val="000000" w:themeColor="text1"/>
+          <w:sz w:val="22"/>
+          <w:szCs w:val="22"/>
+          <w:shd w:val="clear" w:color="auto" w:fill="FFFFFF"/>
+        </w:rPr>
+        <w:t>.</w:t>
       </w:r>
     </w:p>
     <w:p>
@@ -1621,45 +1718,57 @@
           <w:szCs w:val="22"/>
           <w:shd w:val="clear" w:color="auto" w:fill="FFFFFF"/>
         </w:rPr>
-        <w:t>Assisted then-PhD candidate in completing literature review and writing for research in Evidence-Based Design for Art in Hospitals.</w:t>
-      </w:r>
-    </w:p>
-    <w:p>
-      <w:pPr>
-        <w:rPr>
-          <w:rFonts w:ascii="Helvetica" w:eastAsia="Times New Roman" w:hAnsi="Helvetica" w:cs="Arial"/>
-          <w:b/>
-          <w:bCs/>
-          <w:color w:val="000000" w:themeColor="text1"/>
-          <w:sz w:val="22"/>
-          <w:szCs w:val="22"/>
-          <w:shd w:val="clear" w:color="auto" w:fill="FFFFFF"/>
-        </w:rPr>
-      </w:pPr>
-    </w:p>
-    <w:p>
-      <w:pPr>
-        <w:rPr>
-          <w:rFonts w:ascii="Helvetica" w:eastAsia="Times New Roman" w:hAnsi="Helvetica" w:cs="Arial"/>
-          <w:b/>
-          <w:bCs/>
-          <w:color w:val="000000" w:themeColor="text1"/>
-          <w:sz w:val="22"/>
-          <w:szCs w:val="22"/>
-          <w:shd w:val="clear" w:color="auto" w:fill="FFFFFF"/>
-        </w:rPr>
-      </w:pPr>
-      <w:r>
-        <w:rPr>
-          <w:rFonts w:ascii="Helvetica" w:eastAsia="Times New Roman" w:hAnsi="Helvetica" w:cs="Arial"/>
-          <w:b/>
-          <w:bCs/>
-          <w:color w:val="000000" w:themeColor="text1"/>
-          <w:sz w:val="22"/>
-          <w:szCs w:val="22"/>
-          <w:shd w:val="clear" w:color="auto" w:fill="FFFFFF"/>
-        </w:rPr>
-        <w:t>PUBLICATIONS</w:t>
+        <w:t xml:space="preserve">Moderated </w:t>
+      </w:r>
+      <w:r>
+        <w:rPr>
+          <w:rFonts w:ascii="Helvetica" w:eastAsia="Times New Roman" w:hAnsi="Helvetica" w:cs="Arial"/>
+          <w:color w:val="000000" w:themeColor="text1"/>
+          <w:sz w:val="22"/>
+          <w:szCs w:val="22"/>
+          <w:shd w:val="clear" w:color="auto" w:fill="FFFFFF"/>
+        </w:rPr>
+        <w:t>lab sessions for</w:t>
+      </w:r>
+      <w:r>
+        <w:rPr>
+          <w:rFonts w:ascii="Helvetica" w:eastAsia="Times New Roman" w:hAnsi="Helvetica" w:cs="Arial"/>
+          <w:color w:val="000000" w:themeColor="text1"/>
+          <w:sz w:val="22"/>
+          <w:szCs w:val="22"/>
+          <w:shd w:val="clear" w:color="auto" w:fill="FFFFFF"/>
+        </w:rPr>
+        <w:t xml:space="preserve"> </w:t>
+      </w:r>
+      <w:r>
+        <w:rPr>
+          <w:rFonts w:ascii="Helvetica" w:eastAsia="Times New Roman" w:hAnsi="Helvetica" w:cs="Arial"/>
+          <w:color w:val="000000" w:themeColor="text1"/>
+          <w:sz w:val="22"/>
+          <w:szCs w:val="22"/>
+          <w:shd w:val="clear" w:color="auto" w:fill="FFFFFF"/>
+        </w:rPr>
+        <w:t xml:space="preserve">a modified System Usability Scale </w:t>
+      </w:r>
+      <w:r>
+        <w:rPr>
+          <w:rFonts w:ascii="Helvetica" w:eastAsia="Times New Roman" w:hAnsi="Helvetica" w:cs="Arial"/>
+          <w:color w:val="000000" w:themeColor="text1"/>
+          <w:sz w:val="22"/>
+          <w:szCs w:val="22"/>
+          <w:shd w:val="clear" w:color="auto" w:fill="FFFFFF"/>
+        </w:rPr>
+        <w:t>with children aged 7-11</w:t>
+      </w:r>
+      <w:r>
+        <w:rPr>
+          <w:rFonts w:ascii="Helvetica" w:eastAsia="Times New Roman" w:hAnsi="Helvetica" w:cs="Arial"/>
+          <w:color w:val="000000" w:themeColor="text1"/>
+          <w:sz w:val="22"/>
+          <w:szCs w:val="22"/>
+          <w:shd w:val="clear" w:color="auto" w:fill="FFFFFF"/>
+        </w:rPr>
+        <w:t>.</w:t>
       </w:r>
     </w:p>
     <w:p>
@@ -1669,111 +1778,64 @@
           <w:ilvl w:val="0"/>
           <w:numId w:val="1"/>
         </w:numPr>
-        <w:rPr>
-          <w:rFonts w:ascii="Helvetica" w:eastAsia="Times New Roman" w:hAnsi="Helvetica" w:cs="Arial"/>
-          <w:color w:val="000000" w:themeColor="text1"/>
-          <w:sz w:val="22"/>
-          <w:szCs w:val="22"/>
-          <w:shd w:val="clear" w:color="auto" w:fill="FFFFFF"/>
-        </w:rPr>
-      </w:pPr>
-      <w:r>
-        <w:rPr>
-          <w:rFonts w:ascii="Helvetica" w:eastAsia="Times New Roman" w:hAnsi="Helvetica" w:cs="Arial"/>
-          <w:color w:val="000000" w:themeColor="text1"/>
-          <w:sz w:val="22"/>
-          <w:szCs w:val="22"/>
-          <w:shd w:val="clear" w:color="auto" w:fill="FFFFFF"/>
-        </w:rPr>
-        <w:t xml:space="preserve">Submitted: Cynthia Putnam, Maria Soledad </w:t>
-      </w:r>
-      <w:proofErr w:type="spellStart"/>
-      <w:r>
-        <w:rPr>
-          <w:rFonts w:ascii="Helvetica" w:eastAsia="Times New Roman" w:hAnsi="Helvetica" w:cs="Arial"/>
-          <w:color w:val="000000" w:themeColor="text1"/>
-          <w:sz w:val="22"/>
-          <w:szCs w:val="22"/>
-          <w:shd w:val="clear" w:color="auto" w:fill="FFFFFF"/>
-        </w:rPr>
-        <w:t>Pera</w:t>
-      </w:r>
-      <w:proofErr w:type="spellEnd"/>
-      <w:r>
-        <w:rPr>
-          <w:rFonts w:ascii="Helvetica" w:eastAsia="Times New Roman" w:hAnsi="Helvetica" w:cs="Arial"/>
-          <w:color w:val="000000" w:themeColor="text1"/>
-          <w:sz w:val="22"/>
-          <w:szCs w:val="22"/>
-          <w:shd w:val="clear" w:color="auto" w:fill="FFFFFF"/>
-        </w:rPr>
-        <w:t xml:space="preserve">, Jerry Alan Fails, </w:t>
-      </w:r>
-      <w:r>
-        <w:rPr>
-          <w:rFonts w:ascii="Helvetica" w:eastAsia="Times New Roman" w:hAnsi="Helvetica" w:cs="Arial"/>
-          <w:b/>
-          <w:bCs/>
-          <w:color w:val="000000" w:themeColor="text1"/>
-          <w:sz w:val="22"/>
-          <w:szCs w:val="22"/>
-          <w:shd w:val="clear" w:color="auto" w:fill="FFFFFF"/>
-        </w:rPr>
-        <w:t>Marjorie Ann M. Cuerdo</w:t>
-      </w:r>
-      <w:r>
-        <w:rPr>
-          <w:rFonts w:ascii="Helvetica" w:eastAsia="Times New Roman" w:hAnsi="Helvetica" w:cs="Arial"/>
-          <w:color w:val="000000" w:themeColor="text1"/>
-          <w:sz w:val="22"/>
-          <w:szCs w:val="22"/>
-          <w:shd w:val="clear" w:color="auto" w:fill="FFFFFF"/>
-        </w:rPr>
-        <w:t xml:space="preserve">, Melisa </w:t>
-      </w:r>
-      <w:proofErr w:type="spellStart"/>
-      <w:r>
-        <w:rPr>
-          <w:rFonts w:ascii="Helvetica" w:eastAsia="Times New Roman" w:hAnsi="Helvetica" w:cs="Arial"/>
-          <w:color w:val="000000" w:themeColor="text1"/>
-          <w:sz w:val="22"/>
-          <w:szCs w:val="22"/>
-          <w:shd w:val="clear" w:color="auto" w:fill="FFFFFF"/>
-        </w:rPr>
-        <w:t>Puthenmadom</w:t>
-      </w:r>
-      <w:proofErr w:type="spellEnd"/>
-      <w:r>
-        <w:rPr>
-          <w:rFonts w:ascii="Helvetica" w:eastAsia="Times New Roman" w:hAnsi="Helvetica" w:cs="Arial"/>
-          <w:color w:val="000000" w:themeColor="text1"/>
-          <w:sz w:val="22"/>
-          <w:szCs w:val="22"/>
-          <w:shd w:val="clear" w:color="auto" w:fill="FFFFFF"/>
-        </w:rPr>
-        <w:t xml:space="preserve">, </w:t>
-      </w:r>
-      <w:proofErr w:type="spellStart"/>
-      <w:r>
-        <w:rPr>
-          <w:rFonts w:ascii="Helvetica" w:eastAsia="Times New Roman" w:hAnsi="Helvetica" w:cs="Arial"/>
-          <w:color w:val="000000" w:themeColor="text1"/>
-          <w:sz w:val="22"/>
-          <w:szCs w:val="22"/>
-          <w:shd w:val="clear" w:color="auto" w:fill="FFFFFF"/>
-        </w:rPr>
-        <w:t>Wanshu</w:t>
-      </w:r>
-      <w:proofErr w:type="spellEnd"/>
-      <w:r>
-        <w:rPr>
-          <w:rFonts w:ascii="Helvetica" w:eastAsia="Times New Roman" w:hAnsi="Helvetica" w:cs="Arial"/>
-          <w:color w:val="000000" w:themeColor="text1"/>
-          <w:sz w:val="22"/>
-          <w:szCs w:val="22"/>
-          <w:shd w:val="clear" w:color="auto" w:fill="FFFFFF"/>
-        </w:rPr>
-        <w:t xml:space="preserve"> Wang, and Nathaniel Paul. “Benchmarking Usability and Learnability of Comparable Design Patterns of Mobile Apps Designed for Children”.</w:t>
+        <w:ind w:left="360" w:firstLine="0"/>
+        <w:rPr>
+          <w:rFonts w:ascii="Helvetica" w:eastAsia="Times New Roman" w:hAnsi="Helvetica" w:cs="Arial"/>
+          <w:color w:val="000000" w:themeColor="text1"/>
+          <w:sz w:val="22"/>
+          <w:szCs w:val="22"/>
+          <w:shd w:val="clear" w:color="auto" w:fill="FFFFFF"/>
+        </w:rPr>
+      </w:pPr>
+      <w:r>
+        <w:rPr>
+          <w:rFonts w:ascii="Helvetica" w:eastAsia="Times New Roman" w:hAnsi="Helvetica" w:cs="Arial"/>
+          <w:color w:val="000000" w:themeColor="text1"/>
+          <w:sz w:val="22"/>
+          <w:szCs w:val="22"/>
+          <w:shd w:val="clear" w:color="auto" w:fill="FFFFFF"/>
+        </w:rPr>
+        <w:t>C</w:t>
+      </w:r>
+      <w:r>
+        <w:rPr>
+          <w:rFonts w:ascii="Helvetica" w:eastAsia="Times New Roman" w:hAnsi="Helvetica" w:cs="Arial"/>
+          <w:color w:val="000000" w:themeColor="text1"/>
+          <w:sz w:val="22"/>
+          <w:szCs w:val="22"/>
+          <w:shd w:val="clear" w:color="auto" w:fill="FFFFFF"/>
+        </w:rPr>
+        <w:t xml:space="preserve">onducted </w:t>
+      </w:r>
+      <w:r>
+        <w:rPr>
+          <w:rFonts w:ascii="Helvetica" w:eastAsia="Times New Roman" w:hAnsi="Helvetica" w:cs="Arial"/>
+          <w:color w:val="000000" w:themeColor="text1"/>
+          <w:sz w:val="22"/>
+          <w:szCs w:val="22"/>
+          <w:shd w:val="clear" w:color="auto" w:fill="FFFFFF"/>
+        </w:rPr>
+        <w:t xml:space="preserve">group </w:t>
+      </w:r>
+      <w:r>
+        <w:rPr>
+          <w:rFonts w:ascii="Helvetica" w:eastAsia="Times New Roman" w:hAnsi="Helvetica" w:cs="Arial"/>
+          <w:color w:val="000000" w:themeColor="text1"/>
+          <w:sz w:val="22"/>
+          <w:szCs w:val="22"/>
+          <w:shd w:val="clear" w:color="auto" w:fill="FFFFFF"/>
+        </w:rPr>
+        <w:t>qualitative analysis on data.</w:t>
+      </w:r>
+      <w:r>
+        <w:rPr>
+          <w:rFonts w:ascii="Helvetica" w:eastAsia="Times New Roman" w:hAnsi="Helvetica" w:cs="Arial"/>
+          <w:color w:val="000000" w:themeColor="text1"/>
+          <w:sz w:val="22"/>
+          <w:szCs w:val="22"/>
+          <w:shd w:val="clear" w:color="auto" w:fill="FFFFFF"/>
+        </w:rPr>
+        <w:t xml:space="preserve"> </w:t>
       </w:r>
     </w:p>
     <w:p>
@@ -1783,46 +1845,99 @@
           <w:ilvl w:val="0"/>
           <w:numId w:val="1"/>
         </w:numPr>
-        <w:rPr>
-          <w:rFonts w:ascii="Helvetica" w:eastAsia="Times New Roman" w:hAnsi="Helvetica" w:cs="Arial"/>
-          <w:color w:val="000000" w:themeColor="text1"/>
-          <w:sz w:val="22"/>
-          <w:szCs w:val="22"/>
-          <w:shd w:val="clear" w:color="auto" w:fill="FFFFFF"/>
-        </w:rPr>
-      </w:pPr>
-      <w:r>
-        <w:rPr>
-          <w:rFonts w:ascii="Helvetica" w:eastAsia="Times New Roman" w:hAnsi="Helvetica" w:cs="Arial"/>
-          <w:color w:val="000000" w:themeColor="text1"/>
-          <w:sz w:val="22"/>
-          <w:szCs w:val="22"/>
-          <w:shd w:val="clear" w:color="auto" w:fill="FFFFFF"/>
-        </w:rPr>
-        <w:t xml:space="preserve">Edward F. Melcer and </w:t>
-      </w:r>
-      <w:r>
-        <w:rPr>
-          <w:rFonts w:ascii="Helvetica" w:eastAsia="Times New Roman" w:hAnsi="Helvetica" w:cs="Arial"/>
-          <w:b/>
-          <w:bCs/>
-          <w:color w:val="000000" w:themeColor="text1"/>
-          <w:sz w:val="22"/>
-          <w:szCs w:val="22"/>
-          <w:shd w:val="clear" w:color="auto" w:fill="FFFFFF"/>
-        </w:rPr>
-        <w:t xml:space="preserve">Marjorie Ann M. Cuerdo. </w:t>
-      </w:r>
-      <w:r>
-        <w:rPr>
-          <w:rFonts w:ascii="Helvetica" w:eastAsia="Times New Roman" w:hAnsi="Helvetica" w:cs="Arial"/>
-          <w:color w:val="000000" w:themeColor="text1"/>
-          <w:sz w:val="22"/>
-          <w:szCs w:val="22"/>
-          <w:shd w:val="clear" w:color="auto" w:fill="FFFFFF"/>
-        </w:rPr>
-        <w:t xml:space="preserve">(2020). “Death &amp; Rebirth in Platformer Games”. In </w:t>
-      </w:r>
+        <w:ind w:left="360" w:firstLine="0"/>
+        <w:rPr>
+          <w:rFonts w:ascii="Helvetica" w:eastAsia="Times New Roman" w:hAnsi="Helvetica" w:cs="Arial"/>
+          <w:color w:val="000000" w:themeColor="text1"/>
+          <w:sz w:val="22"/>
+          <w:szCs w:val="22"/>
+          <w:shd w:val="clear" w:color="auto" w:fill="FFFFFF"/>
+        </w:rPr>
+      </w:pPr>
+      <w:r>
+        <w:rPr>
+          <w:rFonts w:ascii="Helvetica" w:eastAsia="Times New Roman" w:hAnsi="Helvetica" w:cs="Arial"/>
+          <w:color w:val="000000" w:themeColor="text1"/>
+          <w:sz w:val="22"/>
+          <w:szCs w:val="22"/>
+          <w:shd w:val="clear" w:color="auto" w:fill="FFFFFF"/>
+        </w:rPr>
+        <w:t xml:space="preserve">Co-authored </w:t>
+      </w:r>
+      <w:r>
+        <w:rPr>
+          <w:rFonts w:ascii="Helvetica" w:eastAsia="Times New Roman" w:hAnsi="Helvetica" w:cs="Arial"/>
+          <w:color w:val="000000" w:themeColor="text1"/>
+          <w:sz w:val="22"/>
+          <w:szCs w:val="22"/>
+          <w:shd w:val="clear" w:color="auto" w:fill="FFFFFF"/>
+        </w:rPr>
+        <w:t xml:space="preserve">a </w:t>
+      </w:r>
+      <w:r>
+        <w:rPr>
+          <w:rFonts w:ascii="Helvetica" w:eastAsia="Times New Roman" w:hAnsi="Helvetica" w:cs="Arial"/>
+          <w:color w:val="000000" w:themeColor="text1"/>
+          <w:sz w:val="22"/>
+          <w:szCs w:val="22"/>
+          <w:shd w:val="clear" w:color="auto" w:fill="FFFFFF"/>
+        </w:rPr>
+        <w:t xml:space="preserve">short </w:t>
+      </w:r>
+      <w:r>
+        <w:rPr>
+          <w:rFonts w:ascii="Helvetica" w:eastAsia="Times New Roman" w:hAnsi="Helvetica" w:cs="Arial"/>
+          <w:color w:val="000000" w:themeColor="text1"/>
+          <w:sz w:val="22"/>
+          <w:szCs w:val="22"/>
+          <w:shd w:val="clear" w:color="auto" w:fill="FFFFFF"/>
+        </w:rPr>
+        <w:t xml:space="preserve">paper. </w:t>
+      </w:r>
+      <w:r>
+        <w:rPr>
+          <w:rFonts w:ascii="Helvetica" w:eastAsia="Times New Roman" w:hAnsi="Helvetica" w:cs="Arial"/>
+          <w:color w:val="000000" w:themeColor="text1"/>
+          <w:sz w:val="22"/>
+          <w:szCs w:val="22"/>
+          <w:shd w:val="clear" w:color="auto" w:fill="FFFFFF"/>
+        </w:rPr>
+        <w:tab/>
+      </w:r>
+      <w:r>
+        <w:rPr>
+          <w:rFonts w:ascii="Helvetica" w:eastAsia="Times New Roman" w:hAnsi="Helvetica" w:cs="Arial"/>
+          <w:color w:val="000000" w:themeColor="text1"/>
+          <w:sz w:val="22"/>
+          <w:szCs w:val="22"/>
+          <w:shd w:val="clear" w:color="auto" w:fill="FFFFFF"/>
+        </w:rPr>
+        <w:tab/>
+      </w:r>
+    </w:p>
+    <w:p>
+      <w:pPr>
+        <w:ind w:firstLine="360"/>
+        <w:rPr>
+          <w:rFonts w:ascii="Helvetica" w:eastAsia="Times New Roman" w:hAnsi="Helvetica" w:cs="Arial"/>
+          <w:color w:val="000000" w:themeColor="text1"/>
+          <w:sz w:val="22"/>
+          <w:szCs w:val="22"/>
+          <w:shd w:val="clear" w:color="auto" w:fill="FFFFFF"/>
+        </w:rPr>
+      </w:pPr>
+    </w:p>
+    <w:p>
+      <w:pPr>
+        <w:ind w:left="360"/>
+        <w:rPr>
+          <w:rFonts w:ascii="Helvetica" w:eastAsia="Times New Roman" w:hAnsi="Helvetica" w:cs="Arial"/>
+          <w:color w:val="000000" w:themeColor="text1"/>
+          <w:sz w:val="22"/>
+          <w:szCs w:val="22"/>
+          <w:shd w:val="clear" w:color="auto" w:fill="FFFFFF"/>
+        </w:rPr>
+      </w:pPr>
       <w:r>
         <w:rPr>
           <w:rFonts w:ascii="Helvetica" w:eastAsia="Times New Roman" w:hAnsi="Helvetica" w:cs="Arial"/>
@@ -1833,17 +1948,136 @@
           <w:szCs w:val="22"/>
           <w:shd w:val="clear" w:color="auto" w:fill="FFFFFF"/>
         </w:rPr>
-        <w:t xml:space="preserve">Game User Experience and Player-Centered Design. </w:t>
-      </w:r>
-      <w:r>
-        <w:rPr>
-          <w:rFonts w:ascii="Helvetica" w:eastAsia="Times New Roman" w:hAnsi="Helvetica" w:cs="Arial"/>
-          <w:color w:val="000000" w:themeColor="text1"/>
-          <w:sz w:val="22"/>
-          <w:szCs w:val="22"/>
-          <w:shd w:val="clear" w:color="auto" w:fill="FFFFFF"/>
-        </w:rPr>
-        <w:t>Springer.</w:t>
+        <w:t>Research Intern</w:t>
+      </w:r>
+      <w:r>
+        <w:rPr>
+          <w:rFonts w:ascii="Helvetica" w:eastAsia="Times New Roman" w:hAnsi="Helvetica" w:cs="Arial"/>
+          <w:i/>
+          <w:iCs/>
+          <w:color w:val="000000" w:themeColor="text1"/>
+          <w:sz w:val="22"/>
+          <w:szCs w:val="22"/>
+          <w:shd w:val="clear" w:color="auto" w:fill="FFFFFF"/>
+        </w:rPr>
+        <w:tab/>
+      </w:r>
+      <w:r>
+        <w:rPr>
+          <w:rFonts w:ascii="Helvetica" w:eastAsia="Times New Roman" w:hAnsi="Helvetica" w:cs="Arial"/>
+          <w:b/>
+          <w:bCs/>
+          <w:color w:val="000000" w:themeColor="text1"/>
+          <w:sz w:val="22"/>
+          <w:szCs w:val="22"/>
+          <w:shd w:val="clear" w:color="auto" w:fill="FFFFFF"/>
+        </w:rPr>
+        <w:tab/>
+      </w:r>
+      <w:r>
+        <w:rPr>
+          <w:rFonts w:ascii="Helvetica" w:eastAsia="Times New Roman" w:hAnsi="Helvetica" w:cs="Arial"/>
+          <w:b/>
+          <w:bCs/>
+          <w:color w:val="000000" w:themeColor="text1"/>
+          <w:sz w:val="22"/>
+          <w:szCs w:val="22"/>
+          <w:shd w:val="clear" w:color="auto" w:fill="FFFFFF"/>
+        </w:rPr>
+        <w:tab/>
+      </w:r>
+      <w:r>
+        <w:rPr>
+          <w:rFonts w:ascii="Helvetica" w:eastAsia="Times New Roman" w:hAnsi="Helvetica" w:cs="Arial"/>
+          <w:b/>
+          <w:bCs/>
+          <w:color w:val="000000" w:themeColor="text1"/>
+          <w:sz w:val="22"/>
+          <w:szCs w:val="22"/>
+          <w:shd w:val="clear" w:color="auto" w:fill="FFFFFF"/>
+        </w:rPr>
+        <w:tab/>
+      </w:r>
+      <w:r>
+        <w:rPr>
+          <w:rFonts w:ascii="Helvetica" w:eastAsia="Times New Roman" w:hAnsi="Helvetica" w:cs="Arial"/>
+          <w:b/>
+          <w:bCs/>
+          <w:color w:val="000000" w:themeColor="text1"/>
+          <w:sz w:val="22"/>
+          <w:szCs w:val="22"/>
+          <w:shd w:val="clear" w:color="auto" w:fill="FFFFFF"/>
+        </w:rPr>
+        <w:tab/>
+      </w:r>
+      <w:r>
+        <w:rPr>
+          <w:rFonts w:ascii="Helvetica" w:eastAsia="Times New Roman" w:hAnsi="Helvetica" w:cs="Arial"/>
+          <w:b/>
+          <w:bCs/>
+          <w:color w:val="000000" w:themeColor="text1"/>
+          <w:sz w:val="22"/>
+          <w:szCs w:val="22"/>
+          <w:shd w:val="clear" w:color="auto" w:fill="FFFFFF"/>
+        </w:rPr>
+        <w:tab/>
+        <w:t xml:space="preserve">        </w:t>
+      </w:r>
+      <w:r>
+        <w:rPr>
+          <w:rFonts w:ascii="Helvetica" w:eastAsia="Times New Roman" w:hAnsi="Helvetica" w:cs="Arial"/>
+          <w:b/>
+          <w:bCs/>
+          <w:color w:val="000000" w:themeColor="text1"/>
+          <w:sz w:val="22"/>
+          <w:szCs w:val="22"/>
+          <w:shd w:val="clear" w:color="auto" w:fill="FFFFFF"/>
+        </w:rPr>
+        <w:tab/>
+      </w:r>
+      <w:r>
+        <w:rPr>
+          <w:rFonts w:ascii="Helvetica" w:eastAsia="Times New Roman" w:hAnsi="Helvetica" w:cs="Arial"/>
+          <w:b/>
+          <w:bCs/>
+          <w:color w:val="000000" w:themeColor="text1"/>
+          <w:sz w:val="22"/>
+          <w:szCs w:val="22"/>
+          <w:shd w:val="clear" w:color="auto" w:fill="FFFFFF"/>
+        </w:rPr>
+        <w:tab/>
+      </w:r>
+      <w:r>
+        <w:rPr>
+          <w:rFonts w:ascii="Helvetica" w:eastAsia="Times New Roman" w:hAnsi="Helvetica" w:cs="Arial"/>
+          <w:color w:val="000000" w:themeColor="text1"/>
+          <w:sz w:val="22"/>
+          <w:szCs w:val="22"/>
+          <w:shd w:val="clear" w:color="auto" w:fill="FFFFFF"/>
+        </w:rPr>
+        <w:t>Jan 2016 – May 2016</w:t>
+      </w:r>
+    </w:p>
+    <w:p>
+      <w:pPr>
+        <w:ind w:left="360"/>
+        <w:rPr>
+          <w:rFonts w:ascii="Helvetica" w:eastAsia="Times New Roman" w:hAnsi="Helvetica" w:cs="Arial"/>
+          <w:color w:val="000000" w:themeColor="text1"/>
+          <w:sz w:val="22"/>
+          <w:szCs w:val="22"/>
+          <w:shd w:val="clear" w:color="auto" w:fill="FFFFFF"/>
+        </w:rPr>
+      </w:pPr>
+      <w:r>
+        <w:rPr>
+          <w:rFonts w:ascii="Helvetica" w:eastAsia="Times New Roman" w:hAnsi="Helvetica" w:cs="Arial"/>
+          <w:color w:val="000000" w:themeColor="text1"/>
+          <w:sz w:val="22"/>
+          <w:szCs w:val="22"/>
+          <w:shd w:val="clear" w:color="auto" w:fill="FFFFFF"/>
+        </w:rPr>
+        <w:t>Aalborg University, CREATE Department, Copenhagen, DK</w:t>
       </w:r>
     </w:p>
     <w:p>
@@ -1853,8 +2087,129 @@
           <w:ilvl w:val="0"/>
           <w:numId w:val="1"/>
         </w:numPr>
-        <w:rPr>
-          <w:rFonts w:ascii="Helvetica" w:eastAsia="Times New Roman" w:hAnsi="Helvetica" w:cs="Arial"/>
+        <w:ind w:left="360" w:firstLine="0"/>
+        <w:rPr>
+          <w:rFonts w:ascii="Helvetica" w:eastAsia="Times New Roman" w:hAnsi="Helvetica" w:cs="Arial"/>
+          <w:b/>
+          <w:bCs/>
+          <w:color w:val="000000" w:themeColor="text1"/>
+          <w:sz w:val="22"/>
+          <w:szCs w:val="22"/>
+          <w:shd w:val="clear" w:color="auto" w:fill="FFFFFF"/>
+        </w:rPr>
+      </w:pPr>
+      <w:r>
+        <w:rPr>
+          <w:rFonts w:ascii="Helvetica" w:eastAsia="Times New Roman" w:hAnsi="Helvetica" w:cs="Arial"/>
+          <w:color w:val="000000" w:themeColor="text1"/>
+          <w:sz w:val="22"/>
+          <w:szCs w:val="22"/>
+          <w:shd w:val="clear" w:color="auto" w:fill="FFFFFF"/>
+        </w:rPr>
+        <w:t xml:space="preserve">Assisted </w:t>
+      </w:r>
+      <w:r>
+        <w:rPr>
+          <w:rFonts w:ascii="Helvetica" w:eastAsia="Times New Roman" w:hAnsi="Helvetica" w:cs="Arial"/>
+          <w:color w:val="000000" w:themeColor="text1"/>
+          <w:sz w:val="22"/>
+          <w:szCs w:val="22"/>
+          <w:shd w:val="clear" w:color="auto" w:fill="FFFFFF"/>
+        </w:rPr>
+        <w:t>with a</w:t>
+      </w:r>
+      <w:r>
+        <w:rPr>
+          <w:rFonts w:ascii="Helvetica" w:eastAsia="Times New Roman" w:hAnsi="Helvetica" w:cs="Arial"/>
+          <w:color w:val="000000" w:themeColor="text1"/>
+          <w:sz w:val="22"/>
+          <w:szCs w:val="22"/>
+          <w:shd w:val="clear" w:color="auto" w:fill="FFFFFF"/>
+        </w:rPr>
+        <w:t xml:space="preserve"> </w:t>
+      </w:r>
+      <w:r>
+        <w:rPr>
+          <w:rFonts w:ascii="Helvetica" w:eastAsia="Times New Roman" w:hAnsi="Helvetica" w:cs="Arial"/>
+          <w:color w:val="000000" w:themeColor="text1"/>
+          <w:sz w:val="22"/>
+          <w:szCs w:val="22"/>
+          <w:shd w:val="clear" w:color="auto" w:fill="FFFFFF"/>
+        </w:rPr>
+        <w:t>l</w:t>
+      </w:r>
+      <w:r>
+        <w:rPr>
+          <w:rFonts w:ascii="Helvetica" w:eastAsia="Times New Roman" w:hAnsi="Helvetica" w:cs="Arial"/>
+          <w:color w:val="000000" w:themeColor="text1"/>
+          <w:sz w:val="22"/>
+          <w:szCs w:val="22"/>
+          <w:shd w:val="clear" w:color="auto" w:fill="FFFFFF"/>
+        </w:rPr>
+        <w:t xml:space="preserve">iterature review </w:t>
+      </w:r>
+      <w:r>
+        <w:rPr>
+          <w:rFonts w:ascii="Helvetica" w:eastAsia="Times New Roman" w:hAnsi="Helvetica" w:cs="Arial"/>
+          <w:color w:val="000000" w:themeColor="text1"/>
+          <w:sz w:val="22"/>
+          <w:szCs w:val="22"/>
+          <w:shd w:val="clear" w:color="auto" w:fill="FFFFFF"/>
+        </w:rPr>
+        <w:t>on art in hospitals.</w:t>
+      </w:r>
+    </w:p>
+    <w:p>
+      <w:pPr>
+        <w:pStyle w:val="ListParagraph"/>
+        <w:ind w:left="360"/>
+        <w:rPr>
+          <w:rFonts w:ascii="Helvetica" w:eastAsia="Times New Roman" w:hAnsi="Helvetica" w:cs="Arial"/>
+          <w:b/>
+          <w:bCs/>
+          <w:color w:val="000000" w:themeColor="text1"/>
+          <w:sz w:val="22"/>
+          <w:szCs w:val="22"/>
+          <w:shd w:val="clear" w:color="auto" w:fill="FFFFFF"/>
+        </w:rPr>
+      </w:pPr>
+    </w:p>
+    <w:p>
+      <w:pPr>
+        <w:pStyle w:val="ListParagraph"/>
+        <w:ind w:left="360"/>
+        <w:rPr>
+          <w:rFonts w:ascii="Helvetica" w:eastAsia="Times New Roman" w:hAnsi="Helvetica" w:cs="Arial"/>
+          <w:b/>
+          <w:bCs/>
+          <w:color w:val="000000" w:themeColor="text1"/>
+          <w:sz w:val="22"/>
+          <w:szCs w:val="22"/>
+          <w:shd w:val="clear" w:color="auto" w:fill="FFFFFF"/>
+        </w:rPr>
+      </w:pPr>
+    </w:p>
+    <w:p>
+      <w:pPr>
+        <w:pStyle w:val="ListParagraph"/>
+        <w:ind w:left="360"/>
+        <w:rPr>
+          <w:rFonts w:ascii="Helvetica" w:eastAsia="Times New Roman" w:hAnsi="Helvetica" w:cs="Arial"/>
+          <w:b/>
+          <w:bCs/>
+          <w:color w:val="000000" w:themeColor="text1"/>
+          <w:sz w:val="22"/>
+          <w:szCs w:val="22"/>
+          <w:shd w:val="clear" w:color="auto" w:fill="FFFFFF"/>
+        </w:rPr>
+      </w:pPr>
+    </w:p>
+    <w:p>
+      <w:pPr>
+        <w:rPr>
+          <w:rFonts w:ascii="Helvetica" w:eastAsia="Times New Roman" w:hAnsi="Helvetica" w:cs="Arial"/>
+          <w:b/>
+          <w:bCs/>
           <w:color w:val="000000" w:themeColor="text1"/>
           <w:sz w:val="22"/>
           <w:szCs w:val="22"/>
@@ -1872,49 +2227,7 @@
           <w:shd w:val="clear" w:color="auto" w:fill="FFFFFF"/>
         </w:rPr>
         <w:lastRenderedPageBreak/>
-        <w:t xml:space="preserve">Marjorie Ann Cuerdo </w:t>
-      </w:r>
-      <w:r>
-        <w:rPr>
-          <w:rFonts w:ascii="Helvetica" w:eastAsia="Times New Roman" w:hAnsi="Helvetica" w:cs="Arial"/>
-          <w:color w:val="000000" w:themeColor="text1"/>
-          <w:sz w:val="22"/>
-          <w:szCs w:val="22"/>
-          <w:shd w:val="clear" w:color="auto" w:fill="FFFFFF"/>
-        </w:rPr>
-        <w:t xml:space="preserve">and Edward </w:t>
-      </w:r>
-      <w:proofErr w:type="spellStart"/>
-      <w:r>
-        <w:rPr>
-          <w:rFonts w:ascii="Helvetica" w:eastAsia="Times New Roman" w:hAnsi="Helvetica" w:cs="Arial"/>
-          <w:color w:val="000000" w:themeColor="text1"/>
-          <w:sz w:val="22"/>
-          <w:szCs w:val="22"/>
-          <w:shd w:val="clear" w:color="auto" w:fill="FFFFFF"/>
-        </w:rPr>
-        <w:t>Melcer</w:t>
-      </w:r>
-      <w:proofErr w:type="spellEnd"/>
-      <w:r>
-        <w:rPr>
-          <w:rFonts w:ascii="Helvetica" w:eastAsia="Times New Roman" w:hAnsi="Helvetica" w:cs="Arial"/>
-          <w:color w:val="000000" w:themeColor="text1"/>
-          <w:sz w:val="22"/>
-          <w:szCs w:val="22"/>
-          <w:shd w:val="clear" w:color="auto" w:fill="FFFFFF"/>
-        </w:rPr>
-        <w:t xml:space="preserve">. “’I’ll Be Back’: A Taxonomy of Death and Rebirth in Platformer Video Games”. </w:t>
-      </w:r>
-      <w:r>
-        <w:rPr>
-          <w:rFonts w:ascii="Helvetica" w:eastAsia="Times New Roman" w:hAnsi="Helvetica" w:cs="Arial"/>
-          <w:color w:val="000000" w:themeColor="text1"/>
-          <w:sz w:val="22"/>
-          <w:szCs w:val="22"/>
-          <w:shd w:val="clear" w:color="auto" w:fill="FFFFFF"/>
-        </w:rPr>
-        <w:t>In Extended Abstracts of the 2020 CHI Conference on Human Factors in Computing Systems. CHI ’20, Honolulu, HI, USA. ACM.</w:t>
+        <w:t>PUBLICATIONS</w:t>
       </w:r>
     </w:p>
     <w:p>
@@ -1940,149 +2253,51 @@
           <w:szCs w:val="22"/>
           <w:shd w:val="clear" w:color="auto" w:fill="FFFFFF"/>
         </w:rPr>
-        <w:t xml:space="preserve">Cynthia Putnam, Melisa </w:t>
-      </w:r>
-      <w:proofErr w:type="spellStart"/>
-      <w:r>
-        <w:rPr>
-          <w:rFonts w:ascii="Helvetica" w:eastAsia="Times New Roman" w:hAnsi="Helvetica" w:cs="Arial"/>
-          <w:color w:val="000000" w:themeColor="text1"/>
-          <w:sz w:val="22"/>
-          <w:szCs w:val="22"/>
-          <w:shd w:val="clear" w:color="auto" w:fill="FFFFFF"/>
-        </w:rPr>
-        <w:t>Puthenmadom</w:t>
-      </w:r>
-      <w:proofErr w:type="spellEnd"/>
-      <w:r>
-        <w:rPr>
-          <w:rFonts w:ascii="Helvetica" w:eastAsia="Times New Roman" w:hAnsi="Helvetica" w:cs="Arial"/>
-          <w:color w:val="000000" w:themeColor="text1"/>
-          <w:sz w:val="22"/>
-          <w:szCs w:val="22"/>
-          <w:shd w:val="clear" w:color="auto" w:fill="FFFFFF"/>
-        </w:rPr>
-        <w:t xml:space="preserve">, </w:t>
-      </w:r>
-      <w:r>
-        <w:rPr>
-          <w:rFonts w:ascii="Helvetica" w:eastAsia="Times New Roman" w:hAnsi="Helvetica" w:cs="Arial"/>
-          <w:b/>
-          <w:bCs/>
-          <w:color w:val="000000" w:themeColor="text1"/>
-          <w:sz w:val="22"/>
-          <w:szCs w:val="22"/>
-          <w:shd w:val="clear" w:color="auto" w:fill="FFFFFF"/>
-        </w:rPr>
-        <w:t>Marjorie Ann Cuerdo</w:t>
-      </w:r>
-      <w:r>
-        <w:rPr>
-          <w:rFonts w:ascii="Helvetica" w:eastAsia="Times New Roman" w:hAnsi="Helvetica" w:cs="Arial"/>
-          <w:color w:val="000000" w:themeColor="text1"/>
-          <w:sz w:val="22"/>
-          <w:szCs w:val="22"/>
-          <w:shd w:val="clear" w:color="auto" w:fill="FFFFFF"/>
-        </w:rPr>
-        <w:t xml:space="preserve">, </w:t>
-      </w:r>
-      <w:proofErr w:type="spellStart"/>
-      <w:r>
-        <w:rPr>
-          <w:rFonts w:ascii="Helvetica" w:eastAsia="Times New Roman" w:hAnsi="Helvetica" w:cs="Arial"/>
-          <w:color w:val="000000" w:themeColor="text1"/>
-          <w:sz w:val="22"/>
-          <w:szCs w:val="22"/>
-          <w:shd w:val="clear" w:color="auto" w:fill="FFFFFF"/>
-        </w:rPr>
-        <w:t>Wanshu</w:t>
-      </w:r>
-      <w:proofErr w:type="spellEnd"/>
-      <w:r>
-        <w:rPr>
-          <w:rFonts w:ascii="Helvetica" w:eastAsia="Times New Roman" w:hAnsi="Helvetica" w:cs="Arial"/>
-          <w:color w:val="000000" w:themeColor="text1"/>
-          <w:sz w:val="22"/>
-          <w:szCs w:val="22"/>
-          <w:shd w:val="clear" w:color="auto" w:fill="FFFFFF"/>
-        </w:rPr>
-        <w:t xml:space="preserve"> Wang, and Nathan Paul.</w:t>
-      </w:r>
-      <w:r>
-        <w:rPr>
-          <w:rFonts w:ascii="Helvetica" w:eastAsia="Times New Roman" w:hAnsi="Helvetica" w:cs="Arial"/>
-          <w:color w:val="000000" w:themeColor="text1"/>
-          <w:sz w:val="22"/>
-          <w:szCs w:val="22"/>
-          <w:shd w:val="clear" w:color="auto" w:fill="FFFFFF"/>
-        </w:rPr>
-        <w:t xml:space="preserve"> </w:t>
-      </w:r>
-      <w:r>
-        <w:rPr>
-          <w:rFonts w:ascii="Helvetica" w:eastAsia="Times New Roman" w:hAnsi="Helvetica" w:cs="Arial"/>
-          <w:color w:val="000000" w:themeColor="text1"/>
-          <w:sz w:val="22"/>
-          <w:szCs w:val="22"/>
-          <w:shd w:val="clear" w:color="auto" w:fill="FFFFFF"/>
-        </w:rPr>
-        <w:t xml:space="preserve">(2020) </w:t>
-      </w:r>
-      <w:r>
-        <w:rPr>
-          <w:rFonts w:ascii="Helvetica" w:eastAsia="Times New Roman" w:hAnsi="Helvetica" w:cs="Arial"/>
-          <w:color w:val="000000" w:themeColor="text1"/>
-          <w:sz w:val="22"/>
-          <w:szCs w:val="22"/>
-          <w:shd w:val="clear" w:color="auto" w:fill="FFFFFF"/>
-        </w:rPr>
-        <w:t>“Adaptation of the System Usability Scale for User Testing with Children”.</w:t>
-      </w:r>
-      <w:r>
-        <w:rPr>
-          <w:rFonts w:ascii="Helvetica" w:eastAsia="Times New Roman" w:hAnsi="Helvetica" w:cs="Arial"/>
-          <w:color w:val="000000" w:themeColor="text1"/>
-          <w:sz w:val="22"/>
-          <w:szCs w:val="22"/>
-          <w:shd w:val="clear" w:color="auto" w:fill="FFFFFF"/>
-        </w:rPr>
-        <w:t xml:space="preserve"> In Extended Abstracts of the 2020 CHI Conference on Human Factors in Computing Systems. CHI ’20, Honolulu, HI, USA. ACM.</w:t>
-      </w:r>
-    </w:p>
-    <w:p>
-      <w:pPr>
-        <w:rPr>
-          <w:rFonts w:ascii="Helvetica" w:eastAsia="Times New Roman" w:hAnsi="Helvetica" w:cs="Arial"/>
-          <w:color w:val="000000" w:themeColor="text1"/>
-          <w:sz w:val="22"/>
-          <w:szCs w:val="22"/>
-          <w:shd w:val="clear" w:color="auto" w:fill="FFFFFF"/>
-        </w:rPr>
-      </w:pPr>
-    </w:p>
-    <w:p>
-      <w:pPr>
-        <w:rPr>
-          <w:rFonts w:ascii="Helvetica" w:eastAsia="Times New Roman" w:hAnsi="Helvetica" w:cs="Arial"/>
-          <w:b/>
-          <w:bCs/>
-          <w:color w:val="000000" w:themeColor="text1"/>
-          <w:sz w:val="22"/>
-          <w:szCs w:val="22"/>
-          <w:shd w:val="clear" w:color="auto" w:fill="FFFFFF"/>
-        </w:rPr>
-      </w:pPr>
-      <w:r>
-        <w:rPr>
-          <w:rFonts w:ascii="Helvetica" w:eastAsia="Times New Roman" w:hAnsi="Helvetica" w:cs="Arial"/>
-          <w:b/>
-          <w:bCs/>
-          <w:color w:val="000000" w:themeColor="text1"/>
-          <w:sz w:val="22"/>
-          <w:szCs w:val="22"/>
-          <w:shd w:val="clear" w:color="auto" w:fill="FFFFFF"/>
-        </w:rPr>
-        <w:t>REVIEW ACTIVITIES</w:t>
+        <w:t xml:space="preserve">Edward F. Melcer and </w:t>
+      </w:r>
+      <w:r>
+        <w:rPr>
+          <w:rFonts w:ascii="Helvetica" w:eastAsia="Times New Roman" w:hAnsi="Helvetica" w:cs="Arial"/>
+          <w:b/>
+          <w:bCs/>
+          <w:color w:val="000000" w:themeColor="text1"/>
+          <w:sz w:val="22"/>
+          <w:szCs w:val="22"/>
+          <w:shd w:val="clear" w:color="auto" w:fill="FFFFFF"/>
+        </w:rPr>
+        <w:t xml:space="preserve">Marjorie Ann M. Cuerdo. </w:t>
+      </w:r>
+      <w:r>
+        <w:rPr>
+          <w:rFonts w:ascii="Helvetica" w:eastAsia="Times New Roman" w:hAnsi="Helvetica" w:cs="Arial"/>
+          <w:color w:val="000000" w:themeColor="text1"/>
+          <w:sz w:val="22"/>
+          <w:szCs w:val="22"/>
+          <w:shd w:val="clear" w:color="auto" w:fill="FFFFFF"/>
+        </w:rPr>
+        <w:t xml:space="preserve">(2020). “Death &amp; Rebirth in Platformer Games”. In </w:t>
+      </w:r>
+      <w:r>
+        <w:rPr>
+          <w:rFonts w:ascii="Helvetica" w:eastAsia="Times New Roman" w:hAnsi="Helvetica" w:cs="Arial"/>
+          <w:i/>
+          <w:iCs/>
+          <w:color w:val="000000" w:themeColor="text1"/>
+          <w:sz w:val="22"/>
+          <w:szCs w:val="22"/>
+          <w:shd w:val="clear" w:color="auto" w:fill="FFFFFF"/>
+        </w:rPr>
+        <w:t xml:space="preserve">Game User Experience and Player-Centered Design. </w:t>
+      </w:r>
+      <w:r>
+        <w:rPr>
+          <w:rFonts w:ascii="Helvetica" w:eastAsia="Times New Roman" w:hAnsi="Helvetica" w:cs="Arial"/>
+          <w:color w:val="000000" w:themeColor="text1"/>
+          <w:sz w:val="22"/>
+          <w:szCs w:val="22"/>
+          <w:shd w:val="clear" w:color="auto" w:fill="FFFFFF"/>
+        </w:rPr>
+        <w:t>Springer.</w:t>
       </w:r>
     </w:p>
     <w:p>
@@ -2103,12 +2318,56 @@
       <w:r>
         <w:rPr>
           <w:rFonts w:ascii="Helvetica" w:eastAsia="Times New Roman" w:hAnsi="Helvetica" w:cs="Arial"/>
-          <w:color w:val="000000" w:themeColor="text1"/>
-          <w:sz w:val="22"/>
-          <w:szCs w:val="22"/>
-          <w:shd w:val="clear" w:color="auto" w:fill="FFFFFF"/>
-        </w:rPr>
-        <w:t>Journal of Games, Self, &amp; Society (Vol. 2, Issue 1)</w:t>
+          <w:b/>
+          <w:bCs/>
+          <w:color w:val="000000" w:themeColor="text1"/>
+          <w:sz w:val="22"/>
+          <w:szCs w:val="22"/>
+          <w:shd w:val="clear" w:color="auto" w:fill="FFFFFF"/>
+        </w:rPr>
+        <w:t xml:space="preserve">Marjorie Ann Cuerdo </w:t>
+      </w:r>
+      <w:r>
+        <w:rPr>
+          <w:rFonts w:ascii="Helvetica" w:eastAsia="Times New Roman" w:hAnsi="Helvetica" w:cs="Arial"/>
+          <w:color w:val="000000" w:themeColor="text1"/>
+          <w:sz w:val="22"/>
+          <w:szCs w:val="22"/>
+          <w:shd w:val="clear" w:color="auto" w:fill="FFFFFF"/>
+        </w:rPr>
+        <w:t xml:space="preserve">and Edward </w:t>
+      </w:r>
+      <w:proofErr w:type="spellStart"/>
+      <w:r>
+        <w:rPr>
+          <w:rFonts w:ascii="Helvetica" w:eastAsia="Times New Roman" w:hAnsi="Helvetica" w:cs="Arial"/>
+          <w:color w:val="000000" w:themeColor="text1"/>
+          <w:sz w:val="22"/>
+          <w:szCs w:val="22"/>
+          <w:shd w:val="clear" w:color="auto" w:fill="FFFFFF"/>
+        </w:rPr>
+        <w:t>Melcer</w:t>
+      </w:r>
+      <w:proofErr w:type="spellEnd"/>
+      <w:r>
+        <w:rPr>
+          <w:rFonts w:ascii="Helvetica" w:eastAsia="Times New Roman" w:hAnsi="Helvetica" w:cs="Arial"/>
+          <w:color w:val="000000" w:themeColor="text1"/>
+          <w:sz w:val="22"/>
+          <w:szCs w:val="22"/>
+          <w:shd w:val="clear" w:color="auto" w:fill="FFFFFF"/>
+        </w:rPr>
+        <w:t xml:space="preserve">. “’I’ll Be Back’: A Taxonomy of Death and Rebirth in Platformer Video Games”. </w:t>
+      </w:r>
+      <w:r>
+        <w:rPr>
+          <w:rFonts w:ascii="Helvetica" w:eastAsia="Times New Roman" w:hAnsi="Helvetica" w:cs="Arial"/>
+          <w:color w:val="000000" w:themeColor="text1"/>
+          <w:sz w:val="22"/>
+          <w:szCs w:val="22"/>
+          <w:shd w:val="clear" w:color="auto" w:fill="FFFFFF"/>
+        </w:rPr>
+        <w:t>In Extended Abstracts of the 2020 CHI Conference on Human Factors in Computing Systems. CHI ’20, Honolulu, HI, USA. ACM.</w:t>
       </w:r>
     </w:p>
     <w:p>
@@ -2134,7 +2393,221 @@
           <w:szCs w:val="22"/>
           <w:shd w:val="clear" w:color="auto" w:fill="FFFFFF"/>
         </w:rPr>
-        <w:t>CHI Conference on Human Factors in Computing Systems (2020)</w:t>
+        <w:t xml:space="preserve">Cynthia Putnam, Melisa </w:t>
+      </w:r>
+      <w:proofErr w:type="spellStart"/>
+      <w:r>
+        <w:rPr>
+          <w:rFonts w:ascii="Helvetica" w:eastAsia="Times New Roman" w:hAnsi="Helvetica" w:cs="Arial"/>
+          <w:color w:val="000000" w:themeColor="text1"/>
+          <w:sz w:val="22"/>
+          <w:szCs w:val="22"/>
+          <w:shd w:val="clear" w:color="auto" w:fill="FFFFFF"/>
+        </w:rPr>
+        <w:t>Puthenmadom</w:t>
+      </w:r>
+      <w:proofErr w:type="spellEnd"/>
+      <w:r>
+        <w:rPr>
+          <w:rFonts w:ascii="Helvetica" w:eastAsia="Times New Roman" w:hAnsi="Helvetica" w:cs="Arial"/>
+          <w:color w:val="000000" w:themeColor="text1"/>
+          <w:sz w:val="22"/>
+          <w:szCs w:val="22"/>
+          <w:shd w:val="clear" w:color="auto" w:fill="FFFFFF"/>
+        </w:rPr>
+        <w:t xml:space="preserve">, </w:t>
+      </w:r>
+      <w:r>
+        <w:rPr>
+          <w:rFonts w:ascii="Helvetica" w:eastAsia="Times New Roman" w:hAnsi="Helvetica" w:cs="Arial"/>
+          <w:b/>
+          <w:bCs/>
+          <w:color w:val="000000" w:themeColor="text1"/>
+          <w:sz w:val="22"/>
+          <w:szCs w:val="22"/>
+          <w:shd w:val="clear" w:color="auto" w:fill="FFFFFF"/>
+        </w:rPr>
+        <w:t>Marjorie Ann Cuerdo</w:t>
+      </w:r>
+      <w:r>
+        <w:rPr>
+          <w:rFonts w:ascii="Helvetica" w:eastAsia="Times New Roman" w:hAnsi="Helvetica" w:cs="Arial"/>
+          <w:color w:val="000000" w:themeColor="text1"/>
+          <w:sz w:val="22"/>
+          <w:szCs w:val="22"/>
+          <w:shd w:val="clear" w:color="auto" w:fill="FFFFFF"/>
+        </w:rPr>
+        <w:t xml:space="preserve">, </w:t>
+      </w:r>
+      <w:proofErr w:type="spellStart"/>
+      <w:r>
+        <w:rPr>
+          <w:rFonts w:ascii="Helvetica" w:eastAsia="Times New Roman" w:hAnsi="Helvetica" w:cs="Arial"/>
+          <w:color w:val="000000" w:themeColor="text1"/>
+          <w:sz w:val="22"/>
+          <w:szCs w:val="22"/>
+          <w:shd w:val="clear" w:color="auto" w:fill="FFFFFF"/>
+        </w:rPr>
+        <w:t>Wanshu</w:t>
+      </w:r>
+      <w:proofErr w:type="spellEnd"/>
+      <w:r>
+        <w:rPr>
+          <w:rFonts w:ascii="Helvetica" w:eastAsia="Times New Roman" w:hAnsi="Helvetica" w:cs="Arial"/>
+          <w:color w:val="000000" w:themeColor="text1"/>
+          <w:sz w:val="22"/>
+          <w:szCs w:val="22"/>
+          <w:shd w:val="clear" w:color="auto" w:fill="FFFFFF"/>
+        </w:rPr>
+        <w:t xml:space="preserve"> Wang, and Nathan Paul.</w:t>
+      </w:r>
+      <w:r>
+        <w:rPr>
+          <w:rFonts w:ascii="Helvetica" w:eastAsia="Times New Roman" w:hAnsi="Helvetica" w:cs="Arial"/>
+          <w:color w:val="000000" w:themeColor="text1"/>
+          <w:sz w:val="22"/>
+          <w:szCs w:val="22"/>
+          <w:shd w:val="clear" w:color="auto" w:fill="FFFFFF"/>
+        </w:rPr>
+        <w:t xml:space="preserve"> </w:t>
+      </w:r>
+      <w:r>
+        <w:rPr>
+          <w:rFonts w:ascii="Helvetica" w:eastAsia="Times New Roman" w:hAnsi="Helvetica" w:cs="Arial"/>
+          <w:color w:val="000000" w:themeColor="text1"/>
+          <w:sz w:val="22"/>
+          <w:szCs w:val="22"/>
+          <w:shd w:val="clear" w:color="auto" w:fill="FFFFFF"/>
+        </w:rPr>
+        <w:t xml:space="preserve">(2020) </w:t>
+      </w:r>
+      <w:r>
+        <w:rPr>
+          <w:rFonts w:ascii="Helvetica" w:eastAsia="Times New Roman" w:hAnsi="Helvetica" w:cs="Arial"/>
+          <w:color w:val="000000" w:themeColor="text1"/>
+          <w:sz w:val="22"/>
+          <w:szCs w:val="22"/>
+          <w:shd w:val="clear" w:color="auto" w:fill="FFFFFF"/>
+        </w:rPr>
+        <w:t>“Adaptation of the System Usability Scale for User Testing with Children”.</w:t>
+      </w:r>
+      <w:r>
+        <w:rPr>
+          <w:rFonts w:ascii="Helvetica" w:eastAsia="Times New Roman" w:hAnsi="Helvetica" w:cs="Arial"/>
+          <w:color w:val="000000" w:themeColor="text1"/>
+          <w:sz w:val="22"/>
+          <w:szCs w:val="22"/>
+          <w:shd w:val="clear" w:color="auto" w:fill="FFFFFF"/>
+        </w:rPr>
+        <w:t xml:space="preserve"> In Extended Abstracts of the 2020 CHI Conference on Human Factors in Computing Systems. CHI ’20, Honolulu, HI, USA. ACM.</w:t>
+      </w:r>
+    </w:p>
+    <w:p>
+      <w:pPr>
+        <w:rPr>
+          <w:rFonts w:ascii="Helvetica" w:eastAsia="Times New Roman" w:hAnsi="Helvetica" w:cs="Arial"/>
+          <w:color w:val="000000" w:themeColor="text1"/>
+          <w:sz w:val="22"/>
+          <w:szCs w:val="22"/>
+          <w:shd w:val="clear" w:color="auto" w:fill="FFFFFF"/>
+        </w:rPr>
+      </w:pPr>
+    </w:p>
+    <w:p>
+      <w:pPr>
+        <w:rPr>
+          <w:rFonts w:ascii="Helvetica" w:eastAsia="Times New Roman" w:hAnsi="Helvetica" w:cs="Arial"/>
+          <w:b/>
+          <w:bCs/>
+          <w:color w:val="000000" w:themeColor="text1"/>
+          <w:sz w:val="22"/>
+          <w:szCs w:val="22"/>
+          <w:shd w:val="clear" w:color="auto" w:fill="FFFFFF"/>
+        </w:rPr>
+      </w:pPr>
+      <w:r>
+        <w:rPr>
+          <w:rFonts w:ascii="Helvetica" w:eastAsia="Times New Roman" w:hAnsi="Helvetica" w:cs="Arial"/>
+          <w:b/>
+          <w:bCs/>
+          <w:color w:val="000000" w:themeColor="text1"/>
+          <w:sz w:val="22"/>
+          <w:szCs w:val="22"/>
+          <w:shd w:val="clear" w:color="auto" w:fill="FFFFFF"/>
+        </w:rPr>
+        <w:t>REVIEW ACTIVITIES</w:t>
+      </w:r>
+    </w:p>
+    <w:p>
+      <w:pPr>
+        <w:pStyle w:val="ListParagraph"/>
+        <w:numPr>
+          <w:ilvl w:val="0"/>
+          <w:numId w:val="1"/>
+        </w:numPr>
+        <w:rPr>
+          <w:rFonts w:ascii="Helvetica" w:eastAsia="Times New Roman" w:hAnsi="Helvetica" w:cs="Arial"/>
+          <w:color w:val="000000" w:themeColor="text1"/>
+          <w:sz w:val="22"/>
+          <w:szCs w:val="22"/>
+          <w:shd w:val="clear" w:color="auto" w:fill="FFFFFF"/>
+        </w:rPr>
+      </w:pPr>
+      <w:r>
+        <w:rPr>
+          <w:rFonts w:ascii="Helvetica" w:eastAsia="Times New Roman" w:hAnsi="Helvetica" w:cs="Arial"/>
+          <w:color w:val="000000" w:themeColor="text1"/>
+          <w:sz w:val="22"/>
+          <w:szCs w:val="22"/>
+          <w:shd w:val="clear" w:color="auto" w:fill="FFFFFF"/>
+        </w:rPr>
+        <w:t>Journal of Games, Self, &amp; Society (Vol. 2, Issue 1)</w:t>
+      </w:r>
+    </w:p>
+    <w:p>
+      <w:pPr>
+        <w:pStyle w:val="ListParagraph"/>
+        <w:numPr>
+          <w:ilvl w:val="0"/>
+          <w:numId w:val="1"/>
+        </w:numPr>
+        <w:rPr>
+          <w:rFonts w:ascii="Helvetica" w:eastAsia="Times New Roman" w:hAnsi="Helvetica" w:cs="Arial"/>
+          <w:color w:val="000000" w:themeColor="text1"/>
+          <w:sz w:val="22"/>
+          <w:szCs w:val="22"/>
+          <w:shd w:val="clear" w:color="auto" w:fill="FFFFFF"/>
+        </w:rPr>
+      </w:pPr>
+      <w:r>
+        <w:rPr>
+          <w:rFonts w:ascii="Helvetica" w:eastAsia="Times New Roman" w:hAnsi="Helvetica" w:cs="Arial"/>
+          <w:color w:val="000000" w:themeColor="text1"/>
+          <w:sz w:val="22"/>
+          <w:szCs w:val="22"/>
+          <w:shd w:val="clear" w:color="auto" w:fill="FFFFFF"/>
+        </w:rPr>
+        <w:t>CHI Conference on Human Factors in Computing Systems (2020</w:t>
+      </w:r>
+      <w:r>
+        <w:rPr>
+          <w:rFonts w:ascii="Helvetica" w:eastAsia="Times New Roman" w:hAnsi="Helvetica" w:cs="Arial"/>
+          <w:color w:val="000000" w:themeColor="text1"/>
+          <w:sz w:val="22"/>
+          <w:szCs w:val="22"/>
+          <w:shd w:val="clear" w:color="auto" w:fill="FFFFFF"/>
+        </w:rPr>
+        <w:t>, 2021</w:t>
+      </w:r>
+      <w:r>
+        <w:rPr>
+          <w:rFonts w:ascii="Helvetica" w:eastAsia="Times New Roman" w:hAnsi="Helvetica" w:cs="Arial"/>
+          <w:color w:val="000000" w:themeColor="text1"/>
+          <w:sz w:val="22"/>
+          <w:szCs w:val="22"/>
+          <w:shd w:val="clear" w:color="auto" w:fill="FFFFFF"/>
+        </w:rPr>
+        <w:t>)</w:t>
       </w:r>
     </w:p>
     <w:p>
@@ -2778,6 +3251,119 @@
 <file path=word/numbering.xml><?xml version="1.0" encoding="utf-8"?>
 <w:numbering xmlns:wpc="http://schemas.microsoft.com/office/word/2010/wordprocessingCanvas" xmlns:cx="http://schemas.microsoft.com/office/drawing/2014/chartex" xmlns:cx1="http://schemas.microsoft.com/office/drawing/2015/9/8/chartex" xmlns:cx2="http://schemas.microsoft.com/office/drawing/2015/10/21/chartex" xmlns:cx3="http://schemas.microsoft.com/office/drawing/2016/5/9/chartex" xmlns:cx4="http://schemas.microsoft.com/office/drawing/2016/5/10/chartex" xmlns:cx5="http://schemas.microsoft.com/office/drawing/2016/5/11/chartex" xmlns:cx6="http://schemas.microsoft.com/office/drawing/2016/5/12/chartex" xmlns:cx7="http://schemas.microsoft.com/office/drawing/2016/5/13/chartex" xmlns:cx8="http://schemas.microsoft.com/office/drawing/2016/5/14/chartex" xmlns:mc="http://schemas.openxmlformats.org/markup-compatibility/2006" xmlns:aink="http://schemas.microsoft.com/office/drawing/2016/ink" xmlns:am3d="http://schemas.microsoft.com/office/drawing/2017/model3d" xmlns:o="urn:schemas-microsoft-com:office:office" xmlns:r="http://schemas.openxmlformats.org/officeDocument/2006/relationships" xmlns:m="http://schemas.openxmlformats.org/officeDocument/2006/math" xmlns:v="urn:schemas-microsoft-com:vml" xmlns:wp14="http://schemas.microsoft.com/office/word/2010/wordprocessingDrawing" xmlns:wp="http://schemas.openxmlformats.org/drawingml/2006/wordprocessingDrawing" xmlns:w10="urn:schemas-microsoft-com:office:word" xmlns:w="http://schemas.openxmlformats.org/wordprocessingml/2006/main" xmlns:w14="http://schemas.microsoft.com/office/word/2010/wordml" xmlns:w15="http://schemas.microsoft.com/office/word/2012/wordml" xmlns:w16cex="http://schemas.microsoft.com/office/word/2018/wordml/cex" xmlns:w16cid="http://schemas.microsoft.com/office/word/2016/wordml/cid" xmlns:w16="http://schemas.microsoft.com/office/word/2018/wordml" xmlns:w16se="http://schemas.microsoft.com/office/word/2015/wordml/symex" xmlns:wpg="http://schemas.microsoft.com/office/word/2010/wordprocessingGroup" xmlns:wpi="http://schemas.microsoft.com/office/word/2010/wordprocessingInk" xmlns:wne="http://schemas.microsoft.com/office/word/2006/wordml" xmlns:wps="http://schemas.microsoft.com/office/word/2010/wordprocessingShape" mc:Ignorable="w14 w15 w16se w16cid w16 w16cex wp14">
   <w:abstractNum w:abstractNumId="0" w15:restartNumberingAfterBreak="0">
+    <w:nsid w:val="3AEE0761"/>
+    <w:multiLevelType w:val="hybridMultilevel"/>
+    <w:tmpl w:val="7046D11E"/>
+    <w:lvl w:ilvl="0" w:tplc="B2B43CC2">
+      <w:start w:val="2"/>
+      <w:numFmt w:val="bullet"/>
+      <w:lvlText w:val=""/>
+      <w:lvlJc w:val="left"/>
+      <w:pPr>
+        <w:ind w:left="720" w:hanging="360"/>
+      </w:pPr>
+      <w:rPr>
+        <w:rFonts w:ascii="Symbol" w:eastAsia="Times New Roman" w:hAnsi="Symbol" w:cs="Arial" w:hint="default"/>
+      </w:rPr>
+    </w:lvl>
+    <w:lvl w:ilvl="1" w:tplc="04090003" w:tentative="1">
+      <w:start w:val="1"/>
+      <w:numFmt w:val="bullet"/>
+      <w:lvlText w:val="o"/>
+      <w:lvlJc w:val="left"/>
+      <w:pPr>
+        <w:ind w:left="1440" w:hanging="360"/>
+      </w:pPr>
+      <w:rPr>
+        <w:rFonts w:ascii="Courier New" w:hAnsi="Courier New" w:cs="Courier New" w:hint="default"/>
+      </w:rPr>
+    </w:lvl>
+    <w:lvl w:ilvl="2" w:tplc="04090005" w:tentative="1">
+      <w:start w:val="1"/>
+      <w:numFmt w:val="bullet"/>
+      <w:lvlText w:val=""/>
+      <w:lvlJc w:val="left"/>
+      <w:pPr>
+        <w:ind w:left="2160" w:hanging="360"/>
+      </w:pPr>
+      <w:rPr>
+        <w:rFonts w:ascii="Wingdings" w:hAnsi="Wingdings" w:hint="default"/>
+      </w:rPr>
+    </w:lvl>
+    <w:lvl w:ilvl="3" w:tplc="04090001" w:tentative="1">
+      <w:start w:val="1"/>
+      <w:numFmt w:val="bullet"/>
+      <w:lvlText w:val=""/>
+      <w:lvlJc w:val="left"/>
+      <w:pPr>
+        <w:ind w:left="2880" w:hanging="360"/>
+      </w:pPr>
+      <w:rPr>
+        <w:rFonts w:ascii="Symbol" w:hAnsi="Symbol" w:hint="default"/>
+      </w:rPr>
+    </w:lvl>
+    <w:lvl w:ilvl="4" w:tplc="04090003" w:tentative="1">
+      <w:start w:val="1"/>
+      <w:numFmt w:val="bullet"/>
+      <w:lvlText w:val="o"/>
+      <w:lvlJc w:val="left"/>
+      <w:pPr>
+        <w:ind w:left="3600" w:hanging="360"/>
+      </w:pPr>
+      <w:rPr>
+        <w:rFonts w:ascii="Courier New" w:hAnsi="Courier New" w:cs="Courier New" w:hint="default"/>
+      </w:rPr>
+    </w:lvl>
+    <w:lvl w:ilvl="5" w:tplc="04090005" w:tentative="1">
+      <w:start w:val="1"/>
+      <w:numFmt w:val="bullet"/>
+      <w:lvlText w:val=""/>
+      <w:lvlJc w:val="left"/>
+      <w:pPr>
+        <w:ind w:left="4320" w:hanging="360"/>
+      </w:pPr>
+      <w:rPr>
+        <w:rFonts w:ascii="Wingdings" w:hAnsi="Wingdings" w:hint="default"/>
+      </w:rPr>
+    </w:lvl>
+    <w:lvl w:ilvl="6" w:tplc="04090001" w:tentative="1">
+      <w:start w:val="1"/>
+      <w:numFmt w:val="bullet"/>
+      <w:lvlText w:val=""/>
+      <w:lvlJc w:val="left"/>
+      <w:pPr>
+        <w:ind w:left="5040" w:hanging="360"/>
+      </w:pPr>
+      <w:rPr>
+        <w:rFonts w:ascii="Symbol" w:hAnsi="Symbol" w:hint="default"/>
+      </w:rPr>
+    </w:lvl>
+    <w:lvl w:ilvl="7" w:tplc="04090003" w:tentative="1">
+      <w:start w:val="1"/>
+      <w:numFmt w:val="bullet"/>
+      <w:lvlText w:val="o"/>
+      <w:lvlJc w:val="left"/>
+      <w:pPr>
+        <w:ind w:left="5760" w:hanging="360"/>
+      </w:pPr>
+      <w:rPr>
+        <w:rFonts w:ascii="Courier New" w:hAnsi="Courier New" w:cs="Courier New" w:hint="default"/>
+      </w:rPr>
+    </w:lvl>
+    <w:lvl w:ilvl="8" w:tplc="04090005" w:tentative="1">
+      <w:start w:val="1"/>
+      <w:numFmt w:val="bullet"/>
+      <w:lvlText w:val=""/>
+      <w:lvlJc w:val="left"/>
+      <w:pPr>
+        <w:ind w:left="6480" w:hanging="360"/>
+      </w:pPr>
+      <w:rPr>
+        <w:rFonts w:ascii="Wingdings" w:hAnsi="Wingdings" w:hint="default"/>
+      </w:rPr>
+    </w:lvl>
+  </w:abstractNum>
+  <w:abstractNum w:abstractNumId="1" w15:restartNumberingAfterBreak="0">
     <w:nsid w:val="5C0F6567"/>
     <w:multiLevelType w:val="hybridMultilevel"/>
     <w:tmpl w:val="BCDE2CAC"/>
@@ -2890,7 +3476,126 @@
       </w:rPr>
     </w:lvl>
   </w:abstractNum>
+  <w:abstractNum w:abstractNumId="2" w15:restartNumberingAfterBreak="0">
+    <w:nsid w:val="6001639C"/>
+    <w:multiLevelType w:val="hybridMultilevel"/>
+    <w:tmpl w:val="CA3CD916"/>
+    <w:lvl w:ilvl="0" w:tplc="EF10DE9C">
+      <w:start w:val="2"/>
+      <w:numFmt w:val="bullet"/>
+      <w:lvlText w:val=""/>
+      <w:lvlJc w:val="left"/>
+      <w:pPr>
+        <w:ind w:left="720" w:hanging="360"/>
+      </w:pPr>
+      <w:rPr>
+        <w:rFonts w:ascii="Symbol" w:eastAsia="Times New Roman" w:hAnsi="Symbol" w:cs="Arial" w:hint="default"/>
+      </w:rPr>
+    </w:lvl>
+    <w:lvl w:ilvl="1" w:tplc="04090003" w:tentative="1">
+      <w:start w:val="1"/>
+      <w:numFmt w:val="bullet"/>
+      <w:lvlText w:val="o"/>
+      <w:lvlJc w:val="left"/>
+      <w:pPr>
+        <w:ind w:left="1440" w:hanging="360"/>
+      </w:pPr>
+      <w:rPr>
+        <w:rFonts w:ascii="Courier New" w:hAnsi="Courier New" w:cs="Courier New" w:hint="default"/>
+      </w:rPr>
+    </w:lvl>
+    <w:lvl w:ilvl="2" w:tplc="04090005" w:tentative="1">
+      <w:start w:val="1"/>
+      <w:numFmt w:val="bullet"/>
+      <w:lvlText w:val=""/>
+      <w:lvlJc w:val="left"/>
+      <w:pPr>
+        <w:ind w:left="2160" w:hanging="360"/>
+      </w:pPr>
+      <w:rPr>
+        <w:rFonts w:ascii="Wingdings" w:hAnsi="Wingdings" w:hint="default"/>
+      </w:rPr>
+    </w:lvl>
+    <w:lvl w:ilvl="3" w:tplc="04090001" w:tentative="1">
+      <w:start w:val="1"/>
+      <w:numFmt w:val="bullet"/>
+      <w:lvlText w:val=""/>
+      <w:lvlJc w:val="left"/>
+      <w:pPr>
+        <w:ind w:left="2880" w:hanging="360"/>
+      </w:pPr>
+      <w:rPr>
+        <w:rFonts w:ascii="Symbol" w:hAnsi="Symbol" w:hint="default"/>
+      </w:rPr>
+    </w:lvl>
+    <w:lvl w:ilvl="4" w:tplc="04090003" w:tentative="1">
+      <w:start w:val="1"/>
+      <w:numFmt w:val="bullet"/>
+      <w:lvlText w:val="o"/>
+      <w:lvlJc w:val="left"/>
+      <w:pPr>
+        <w:ind w:left="3600" w:hanging="360"/>
+      </w:pPr>
+      <w:rPr>
+        <w:rFonts w:ascii="Courier New" w:hAnsi="Courier New" w:cs="Courier New" w:hint="default"/>
+      </w:rPr>
+    </w:lvl>
+    <w:lvl w:ilvl="5" w:tplc="04090005" w:tentative="1">
+      <w:start w:val="1"/>
+      <w:numFmt w:val="bullet"/>
+      <w:lvlText w:val=""/>
+      <w:lvlJc w:val="left"/>
+      <w:pPr>
+        <w:ind w:left="4320" w:hanging="360"/>
+      </w:pPr>
+      <w:rPr>
+        <w:rFonts w:ascii="Wingdings" w:hAnsi="Wingdings" w:hint="default"/>
+      </w:rPr>
+    </w:lvl>
+    <w:lvl w:ilvl="6" w:tplc="04090001" w:tentative="1">
+      <w:start w:val="1"/>
+      <w:numFmt w:val="bullet"/>
+      <w:lvlText w:val=""/>
+      <w:lvlJc w:val="left"/>
+      <w:pPr>
+        <w:ind w:left="5040" w:hanging="360"/>
+      </w:pPr>
+      <w:rPr>
+        <w:rFonts w:ascii="Symbol" w:hAnsi="Symbol" w:hint="default"/>
+      </w:rPr>
+    </w:lvl>
+    <w:lvl w:ilvl="7" w:tplc="04090003" w:tentative="1">
+      <w:start w:val="1"/>
+      <w:numFmt w:val="bullet"/>
+      <w:lvlText w:val="o"/>
+      <w:lvlJc w:val="left"/>
+      <w:pPr>
+        <w:ind w:left="5760" w:hanging="360"/>
+      </w:pPr>
+      <w:rPr>
+        <w:rFonts w:ascii="Courier New" w:hAnsi="Courier New" w:cs="Courier New" w:hint="default"/>
+      </w:rPr>
+    </w:lvl>
+    <w:lvl w:ilvl="8" w:tplc="04090005" w:tentative="1">
+      <w:start w:val="1"/>
+      <w:numFmt w:val="bullet"/>
+      <w:lvlText w:val=""/>
+      <w:lvlJc w:val="left"/>
+      <w:pPr>
+        <w:ind w:left="6480" w:hanging="360"/>
+      </w:pPr>
+      <w:rPr>
+        <w:rFonts w:ascii="Wingdings" w:hAnsi="Wingdings" w:hint="default"/>
+      </w:rPr>
+    </w:lvl>
+  </w:abstractNum>
   <w:num w:numId="1">
+    <w:abstractNumId w:val="1"/>
+  </w:num>
+  <w:num w:numId="2">
+    <w:abstractNumId w:val="2"/>
+  </w:num>
+  <w:num w:numId="3">
     <w:abstractNumId w:val="0"/>
   </w:num>
 </w:numbering>

</xml_diff>

<commit_message>
Fixed bio and CV
</commit_message>
<xml_diff>
--- a/docs/Resume.docx
+++ b/docs/Resume.docx
@@ -306,17 +306,59 @@
           <w:shd w:val="clear" w:color="auto" w:fill="FFFFFF"/>
         </w:rPr>
         <w:tab/>
-        <w:t xml:space="preserve">     </w:t>
-      </w:r>
-      <w:r>
-        <w:rPr>
-          <w:rFonts w:ascii="Helvetica" w:eastAsia="Times New Roman" w:hAnsi="Helvetica" w:cs="Arial"/>
-          <w:color w:val="000000" w:themeColor="text1"/>
-          <w:sz w:val="22"/>
-          <w:szCs w:val="22"/>
-          <w:shd w:val="clear" w:color="auto" w:fill="FFFFFF"/>
-        </w:rPr>
-        <w:t xml:space="preserve">(projected) January 2021 – </w:t>
+      </w:r>
+      <w:r>
+        <w:rPr>
+          <w:rFonts w:ascii="Helvetica" w:eastAsia="Times New Roman" w:hAnsi="Helvetica" w:cs="Arial"/>
+          <w:i/>
+          <w:iCs/>
+          <w:color w:val="000000" w:themeColor="text1"/>
+          <w:sz w:val="22"/>
+          <w:szCs w:val="22"/>
+          <w:shd w:val="clear" w:color="auto" w:fill="FFFFFF"/>
+        </w:rPr>
+        <w:tab/>
+        <w:t xml:space="preserve">       </w:t>
+      </w:r>
+      <w:r>
+        <w:rPr>
+          <w:rFonts w:ascii="Helvetica" w:eastAsia="Times New Roman" w:hAnsi="Helvetica" w:cs="Arial"/>
+          <w:color w:val="000000" w:themeColor="text1"/>
+          <w:sz w:val="22"/>
+          <w:szCs w:val="22"/>
+          <w:shd w:val="clear" w:color="auto" w:fill="FFFFFF"/>
+        </w:rPr>
+        <w:t>December</w:t>
+      </w:r>
+      <w:r>
+        <w:rPr>
+          <w:rFonts w:ascii="Helvetica" w:eastAsia="Times New Roman" w:hAnsi="Helvetica" w:cs="Arial"/>
+          <w:color w:val="000000" w:themeColor="text1"/>
+          <w:sz w:val="22"/>
+          <w:szCs w:val="22"/>
+          <w:shd w:val="clear" w:color="auto" w:fill="FFFFFF"/>
+        </w:rPr>
+        <w:t xml:space="preserve"> 202</w:t>
+      </w:r>
+      <w:r>
+        <w:rPr>
+          <w:rFonts w:ascii="Helvetica" w:eastAsia="Times New Roman" w:hAnsi="Helvetica" w:cs="Arial"/>
+          <w:color w:val="000000" w:themeColor="text1"/>
+          <w:sz w:val="22"/>
+          <w:szCs w:val="22"/>
+          <w:shd w:val="clear" w:color="auto" w:fill="FFFFFF"/>
+        </w:rPr>
+        <w:t>0</w:t>
+      </w:r>
+      <w:r>
+        <w:rPr>
+          <w:rFonts w:ascii="Helvetica" w:eastAsia="Times New Roman" w:hAnsi="Helvetica" w:cs="Arial"/>
+          <w:color w:val="000000" w:themeColor="text1"/>
+          <w:sz w:val="22"/>
+          <w:szCs w:val="22"/>
+          <w:shd w:val="clear" w:color="auto" w:fill="FFFFFF"/>
+        </w:rPr>
+        <w:t xml:space="preserve"> – </w:t>
       </w:r>
       <w:proofErr w:type="spellStart"/>
       <w:r>

</xml_diff>

<commit_message>
updated bio, research, and cv
</commit_message>
<xml_diff>
--- a/docs/Resume.docx
+++ b/docs/Resume.docx
@@ -225,80 +225,28 @@
           <w:szCs w:val="22"/>
           <w:shd w:val="clear" w:color="auto" w:fill="FFFFFF"/>
         </w:rPr>
-        <w:t>ames</w:t>
-      </w:r>
-      <w:r>
-        <w:rPr>
-          <w:rFonts w:ascii="Helvetica" w:eastAsia="Times New Roman" w:hAnsi="Helvetica" w:cs="Arial"/>
-          <w:color w:val="000000" w:themeColor="text1"/>
-          <w:sz w:val="22"/>
-          <w:szCs w:val="22"/>
-          <w:shd w:val="clear" w:color="auto" w:fill="FFFFFF"/>
-        </w:rPr>
-        <w:t xml:space="preserve"> UX </w:t>
-      </w:r>
-      <w:r>
-        <w:rPr>
-          <w:rFonts w:ascii="Helvetica" w:eastAsia="Times New Roman" w:hAnsi="Helvetica" w:cs="Arial"/>
-          <w:color w:val="000000" w:themeColor="text1"/>
-          <w:sz w:val="22"/>
-          <w:szCs w:val="22"/>
-          <w:shd w:val="clear" w:color="auto" w:fill="FFFFFF"/>
-        </w:rPr>
-        <w:t>R</w:t>
-      </w:r>
-      <w:r>
-        <w:rPr>
-          <w:rFonts w:ascii="Helvetica" w:eastAsia="Times New Roman" w:hAnsi="Helvetica" w:cs="Arial"/>
-          <w:color w:val="000000" w:themeColor="text1"/>
-          <w:sz w:val="22"/>
-          <w:szCs w:val="22"/>
-          <w:shd w:val="clear" w:color="auto" w:fill="FFFFFF"/>
-        </w:rPr>
-        <w:t>esearch</w:t>
-      </w:r>
-      <w:r>
-        <w:rPr>
-          <w:rFonts w:ascii="Helvetica" w:eastAsia="Times New Roman" w:hAnsi="Helvetica" w:cs="Arial"/>
-          <w:color w:val="000000" w:themeColor="text1"/>
-          <w:sz w:val="22"/>
-          <w:szCs w:val="22"/>
-          <w:shd w:val="clear" w:color="auto" w:fill="FFFFFF"/>
-        </w:rPr>
-        <w:t xml:space="preserve">; </w:t>
-      </w:r>
-      <w:proofErr w:type="spellStart"/>
-      <w:r>
-        <w:rPr>
-          <w:rFonts w:ascii="Helvetica" w:eastAsia="Times New Roman" w:hAnsi="Helvetica" w:cs="Arial"/>
-          <w:color w:val="000000" w:themeColor="text1"/>
-          <w:sz w:val="22"/>
-          <w:szCs w:val="22"/>
-          <w:shd w:val="clear" w:color="auto" w:fill="FFFFFF"/>
-        </w:rPr>
-        <w:t>e</w:t>
-      </w:r>
-      <w:r>
-        <w:rPr>
-          <w:rFonts w:ascii="Helvetica" w:eastAsia="Times New Roman" w:hAnsi="Helvetica" w:cs="Arial"/>
-          <w:color w:val="000000" w:themeColor="text1"/>
-          <w:sz w:val="22"/>
-          <w:szCs w:val="22"/>
-          <w:shd w:val="clear" w:color="auto" w:fill="FFFFFF"/>
-        </w:rPr>
-        <w:t>X</w:t>
-      </w:r>
-      <w:r>
-        <w:rPr>
-          <w:rFonts w:ascii="Helvetica" w:eastAsia="Times New Roman" w:hAnsi="Helvetica" w:cs="Arial"/>
-          <w:color w:val="000000" w:themeColor="text1"/>
-          <w:sz w:val="22"/>
-          <w:szCs w:val="22"/>
-          <w:shd w:val="clear" w:color="auto" w:fill="FFFFFF"/>
-        </w:rPr>
-        <w:t>tended</w:t>
-      </w:r>
-      <w:proofErr w:type="spellEnd"/>
+        <w:t>ames;</w:t>
+      </w:r>
+      <w:r>
+        <w:rPr>
+          <w:rFonts w:ascii="Helvetica" w:eastAsia="Times New Roman" w:hAnsi="Helvetica" w:cs="Arial"/>
+          <w:color w:val="000000" w:themeColor="text1"/>
+          <w:sz w:val="22"/>
+          <w:szCs w:val="22"/>
+          <w:shd w:val="clear" w:color="auto" w:fill="FFFFFF"/>
+        </w:rPr>
+        <w:t xml:space="preserve"> Embodied Interaction (VR/AR)</w:t>
+      </w:r>
+      <w:r>
+        <w:rPr>
+          <w:rFonts w:ascii="Helvetica" w:eastAsia="Times New Roman" w:hAnsi="Helvetica" w:cs="Arial"/>
+          <w:color w:val="000000" w:themeColor="text1"/>
+          <w:sz w:val="22"/>
+          <w:szCs w:val="22"/>
+          <w:shd w:val="clear" w:color="auto" w:fill="FFFFFF"/>
+        </w:rPr>
+        <w:t>;</w:t>
+      </w:r>
       <w:r>
         <w:rPr>
           <w:rFonts w:ascii="Helvetica" w:eastAsia="Times New Roman" w:hAnsi="Helvetica" w:cs="Arial"/>
@@ -317,77 +265,7 @@
           <w:szCs w:val="22"/>
           <w:shd w:val="clear" w:color="auto" w:fill="FFFFFF"/>
         </w:rPr>
-        <w:t>R</w:t>
-      </w:r>
-      <w:r>
-        <w:rPr>
-          <w:rFonts w:ascii="Helvetica" w:eastAsia="Times New Roman" w:hAnsi="Helvetica" w:cs="Arial"/>
-          <w:color w:val="000000" w:themeColor="text1"/>
-          <w:sz w:val="22"/>
-          <w:szCs w:val="22"/>
-          <w:shd w:val="clear" w:color="auto" w:fill="FFFFFF"/>
-        </w:rPr>
-        <w:t>eality (VR/AR</w:t>
-      </w:r>
-      <w:r>
-        <w:rPr>
-          <w:rFonts w:ascii="Helvetica" w:eastAsia="Times New Roman" w:hAnsi="Helvetica" w:cs="Arial"/>
-          <w:color w:val="000000" w:themeColor="text1"/>
-          <w:sz w:val="22"/>
-          <w:szCs w:val="22"/>
-          <w:shd w:val="clear" w:color="auto" w:fill="FFFFFF"/>
-        </w:rPr>
-        <w:t>/MR</w:t>
-      </w:r>
-      <w:r>
-        <w:rPr>
-          <w:rFonts w:ascii="Helvetica" w:eastAsia="Times New Roman" w:hAnsi="Helvetica" w:cs="Arial"/>
-          <w:color w:val="000000" w:themeColor="text1"/>
-          <w:sz w:val="22"/>
-          <w:szCs w:val="22"/>
-          <w:shd w:val="clear" w:color="auto" w:fill="FFFFFF"/>
-        </w:rPr>
-        <w:t>)</w:t>
-      </w:r>
-      <w:r>
-        <w:rPr>
-          <w:rFonts w:ascii="Helvetica" w:eastAsia="Times New Roman" w:hAnsi="Helvetica" w:cs="Arial"/>
-          <w:color w:val="000000" w:themeColor="text1"/>
-          <w:sz w:val="22"/>
-          <w:szCs w:val="22"/>
-          <w:shd w:val="clear" w:color="auto" w:fill="FFFFFF"/>
-        </w:rPr>
-        <w:t>;</w:t>
-      </w:r>
-      <w:r>
-        <w:rPr>
-          <w:rFonts w:ascii="Helvetica" w:eastAsia="Times New Roman" w:hAnsi="Helvetica" w:cs="Arial"/>
-          <w:color w:val="000000" w:themeColor="text1"/>
-          <w:sz w:val="22"/>
-          <w:szCs w:val="22"/>
-          <w:shd w:val="clear" w:color="auto" w:fill="FFFFFF"/>
-        </w:rPr>
-        <w:t xml:space="preserve"> </w:t>
-      </w:r>
-      <w:r>
-        <w:rPr>
-          <w:rFonts w:ascii="Helvetica" w:eastAsia="Times New Roman" w:hAnsi="Helvetica" w:cs="Arial"/>
-          <w:color w:val="000000" w:themeColor="text1"/>
-          <w:sz w:val="22"/>
-          <w:szCs w:val="22"/>
-          <w:shd w:val="clear" w:color="auto" w:fill="FFFFFF"/>
-        </w:rPr>
-        <w:t>C</w:t>
-      </w:r>
-      <w:r>
-        <w:rPr>
-          <w:rFonts w:ascii="Helvetica" w:eastAsia="Times New Roman" w:hAnsi="Helvetica" w:cs="Arial"/>
-          <w:color w:val="000000" w:themeColor="text1"/>
-          <w:sz w:val="22"/>
-          <w:szCs w:val="22"/>
-          <w:shd w:val="clear" w:color="auto" w:fill="FFFFFF"/>
-        </w:rPr>
-        <w:t>ollaboration</w:t>
+        <w:t>Social-Emotional Learning</w:t>
       </w:r>
       <w:r>
         <w:rPr>
@@ -1128,7 +1006,19 @@
           <w:szCs w:val="22"/>
           <w:shd w:val="clear" w:color="auto" w:fill="FFFFFF"/>
         </w:rPr>
-        <w:t>RESEARCH POSITIONS</w:t>
+        <w:t>RELATED</w:t>
+      </w:r>
+      <w:r>
+        <w:rPr>
+          <w:rFonts w:ascii="Helvetica" w:eastAsia="Times New Roman" w:hAnsi="Helvetica" w:cs="Arial"/>
+          <w:b/>
+          <w:bCs/>
+          <w:color w:val="000000" w:themeColor="text1"/>
+          <w:sz w:val="22"/>
+          <w:szCs w:val="22"/>
+          <w:shd w:val="clear" w:color="auto" w:fill="FFFFFF"/>
+        </w:rPr>
+        <w:t xml:space="preserve"> POSITIONS</w:t>
       </w:r>
     </w:p>
     <w:p>
@@ -1152,38 +1042,104 @@
           <w:szCs w:val="22"/>
           <w:shd w:val="clear" w:color="auto" w:fill="FFFFFF"/>
         </w:rPr>
-        <w:t>Game User Experience / Junior Specialist</w:t>
-      </w:r>
-      <w:r>
-        <w:rPr>
-          <w:rFonts w:ascii="Helvetica" w:eastAsia="Times New Roman" w:hAnsi="Helvetica" w:cs="Arial"/>
-          <w:color w:val="000000" w:themeColor="text1"/>
-          <w:sz w:val="22"/>
-          <w:szCs w:val="22"/>
-          <w:shd w:val="clear" w:color="auto" w:fill="FFFFFF"/>
-        </w:rPr>
-        <w:tab/>
-      </w:r>
-      <w:r>
-        <w:rPr>
-          <w:rFonts w:ascii="Helvetica" w:eastAsia="Times New Roman" w:hAnsi="Helvetica" w:cs="Arial"/>
-          <w:color w:val="000000" w:themeColor="text1"/>
-          <w:sz w:val="22"/>
-          <w:szCs w:val="22"/>
-          <w:shd w:val="clear" w:color="auto" w:fill="FFFFFF"/>
-        </w:rPr>
-        <w:tab/>
-      </w:r>
-      <w:r>
-        <w:rPr>
-          <w:rFonts w:ascii="Helvetica" w:eastAsia="Times New Roman" w:hAnsi="Helvetica" w:cs="Arial"/>
-          <w:color w:val="000000" w:themeColor="text1"/>
-          <w:sz w:val="22"/>
-          <w:szCs w:val="22"/>
-          <w:shd w:val="clear" w:color="auto" w:fill="FFFFFF"/>
-        </w:rPr>
-        <w:tab/>
-        <w:t xml:space="preserve">             Oct 2020 – Present</w:t>
+        <w:t>Teaching Assistant (TA)</w:t>
+      </w:r>
+      <w:r>
+        <w:rPr>
+          <w:rFonts w:ascii="Helvetica" w:eastAsia="Times New Roman" w:hAnsi="Helvetica" w:cs="Arial"/>
+          <w:i/>
+          <w:iCs/>
+          <w:color w:val="000000" w:themeColor="text1"/>
+          <w:sz w:val="22"/>
+          <w:szCs w:val="22"/>
+          <w:shd w:val="clear" w:color="auto" w:fill="FFFFFF"/>
+        </w:rPr>
+        <w:tab/>
+      </w:r>
+      <w:r>
+        <w:rPr>
+          <w:rFonts w:ascii="Helvetica" w:eastAsia="Times New Roman" w:hAnsi="Helvetica" w:cs="Arial"/>
+          <w:i/>
+          <w:iCs/>
+          <w:color w:val="000000" w:themeColor="text1"/>
+          <w:sz w:val="22"/>
+          <w:szCs w:val="22"/>
+          <w:shd w:val="clear" w:color="auto" w:fill="FFFFFF"/>
+        </w:rPr>
+        <w:tab/>
+      </w:r>
+      <w:r>
+        <w:rPr>
+          <w:rFonts w:ascii="Helvetica" w:eastAsia="Times New Roman" w:hAnsi="Helvetica" w:cs="Arial"/>
+          <w:i/>
+          <w:iCs/>
+          <w:color w:val="000000" w:themeColor="text1"/>
+          <w:sz w:val="22"/>
+          <w:szCs w:val="22"/>
+          <w:shd w:val="clear" w:color="auto" w:fill="FFFFFF"/>
+        </w:rPr>
+        <w:tab/>
+      </w:r>
+      <w:r>
+        <w:rPr>
+          <w:rFonts w:ascii="Helvetica" w:eastAsia="Times New Roman" w:hAnsi="Helvetica" w:cs="Arial"/>
+          <w:color w:val="000000" w:themeColor="text1"/>
+          <w:sz w:val="22"/>
+          <w:szCs w:val="22"/>
+          <w:shd w:val="clear" w:color="auto" w:fill="FFFFFF"/>
+        </w:rPr>
+        <w:tab/>
+      </w:r>
+      <w:r>
+        <w:rPr>
+          <w:rFonts w:ascii="Helvetica" w:eastAsia="Times New Roman" w:hAnsi="Helvetica" w:cs="Arial"/>
+          <w:color w:val="000000" w:themeColor="text1"/>
+          <w:sz w:val="22"/>
+          <w:szCs w:val="22"/>
+          <w:shd w:val="clear" w:color="auto" w:fill="FFFFFF"/>
+        </w:rPr>
+        <w:tab/>
+      </w:r>
+      <w:r>
+        <w:rPr>
+          <w:rFonts w:ascii="Helvetica" w:eastAsia="Times New Roman" w:hAnsi="Helvetica" w:cs="Arial"/>
+          <w:color w:val="000000" w:themeColor="text1"/>
+          <w:sz w:val="22"/>
+          <w:szCs w:val="22"/>
+          <w:shd w:val="clear" w:color="auto" w:fill="FFFFFF"/>
+        </w:rPr>
+        <w:tab/>
+        <w:t xml:space="preserve">            </w:t>
+      </w:r>
+      <w:r>
+        <w:rPr>
+          <w:rFonts w:ascii="Helvetica" w:eastAsia="Times New Roman" w:hAnsi="Helvetica" w:cs="Arial"/>
+          <w:color w:val="000000" w:themeColor="text1"/>
+          <w:sz w:val="22"/>
+          <w:szCs w:val="22"/>
+          <w:shd w:val="clear" w:color="auto" w:fill="FFFFFF"/>
+        </w:rPr>
+        <w:t xml:space="preserve">  Jan 2021</w:t>
+      </w:r>
+      <w:r>
+        <w:rPr>
+          <w:rFonts w:ascii="Helvetica" w:eastAsia="Times New Roman" w:hAnsi="Helvetica" w:cs="Arial"/>
+          <w:color w:val="000000" w:themeColor="text1"/>
+          <w:sz w:val="22"/>
+          <w:szCs w:val="22"/>
+          <w:shd w:val="clear" w:color="auto" w:fill="FFFFFF"/>
+        </w:rPr>
+        <w:t xml:space="preserve"> –</w:t>
+      </w:r>
+      <w:r>
+        <w:rPr>
+          <w:rFonts w:ascii="Helvetica" w:eastAsia="Times New Roman" w:hAnsi="Helvetica" w:cs="Arial"/>
+          <w:color w:val="000000" w:themeColor="text1"/>
+          <w:sz w:val="22"/>
+          <w:szCs w:val="22"/>
+          <w:shd w:val="clear" w:color="auto" w:fill="FFFFFF"/>
+        </w:rPr>
+        <w:t xml:space="preserve"> Present</w:t>
       </w:r>
     </w:p>
     <w:p>
@@ -1205,7 +1161,17 @@
           <w:szCs w:val="22"/>
           <w:shd w:val="clear" w:color="auto" w:fill="FFFFFF"/>
         </w:rPr>
-        <w:t xml:space="preserve">Alternative Learning Technologies (ALT) &amp; Games Lab, </w:t>
+        <w:t>Department of Computational Media,</w:t>
+      </w:r>
+      <w:r>
+        <w:rPr>
+          <w:rFonts w:ascii="Helvetica" w:eastAsia="Times New Roman" w:hAnsi="Helvetica" w:cs="Arial"/>
+          <w:color w:val="000000" w:themeColor="text1"/>
+          <w:sz w:val="22"/>
+          <w:szCs w:val="22"/>
+          <w:shd w:val="clear" w:color="auto" w:fill="FFFFFF"/>
+        </w:rPr>
+        <w:t xml:space="preserve"> </w:t>
       </w:r>
       <w:r>
         <w:rPr>
@@ -1251,27 +1217,47 @@
           <w:szCs w:val="22"/>
           <w:shd w:val="clear" w:color="auto" w:fill="FFFFFF"/>
         </w:rPr>
-        <w:t xml:space="preserve">Working on two projects: death in games and </w:t>
-      </w:r>
-      <w:r>
-        <w:rPr>
-          <w:rFonts w:ascii="Helvetica" w:eastAsia="Times New Roman" w:hAnsi="Helvetica" w:cs="Arial"/>
-          <w:color w:val="000000" w:themeColor="text1"/>
-          <w:sz w:val="22"/>
-          <w:szCs w:val="22"/>
-          <w:shd w:val="clear" w:color="auto" w:fill="FFFFFF"/>
-        </w:rPr>
-        <w:t>embodied/tangible space</w:t>
-      </w:r>
-      <w:r>
-        <w:rPr>
-          <w:rFonts w:ascii="Helvetica" w:eastAsia="Times New Roman" w:hAnsi="Helvetica" w:cs="Arial"/>
-          <w:color w:val="000000" w:themeColor="text1"/>
-          <w:sz w:val="22"/>
-          <w:szCs w:val="22"/>
-          <w:shd w:val="clear" w:color="auto" w:fill="FFFFFF"/>
-        </w:rPr>
-        <w:t xml:space="preserve"> collaboration.</w:t>
+        <w:t xml:space="preserve">Teaching </w:t>
+      </w:r>
+      <w:r>
+        <w:rPr>
+          <w:rFonts w:ascii="Helvetica" w:eastAsia="Times New Roman" w:hAnsi="Helvetica" w:cs="Arial"/>
+          <w:color w:val="000000" w:themeColor="text1"/>
+          <w:sz w:val="22"/>
+          <w:szCs w:val="22"/>
+          <w:shd w:val="clear" w:color="auto" w:fill="FFFFFF"/>
+        </w:rPr>
+        <w:t xml:space="preserve">introductory video game design </w:t>
+      </w:r>
+      <w:r>
+        <w:rPr>
+          <w:rFonts w:ascii="Helvetica" w:eastAsia="Times New Roman" w:hAnsi="Helvetica" w:cs="Arial"/>
+          <w:color w:val="000000" w:themeColor="text1"/>
+          <w:sz w:val="22"/>
+          <w:szCs w:val="22"/>
+          <w:shd w:val="clear" w:color="auto" w:fill="FFFFFF"/>
+        </w:rPr>
+        <w:t xml:space="preserve">to </w:t>
+      </w:r>
+      <w:r>
+        <w:rPr>
+          <w:rFonts w:ascii="Helvetica" w:eastAsia="Times New Roman" w:hAnsi="Helvetica" w:cs="Arial"/>
+          <w:color w:val="000000" w:themeColor="text1"/>
+          <w:sz w:val="22"/>
+          <w:szCs w:val="22"/>
+          <w:shd w:val="clear" w:color="auto" w:fill="FFFFFF"/>
+        </w:rPr>
+        <w:t>two ~40-student sections</w:t>
+      </w:r>
+      <w:r>
+        <w:rPr>
+          <w:rFonts w:ascii="Helvetica" w:eastAsia="Times New Roman" w:hAnsi="Helvetica" w:cs="Arial"/>
+          <w:color w:val="000000" w:themeColor="text1"/>
+          <w:sz w:val="22"/>
+          <w:szCs w:val="22"/>
+          <w:shd w:val="clear" w:color="auto" w:fill="FFFFFF"/>
+        </w:rPr>
+        <w:t xml:space="preserve"> weekly.</w:t>
       </w:r>
     </w:p>
     <w:p>
@@ -1297,7 +1283,127 @@
           <w:szCs w:val="22"/>
           <w:shd w:val="clear" w:color="auto" w:fill="FFFFFF"/>
         </w:rPr>
-        <w:t>Developed a platformer game in Unity to use for research study.</w:t>
+        <w:t>Meet with professor and other TAs, prepare section lecture materials, grade assignments, and mentor students in office hours.</w:t>
+      </w:r>
+    </w:p>
+    <w:p>
+      <w:pPr>
+        <w:rPr>
+          <w:rFonts w:ascii="Helvetica" w:eastAsia="Times New Roman" w:hAnsi="Helvetica" w:cs="Arial"/>
+          <w:b/>
+          <w:bCs/>
+          <w:color w:val="000000" w:themeColor="text1"/>
+          <w:sz w:val="22"/>
+          <w:szCs w:val="22"/>
+          <w:shd w:val="clear" w:color="auto" w:fill="FFFFFF"/>
+        </w:rPr>
+      </w:pPr>
+    </w:p>
+    <w:p>
+      <w:pPr>
+        <w:ind w:firstLine="360"/>
+        <w:rPr>
+          <w:rFonts w:ascii="Helvetica" w:eastAsia="Times New Roman" w:hAnsi="Helvetica" w:cs="Arial"/>
+          <w:color w:val="000000" w:themeColor="text1"/>
+          <w:sz w:val="22"/>
+          <w:szCs w:val="22"/>
+          <w:shd w:val="clear" w:color="auto" w:fill="FFFFFF"/>
+        </w:rPr>
+      </w:pPr>
+      <w:r>
+        <w:rPr>
+          <w:rFonts w:ascii="Helvetica" w:eastAsia="Times New Roman" w:hAnsi="Helvetica" w:cs="Arial"/>
+          <w:i/>
+          <w:iCs/>
+          <w:color w:val="000000" w:themeColor="text1"/>
+          <w:sz w:val="22"/>
+          <w:szCs w:val="22"/>
+          <w:shd w:val="clear" w:color="auto" w:fill="FFFFFF"/>
+        </w:rPr>
+        <w:t>Game User Experience / Junior Specialist</w:t>
+      </w:r>
+      <w:r>
+        <w:rPr>
+          <w:rFonts w:ascii="Helvetica" w:eastAsia="Times New Roman" w:hAnsi="Helvetica" w:cs="Arial"/>
+          <w:color w:val="000000" w:themeColor="text1"/>
+          <w:sz w:val="22"/>
+          <w:szCs w:val="22"/>
+          <w:shd w:val="clear" w:color="auto" w:fill="FFFFFF"/>
+        </w:rPr>
+        <w:tab/>
+      </w:r>
+      <w:r>
+        <w:rPr>
+          <w:rFonts w:ascii="Helvetica" w:eastAsia="Times New Roman" w:hAnsi="Helvetica" w:cs="Arial"/>
+          <w:color w:val="000000" w:themeColor="text1"/>
+          <w:sz w:val="22"/>
+          <w:szCs w:val="22"/>
+          <w:shd w:val="clear" w:color="auto" w:fill="FFFFFF"/>
+        </w:rPr>
+        <w:tab/>
+      </w:r>
+      <w:r>
+        <w:rPr>
+          <w:rFonts w:ascii="Helvetica" w:eastAsia="Times New Roman" w:hAnsi="Helvetica" w:cs="Arial"/>
+          <w:color w:val="000000" w:themeColor="text1"/>
+          <w:sz w:val="22"/>
+          <w:szCs w:val="22"/>
+          <w:shd w:val="clear" w:color="auto" w:fill="FFFFFF"/>
+        </w:rPr>
+        <w:tab/>
+        <w:t xml:space="preserve">            Oct 2020 – </w:t>
+      </w:r>
+      <w:r>
+        <w:rPr>
+          <w:rFonts w:ascii="Helvetica" w:eastAsia="Times New Roman" w:hAnsi="Helvetica" w:cs="Arial"/>
+          <w:color w:val="000000" w:themeColor="text1"/>
+          <w:sz w:val="22"/>
+          <w:szCs w:val="22"/>
+          <w:shd w:val="clear" w:color="auto" w:fill="FFFFFF"/>
+        </w:rPr>
+        <w:t>Dec 2020</w:t>
+      </w:r>
+    </w:p>
+    <w:p>
+      <w:pPr>
+        <w:ind w:firstLine="360"/>
+        <w:rPr>
+          <w:rFonts w:ascii="Helvetica" w:eastAsia="Times New Roman" w:hAnsi="Helvetica" w:cs="Arial"/>
+          <w:color w:val="000000" w:themeColor="text1"/>
+          <w:sz w:val="22"/>
+          <w:szCs w:val="22"/>
+          <w:shd w:val="clear" w:color="auto" w:fill="FFFFFF"/>
+        </w:rPr>
+      </w:pPr>
+      <w:r>
+        <w:rPr>
+          <w:rFonts w:ascii="Helvetica" w:eastAsia="Times New Roman" w:hAnsi="Helvetica" w:cs="Arial"/>
+          <w:color w:val="000000" w:themeColor="text1"/>
+          <w:sz w:val="22"/>
+          <w:szCs w:val="22"/>
+          <w:shd w:val="clear" w:color="auto" w:fill="FFFFFF"/>
+        </w:rPr>
+        <w:t xml:space="preserve">Alternative Learning Technologies (ALT) &amp; Games Lab, </w:t>
+      </w:r>
+      <w:r>
+        <w:rPr>
+          <w:rFonts w:ascii="Helvetica" w:eastAsia="Times New Roman" w:hAnsi="Helvetica" w:cs="Arial"/>
+          <w:color w:val="000000" w:themeColor="text1"/>
+          <w:sz w:val="22"/>
+          <w:szCs w:val="22"/>
+          <w:shd w:val="clear" w:color="auto" w:fill="FFFFFF"/>
+        </w:rPr>
+        <w:t xml:space="preserve">(Remote) </w:t>
+      </w:r>
+      <w:r>
+        <w:rPr>
+          <w:rFonts w:ascii="Helvetica" w:eastAsia="Times New Roman" w:hAnsi="Helvetica" w:cs="Arial"/>
+          <w:color w:val="000000" w:themeColor="text1"/>
+          <w:sz w:val="22"/>
+          <w:szCs w:val="22"/>
+          <w:shd w:val="clear" w:color="auto" w:fill="FFFFFF"/>
+        </w:rPr>
+        <w:t>UC Santa Cruz, CA</w:t>
       </w:r>
     </w:p>
     <w:p>
@@ -1323,17 +1429,27 @@
           <w:szCs w:val="22"/>
           <w:shd w:val="clear" w:color="auto" w:fill="FFFFFF"/>
         </w:rPr>
-        <w:t>Adapted</w:t>
-      </w:r>
-      <w:r>
-        <w:rPr>
-          <w:rFonts w:ascii="Helvetica" w:eastAsia="Times New Roman" w:hAnsi="Helvetica" w:cs="Arial"/>
-          <w:color w:val="000000" w:themeColor="text1"/>
-          <w:sz w:val="22"/>
-          <w:szCs w:val="22"/>
-          <w:shd w:val="clear" w:color="auto" w:fill="FFFFFF"/>
-        </w:rPr>
-        <w:t xml:space="preserve"> and conducted surveys to evaluate player traits and experience of enjoyment and flow.</w:t>
+        <w:t xml:space="preserve">Working on two projects: death in games and </w:t>
+      </w:r>
+      <w:r>
+        <w:rPr>
+          <w:rFonts w:ascii="Helvetica" w:eastAsia="Times New Roman" w:hAnsi="Helvetica" w:cs="Arial"/>
+          <w:color w:val="000000" w:themeColor="text1"/>
+          <w:sz w:val="22"/>
+          <w:szCs w:val="22"/>
+          <w:shd w:val="clear" w:color="auto" w:fill="FFFFFF"/>
+        </w:rPr>
+        <w:t>embodied/tangible space</w:t>
+      </w:r>
+      <w:r>
+        <w:rPr>
+          <w:rFonts w:ascii="Helvetica" w:eastAsia="Times New Roman" w:hAnsi="Helvetica" w:cs="Arial"/>
+          <w:color w:val="000000" w:themeColor="text1"/>
+          <w:sz w:val="22"/>
+          <w:szCs w:val="22"/>
+          <w:shd w:val="clear" w:color="auto" w:fill="FFFFFF"/>
+        </w:rPr>
+        <w:t xml:space="preserve"> collaboration.</w:t>
       </w:r>
     </w:p>
     <w:p>
@@ -1359,6 +1475,68 @@
           <w:szCs w:val="22"/>
           <w:shd w:val="clear" w:color="auto" w:fill="FFFFFF"/>
         </w:rPr>
+        <w:t>Developed a platformer game in Unity to use for research study.</w:t>
+      </w:r>
+    </w:p>
+    <w:p>
+      <w:pPr>
+        <w:pStyle w:val="ListParagraph"/>
+        <w:numPr>
+          <w:ilvl w:val="0"/>
+          <w:numId w:val="3"/>
+        </w:numPr>
+        <w:rPr>
+          <w:rFonts w:ascii="Helvetica" w:eastAsia="Times New Roman" w:hAnsi="Helvetica" w:cs="Arial"/>
+          <w:color w:val="000000" w:themeColor="text1"/>
+          <w:sz w:val="22"/>
+          <w:szCs w:val="22"/>
+          <w:shd w:val="clear" w:color="auto" w:fill="FFFFFF"/>
+        </w:rPr>
+      </w:pPr>
+      <w:r>
+        <w:rPr>
+          <w:rFonts w:ascii="Helvetica" w:eastAsia="Times New Roman" w:hAnsi="Helvetica" w:cs="Arial"/>
+          <w:color w:val="000000" w:themeColor="text1"/>
+          <w:sz w:val="22"/>
+          <w:szCs w:val="22"/>
+          <w:shd w:val="clear" w:color="auto" w:fill="FFFFFF"/>
+        </w:rPr>
+        <w:t>Adapted</w:t>
+      </w:r>
+      <w:r>
+        <w:rPr>
+          <w:rFonts w:ascii="Helvetica" w:eastAsia="Times New Roman" w:hAnsi="Helvetica" w:cs="Arial"/>
+          <w:color w:val="000000" w:themeColor="text1"/>
+          <w:sz w:val="22"/>
+          <w:szCs w:val="22"/>
+          <w:shd w:val="clear" w:color="auto" w:fill="FFFFFF"/>
+        </w:rPr>
+        <w:t xml:space="preserve"> and conducted surveys to evaluate player traits and experience of enjoyment and flow.</w:t>
+      </w:r>
+    </w:p>
+    <w:p>
+      <w:pPr>
+        <w:pStyle w:val="ListParagraph"/>
+        <w:numPr>
+          <w:ilvl w:val="0"/>
+          <w:numId w:val="3"/>
+        </w:numPr>
+        <w:rPr>
+          <w:rFonts w:ascii="Helvetica" w:eastAsia="Times New Roman" w:hAnsi="Helvetica" w:cs="Arial"/>
+          <w:color w:val="000000" w:themeColor="text1"/>
+          <w:sz w:val="22"/>
+          <w:szCs w:val="22"/>
+          <w:shd w:val="clear" w:color="auto" w:fill="FFFFFF"/>
+        </w:rPr>
+      </w:pPr>
+      <w:r>
+        <w:rPr>
+          <w:rFonts w:ascii="Helvetica" w:eastAsia="Times New Roman" w:hAnsi="Helvetica" w:cs="Arial"/>
+          <w:color w:val="000000" w:themeColor="text1"/>
+          <w:sz w:val="22"/>
+          <w:szCs w:val="22"/>
+          <w:shd w:val="clear" w:color="auto" w:fill="FFFFFF"/>
+        </w:rPr>
         <w:t xml:space="preserve">Preparing study </w:t>
       </w:r>
       <w:r>
@@ -1514,6 +1692,18 @@
           <w:shd w:val="clear" w:color="auto" w:fill="FFFFFF"/>
         </w:rPr>
         <w:t xml:space="preserve">          </w:t>
+      </w:r>
+      <w:r>
+        <w:rPr>
+          <w:rFonts w:ascii="Helvetica" w:eastAsia="Times New Roman" w:hAnsi="Helvetica" w:cs="Arial"/>
+          <w:b/>
+          <w:bCs/>
+          <w:color w:val="000000" w:themeColor="text1"/>
+          <w:sz w:val="22"/>
+          <w:szCs w:val="22"/>
+          <w:shd w:val="clear" w:color="auto" w:fill="FFFFFF"/>
+        </w:rPr>
+        <w:t xml:space="preserve"> </w:t>
       </w:r>
       <w:r>
         <w:rPr>
@@ -2210,6 +2400,7 @@
           <w:szCs w:val="22"/>
           <w:shd w:val="clear" w:color="auto" w:fill="FFFFFF"/>
         </w:rPr>
+        <w:lastRenderedPageBreak/>
         <w:t>Research Intern</w:t>
       </w:r>
       <w:r>
@@ -2423,51 +2614,6 @@
     </w:p>
     <w:p>
       <w:pPr>
-        <w:pStyle w:val="ListParagraph"/>
-        <w:ind w:left="360"/>
-        <w:rPr>
-          <w:rFonts w:ascii="Helvetica" w:eastAsia="Times New Roman" w:hAnsi="Helvetica" w:cs="Arial"/>
-          <w:b/>
-          <w:bCs/>
-          <w:color w:val="000000" w:themeColor="text1"/>
-          <w:sz w:val="22"/>
-          <w:szCs w:val="22"/>
-          <w:shd w:val="clear" w:color="auto" w:fill="FFFFFF"/>
-        </w:rPr>
-      </w:pPr>
-    </w:p>
-    <w:p>
-      <w:pPr>
-        <w:pStyle w:val="ListParagraph"/>
-        <w:ind w:left="360"/>
-        <w:rPr>
-          <w:rFonts w:ascii="Helvetica" w:eastAsia="Times New Roman" w:hAnsi="Helvetica" w:cs="Arial"/>
-          <w:b/>
-          <w:bCs/>
-          <w:color w:val="000000" w:themeColor="text1"/>
-          <w:sz w:val="22"/>
-          <w:szCs w:val="22"/>
-          <w:shd w:val="clear" w:color="auto" w:fill="FFFFFF"/>
-        </w:rPr>
-      </w:pPr>
-    </w:p>
-    <w:p>
-      <w:pPr>
-        <w:pStyle w:val="ListParagraph"/>
-        <w:ind w:left="360"/>
-        <w:rPr>
-          <w:rFonts w:ascii="Helvetica" w:eastAsia="Times New Roman" w:hAnsi="Helvetica" w:cs="Arial"/>
-          <w:b/>
-          <w:bCs/>
-          <w:color w:val="000000" w:themeColor="text1"/>
-          <w:sz w:val="22"/>
-          <w:szCs w:val="22"/>
-          <w:shd w:val="clear" w:color="auto" w:fill="FFFFFF"/>
-        </w:rPr>
-      </w:pPr>
-    </w:p>
-    <w:p>
-      <w:pPr>
         <w:rPr>
           <w:rFonts w:ascii="Helvetica" w:eastAsia="Times New Roman" w:hAnsi="Helvetica" w:cs="Arial"/>
           <w:b/>
@@ -3134,7 +3280,7 @@
       <w:pPr>
         <w:pStyle w:val="ListParagraph"/>
         <w:numPr>
-          <w:ilvl w:val="1"/>
+          <w:ilvl w:val="2"/>
           <w:numId w:val="1"/>
         </w:numPr>
         <w:rPr>
@@ -3335,7 +3481,7 @@
           <w:szCs w:val="22"/>
           <w:shd w:val="clear" w:color="auto" w:fill="FFFFFF"/>
         </w:rPr>
-        <w:t>Python</w:t>
+        <w:t>SPSS</w:t>
       </w:r>
     </w:p>
     <w:p>
@@ -3361,17 +3507,7 @@
           <w:szCs w:val="22"/>
           <w:shd w:val="clear" w:color="auto" w:fill="FFFFFF"/>
         </w:rPr>
-        <w:t xml:space="preserve">R, </w:t>
-      </w:r>
-      <w:r>
-        <w:rPr>
-          <w:rFonts w:ascii="Helvetica" w:eastAsia="Times New Roman" w:hAnsi="Helvetica" w:cs="Arial"/>
-          <w:color w:val="000000" w:themeColor="text1"/>
-          <w:sz w:val="22"/>
-          <w:szCs w:val="22"/>
-          <w:shd w:val="clear" w:color="auto" w:fill="FFFFFF"/>
-        </w:rPr>
-        <w:t>SQL, SPSS</w:t>
+        <w:t>Python</w:t>
       </w:r>
     </w:p>
     <w:p>
@@ -3665,7 +3801,7 @@
         <w:rFonts w:ascii="Courier New" w:hAnsi="Courier New" w:cs="Courier New" w:hint="default"/>
       </w:rPr>
     </w:lvl>
-    <w:lvl w:ilvl="2" w:tplc="04090005" w:tentative="1">
+    <w:lvl w:ilvl="2" w:tplc="04090005">
       <w:start w:val="1"/>
       <w:numFmt w:val="bullet"/>
       <w:lvlText w:val=""/>

</xml_diff>

<commit_message>
Modified research and design pages
</commit_message>
<xml_diff>
--- a/docs/Resume.docx
+++ b/docs/Resume.docx
@@ -235,7 +235,7 @@
           <w:szCs w:val="22"/>
           <w:shd w:val="clear" w:color="auto" w:fill="FFFFFF"/>
         </w:rPr>
-        <w:t xml:space="preserve"> Embodied Interaction (VR/AR)</w:t>
+        <w:t xml:space="preserve"> Embodied Interaction</w:t>
       </w:r>
       <w:r>
         <w:rPr>
@@ -265,7 +265,27 @@
           <w:szCs w:val="22"/>
           <w:shd w:val="clear" w:color="auto" w:fill="FFFFFF"/>
         </w:rPr>
-        <w:t>Social-Emotional Learning</w:t>
+        <w:t>Learning</w:t>
+      </w:r>
+      <w:r>
+        <w:rPr>
+          <w:rFonts w:ascii="Helvetica" w:eastAsia="Times New Roman" w:hAnsi="Helvetica" w:cs="Arial"/>
+          <w:color w:val="000000" w:themeColor="text1"/>
+          <w:sz w:val="22"/>
+          <w:szCs w:val="22"/>
+          <w:shd w:val="clear" w:color="auto" w:fill="FFFFFF"/>
+        </w:rPr>
+        <w:t xml:space="preserve">; Emotions; </w:t>
+      </w:r>
+      <w:r>
+        <w:rPr>
+          <w:rFonts w:ascii="Helvetica" w:eastAsia="Times New Roman" w:hAnsi="Helvetica" w:cs="Arial"/>
+          <w:color w:val="000000" w:themeColor="text1"/>
+          <w:sz w:val="22"/>
+          <w:szCs w:val="22"/>
+          <w:shd w:val="clear" w:color="auto" w:fill="FFFFFF"/>
+        </w:rPr>
+        <w:t>Collaboration</w:t>
       </w:r>
       <w:r>
         <w:rPr>
@@ -1109,37 +1129,7 @@
           <w:shd w:val="clear" w:color="auto" w:fill="FFFFFF"/>
         </w:rPr>
         <w:tab/>
-        <w:t xml:space="preserve">            </w:t>
-      </w:r>
-      <w:r>
-        <w:rPr>
-          <w:rFonts w:ascii="Helvetica" w:eastAsia="Times New Roman" w:hAnsi="Helvetica" w:cs="Arial"/>
-          <w:color w:val="000000" w:themeColor="text1"/>
-          <w:sz w:val="22"/>
-          <w:szCs w:val="22"/>
-          <w:shd w:val="clear" w:color="auto" w:fill="FFFFFF"/>
-        </w:rPr>
-        <w:t xml:space="preserve">  Jan 2021</w:t>
-      </w:r>
-      <w:r>
-        <w:rPr>
-          <w:rFonts w:ascii="Helvetica" w:eastAsia="Times New Roman" w:hAnsi="Helvetica" w:cs="Arial"/>
-          <w:color w:val="000000" w:themeColor="text1"/>
-          <w:sz w:val="22"/>
-          <w:szCs w:val="22"/>
-          <w:shd w:val="clear" w:color="auto" w:fill="FFFFFF"/>
-        </w:rPr>
-        <w:t xml:space="preserve"> –</w:t>
-      </w:r>
-      <w:r>
-        <w:rPr>
-          <w:rFonts w:ascii="Helvetica" w:eastAsia="Times New Roman" w:hAnsi="Helvetica" w:cs="Arial"/>
-          <w:color w:val="000000" w:themeColor="text1"/>
-          <w:sz w:val="22"/>
-          <w:szCs w:val="22"/>
-          <w:shd w:val="clear" w:color="auto" w:fill="FFFFFF"/>
-        </w:rPr>
-        <w:t xml:space="preserve"> Present</w:t>
+        <w:t xml:space="preserve">              Jan 2021 – Present</w:t>
       </w:r>
     </w:p>
     <w:p>
@@ -1217,27 +1207,7 @@
           <w:szCs w:val="22"/>
           <w:shd w:val="clear" w:color="auto" w:fill="FFFFFF"/>
         </w:rPr>
-        <w:t xml:space="preserve">Teaching </w:t>
-      </w:r>
-      <w:r>
-        <w:rPr>
-          <w:rFonts w:ascii="Helvetica" w:eastAsia="Times New Roman" w:hAnsi="Helvetica" w:cs="Arial"/>
-          <w:color w:val="000000" w:themeColor="text1"/>
-          <w:sz w:val="22"/>
-          <w:szCs w:val="22"/>
-          <w:shd w:val="clear" w:color="auto" w:fill="FFFFFF"/>
-        </w:rPr>
-        <w:t xml:space="preserve">introductory video game design </w:t>
-      </w:r>
-      <w:r>
-        <w:rPr>
-          <w:rFonts w:ascii="Helvetica" w:eastAsia="Times New Roman" w:hAnsi="Helvetica" w:cs="Arial"/>
-          <w:color w:val="000000" w:themeColor="text1"/>
-          <w:sz w:val="22"/>
-          <w:szCs w:val="22"/>
-          <w:shd w:val="clear" w:color="auto" w:fill="FFFFFF"/>
-        </w:rPr>
-        <w:t xml:space="preserve">to </w:t>
+        <w:t xml:space="preserve">Teaching introductory video game design to </w:t>
       </w:r>
       <w:r>
         <w:rPr>

</xml_diff>